<commit_message>
Some of the references were displaying weirdly so changed the csl
</commit_message>
<xml_diff>
--- a/rendered-report/main-article.docx
+++ b/rendered-report/main-article.docx
@@ -329,216 +329,154 @@
         <w:pStyle w:val="FirstParagraph"/>
       </w:pPr>
       <w:r>
-        <w:t xml:space="preserve">As of the 13 March 2020, over 135,000 cases of coronavirus disease (COVID-19) have been confirmed globally across 130 countries and regions</w:t>
-      </w:r>
-      <w:r>
-        <w:t xml:space="preserve"> </w:t>
-      </w:r>
-      <w:r>
-        <w:t xml:space="preserve">[</w:t>
+        <w:t xml:space="preserve">As of the 13 March 2020, over 135,000 cases of coronavirus disease (COVID-19) have been confirmed globally across 130 countries and regions.</w:t>
       </w:r>
       <w:hyperlink w:anchor="ref-WorldHealthOrganization:sitrep">
         <w:r>
           <w:rPr>
             <w:rStyle w:val="Hyperlink"/>
+            <w:vertAlign w:val="superscript"/>
           </w:rPr>
           <w:t xml:space="preserve">1</w:t>
         </w:r>
       </w:hyperlink>
       <w:r>
-        <w:t xml:space="preserve">]</w:t>
-      </w:r>
-      <w:r>
-        <w:t xml:space="preserve">. Sustained human-to-human transmission has now been observed in multiple countries outside of mainland China including Italy, Japan, and South Korea with 15,113, 639, and 7,869 cases reported respectively</w:t>
-      </w:r>
-      <w:r>
         <w:t xml:space="preserve"> </w:t>
       </w:r>
       <w:r>
-        <w:t xml:space="preserve">[</w:t>
+        <w:t xml:space="preserve">Sustained human-to-human transmission has now been observed in multiple countries outside of mainland China including Italy, Japan, and South Korea with 15,113, 639, and 7,869 cases reported respectively.</w:t>
       </w:r>
       <w:hyperlink w:anchor="ref-WorldHealthOrganization:sitrep">
         <w:r>
           <w:rPr>
             <w:rStyle w:val="Hyperlink"/>
+            <w:vertAlign w:val="superscript"/>
           </w:rPr>
           <w:t xml:space="preserve">1</w:t>
         </w:r>
       </w:hyperlink>
       <w:r>
-        <w:t xml:space="preserve">]</w:t>
-      </w:r>
-      <w:r>
-        <w:t xml:space="preserve">. Conversely, some countries such as Bangladesh are only now reporting their first cases of COVID-19 resulting from importations of infected travellers from affected areas. In response, countries and regions have implemented a wide range of non-pharmaceutical interventions (NPIs). These NPIs have generally been scaled up over time in response to the magnitude of the outbreak in each country</w:t>
-      </w:r>
-      <w:r>
         <w:t xml:space="preserve"> </w:t>
       </w:r>
       <w:r>
-        <w:t xml:space="preserve">[</w:t>
+        <w:t xml:space="preserve">Conversely, some countries such as Bangladesh are only now reporting their first cases of COVID-19 resulting from importations of infected travellers from affected areas. In response, countries and regions have implemented a wide range of non-pharmaceutical interventions (NPIs). These NPIs have generally been scaled up over time in response to the magnitude of the outbreak in each country.</w:t>
       </w:r>
       <w:hyperlink w:anchor="ref-indig2018pathways">
         <w:r>
           <w:rPr>
             <w:rStyle w:val="Hyperlink"/>
+            <w:vertAlign w:val="superscript"/>
           </w:rPr>
           <w:t xml:space="preserve">2</w:t>
         </w:r>
       </w:hyperlink>
       <w:r>
-        <w:t xml:space="preserve">]</w:t>
-      </w:r>
-      <w:r>
-        <w:t xml:space="preserve">. NPIs can be broadly categorised into: i) personal protective measures such as hand hygiene; ii) environmental measures such as disinfection and ventilation; iii) social distancing measures such as school and workplace closures; and iv) travel related measures such as travel restrictions</w:t>
-      </w:r>
-      <w:r>
         <w:t xml:space="preserve"> </w:t>
       </w:r>
       <w:r>
-        <w:t xml:space="preserve">[</w:t>
+        <w:t xml:space="preserve">NPIs can be broadly categorised into: i) personal protective measures such as hand hygiene; ii) environmental measures such as disinfection and ventilation; iii) social distancing measures such as school and workplace closures; and iv) travel related measures such as travel restrictions.</w:t>
       </w:r>
       <w:hyperlink w:anchor="ref-pand_flu">
         <w:r>
           <w:rPr>
             <w:rStyle w:val="Hyperlink"/>
+            <w:vertAlign w:val="superscript"/>
           </w:rPr>
           <w:t xml:space="preserve">3</w:t>
         </w:r>
       </w:hyperlink>
       <w:r>
-        <w:t xml:space="preserve">]</w:t>
-      </w:r>
-      <w:r>
-        <w:t xml:space="preserve">. As the first cases were exported from Wuhan City, China to countries and regions outside mainland China, early efforts focused on containment where infected individuals were rapidly identified and isolated</w:t>
-      </w:r>
-      <w:r>
         <w:t xml:space="preserve"> </w:t>
       </w:r>
       <w:r>
-        <w:t xml:space="preserve">[</w:t>
+        <w:t xml:space="preserve">As the first cases were exported from Wuhan City, China to countries and regions outside mainland China, early efforts focused on containment where infected individuals were rapidly identified and isolated.</w:t>
       </w:r>
       <w:hyperlink w:anchor="ref-wilder">
         <w:r>
           <w:rPr>
             <w:rStyle w:val="Hyperlink"/>
+            <w:vertAlign w:val="superscript"/>
           </w:rPr>
           <w:t xml:space="preserve">4</w:t>
         </w:r>
       </w:hyperlink>
       <w:r>
-        <w:t xml:space="preserve">]</w:t>
-      </w:r>
-      <w:r>
-        <w:t xml:space="preserve">. Contact tracing and active case finding efforts then identified any contacts potentially at risk of infection who were themselves isolated or monitored. Containment efforts thus focused on stopping transmission completely to prevent any community transmission</w:t>
-      </w:r>
-      <w:r>
         <w:t xml:space="preserve"> </w:t>
       </w:r>
       <w:r>
-        <w:t xml:space="preserve">[</w:t>
+        <w:t xml:space="preserve">Contact tracing and active case finding efforts then identified any contacts potentially at risk of infection who were themselves isolated or monitored. Containment efforts thus focused on stopping transmission completely to prevent any community transmission.</w:t>
       </w:r>
       <w:hyperlink w:anchor="ref-anderson2020will">
         <w:r>
           <w:rPr>
             <w:rStyle w:val="Hyperlink"/>
+            <w:vertAlign w:val="superscript"/>
           </w:rPr>
           <w:t xml:space="preserve">5</w:t>
         </w:r>
       </w:hyperlink>
       <w:r>
-        <w:t xml:space="preserve">]</w:t>
-      </w:r>
-      <w:r>
-        <w:t xml:space="preserve">. As case numbers increased and evidence of community transmission became apparent, countries and regions started to introduce a wider range of control measures including travel restrictions, improving public awareness through mass communication, widening surveillance efforts, distributing face masks, and social distancing measures</w:t>
-      </w:r>
-      <w:r>
         <w:t xml:space="preserve"> </w:t>
       </w:r>
       <w:r>
-        <w:t xml:space="preserve">[</w:t>
+        <w:t xml:space="preserve">As case numbers increased and evidence of community transmission became apparent, countries and regions started to introduce a wider range of control measures including travel restrictions, improving public awareness through mass communication, widening surveillance efforts, distributing face masks, and social distancing measures.</w:t>
       </w:r>
       <w:hyperlink w:anchor="ref-leung2020mass">
         <w:r>
           <w:rPr>
             <w:rStyle w:val="Hyperlink"/>
+            <w:vertAlign w:val="superscript"/>
           </w:rPr>
           <w:t xml:space="preserve">6</w:t>
         </w:r>
       </w:hyperlink>
-      <w:r>
-        <w:t xml:space="preserve">]</w:t>
-      </w:r>
-      <w:r>
-        <w:t xml:space="preserve">.</w:t>
-      </w:r>
     </w:p>
     <w:p>
       <w:pPr>
         <w:pStyle w:val="BodyText"/>
       </w:pPr>
       <w:r>
-        <w:t xml:space="preserve">Social distancing (SD) measures can be effective control measures in outbreak settings</w:t>
-      </w:r>
-      <w:r>
-        <w:t xml:space="preserve"> </w:t>
-      </w:r>
-      <w:r>
-        <w:t xml:space="preserve">[</w:t>
+        <w:t xml:space="preserve">Social distancing (SD) measures can be effective control measures in outbreak settings.</w:t>
       </w:r>
       <w:hyperlink w:anchor="ref-glass2006targeted">
         <w:r>
           <w:rPr>
             <w:rStyle w:val="Hyperlink"/>
+            <w:vertAlign w:val="superscript"/>
           </w:rPr>
           <w:t xml:space="preserve">7</w:t>
         </w:r>
       </w:hyperlink>
       <w:r>
-        <w:t xml:space="preserve">]</w:t>
-      </w:r>
-      <w:r>
-        <w:t xml:space="preserve">. These can be broadly defined as: i) isolation, the separation of ill individuals from non-infected individuals; ii) quarantine, the separation of individuals who have been assumed to be exposed and; iii) community containment, an intervention applied to an entire community aimed at reducing contacts and movements including school and workplace closures and restrictions or cancellation of mass gatherings</w:t>
-      </w:r>
-      <w:r>
         <w:t xml:space="preserve"> </w:t>
       </w:r>
       <w:r>
-        <w:t xml:space="preserve">[</w:t>
+        <w:t xml:space="preserve">These can be broadly defined as: i) isolation, the separation of ill individuals from non-infected individuals; ii) quarantine, the separation of individuals who have been assumed to be exposed and; iii) community containment, an intervention applied to an entire community aimed at reducing contacts and movements including school and workplace closures and restrictions or cancellation of mass gatherings.</w:t>
       </w:r>
       <w:hyperlink w:anchor="ref-wilder">
         <w:r>
           <w:rPr>
             <w:rStyle w:val="Hyperlink"/>
+            <w:vertAlign w:val="superscript"/>
           </w:rPr>
           <w:t xml:space="preserve">4</w:t>
         </w:r>
       </w:hyperlink>
       <w:r>
-        <w:t xml:space="preserve">]</w:t>
-      </w:r>
-      <w:r>
-        <w:t xml:space="preserve">. Social distancing measures are intended to reduce mixing and rates of contact between individuals in the community, therefore reducing rates of potential transmission to the susceptible population</w:t>
-      </w:r>
-      <w:r>
         <w:t xml:space="preserve"> </w:t>
       </w:r>
       <w:r>
-        <w:t xml:space="preserve">[</w:t>
+        <w:t xml:space="preserve">Social distancing measures are intended to reduce mixing and rates of contact between individuals in the community, therefore reducing rates of potential transmission to the susceptible population.</w:t>
       </w:r>
       <w:hyperlink w:anchor="ref-ferguson2006strategies">
         <w:r>
           <w:rPr>
             <w:rStyle w:val="Hyperlink"/>
+            <w:vertAlign w:val="superscript"/>
           </w:rPr>
           <w:t xml:space="preserve">8</w:t>
         </w:r>
       </w:hyperlink>
-      <w:r>
-        <w:t xml:space="preserve">]</w:t>
-      </w:r>
-      <w:r>
-        <w:t xml:space="preserve">.</w:t>
-      </w:r>
     </w:p>
     <w:p>
       <w:pPr>
@@ -573,35 +511,24 @@
         <w:pStyle w:val="FirstParagraph"/>
       </w:pPr>
       <w:r>
-        <w:t xml:space="preserve">We extracted the date and type of SD interventions implemented in Wuhan (Hubei, China), South Korea, Japan, Hong Kong (Special Administrative Region of China), Singapore, and Italy. Apart from Wuhan, the other countries and regions were chosen as they were among the first or most affected places outside of mainland China (at the time of analysis) in the COVID-19 pandemic</w:t>
-      </w:r>
-      <w:r>
-        <w:t xml:space="preserve"> </w:t>
-      </w:r>
-      <w:r>
-        <w:t xml:space="preserve">[</w:t>
+        <w:t xml:space="preserve">We extracted the date and type of SD interventions implemented in Wuhan (Hubei, China), South Korea, Japan, Hong Kong (Special Administrative Region of China), Singapore, and Italy. Apart from Wuhan, the other countries and regions were chosen as they were among the first or most affected places outside of mainland China (at the time of analysis) in the COVID-19 pandemic.</w:t>
       </w:r>
       <w:hyperlink w:anchor="ref-WorldHealthOrganization:sitrep">
         <w:r>
           <w:rPr>
             <w:rStyle w:val="Hyperlink"/>
+            <w:vertAlign w:val="superscript"/>
           </w:rPr>
           <w:t xml:space="preserve">1</w:t>
         </w:r>
       </w:hyperlink>
-      <w:r>
-        <w:t xml:space="preserve">]</w:t>
-      </w:r>
-      <w:r>
-        <w:t xml:space="preserve">.</w:t>
-      </w:r>
     </w:p>
     <w:p>
       <w:pPr>
         <w:pStyle w:val="BodyText"/>
       </w:pPr>
       <w:r>
-        <w:t xml:space="preserve">Where possible, information on the intervention and the date they were implemented were extracted from official government sources such as Ministry of Education websites (see supplementary table X). We categorised the SD measures into 7 broad categories as summarised in Table 1. Information and dates of other non-pharmaceutical interventions, aside from SD measures, implemented early on in the epidemic such as travel advisories were also extracted (supplementary table X).</w:t>
+        <w:t xml:space="preserve">Where possible, information on the intervention and the date they were implemented were extracted from official government sources such as Ministry of Education websites (see supplementary table X). We categorised the SD measures into 7 broad categories as summarised in Table 1. Information and dates of other non-pharmaceutical interventions, aside from SD measures, implemented early on in the epidemic such as travel advisories were also extracted (Table S1).</w:t>
       </w:r>
     </w:p>
     <w:p>
@@ -647,7 +574,7 @@
           </w:tcPr>
           <w:p>
             <w:pPr>
-              <w:jc w:val="right"/>
+              <w:jc w:val="left"/>
               <w:spacing w:after="40" w:before="40"/>
               <w:ind w:firstLine="0" w:left="100" w:right="100"/>
             </w:pPr>
@@ -679,7 +606,7 @@
           </w:tcPr>
           <w:p>
             <w:pPr>
-              <w:jc w:val="right"/>
+              <w:jc w:val="left"/>
               <w:spacing w:after="40" w:before="40"/>
               <w:ind w:firstLine="0" w:left="100" w:right="100"/>
             </w:pPr>
@@ -1163,61 +1090,52 @@
         <w:pStyle w:val="FirstParagraph"/>
       </w:pPr>
       <w:r>
-        <w:t xml:space="preserve">Social distancing measures have been implemented to different degrees by countries and regions affected by the COVID-19 pandemic. The beginning of this pandemic coincided with the Lunar New Year holiday and winter break in China, for which schools and workplaces were scheduled to close on 17 January and 24 Jauaryn 2020, respectively. Due to the outbreak in Wuhan, stringent SD measures including intensive travel restrictions were introduced in the city on 23 January 2020. In response to the COVID-19 pandemic, school closures across China have been extended and remain in place as of 11 March 2020</w:t>
-      </w:r>
-      <w:r>
-        <w:t xml:space="preserve"> </w:t>
-      </w:r>
-      <w:r>
-        <w:t xml:space="preserve">[</w:t>
+        <w:t xml:space="preserve">Social distancing measures have been implemented to different degrees by countries and regions affected by the COVID-19 pandemic. The beginning of this pandemic coincided with the Lunar New Year holiday and winter break in China, for which schools and workplaces were scheduled to close on 17 January and 24 Jauaryn 2020, respectively. Due to the outbreak in Wuhan, stringent SD measures including intensive travel restrictions were introduced in the city on 23 January 2020. In response to the COVID-19 pandemic, school closures across China have been extended and remain in place as of 11 March 2020.</w:t>
       </w:r>
       <w:hyperlink w:anchor="ref-unesco">
         <w:r>
           <w:rPr>
             <w:rStyle w:val="Hyperlink"/>
+            <w:vertAlign w:val="superscript"/>
           </w:rPr>
           <w:t xml:space="preserve">9</w:t>
         </w:r>
       </w:hyperlink>
       <w:r>
-        <w:t xml:space="preserve">]</w:t>
-      </w:r>
-      <w:r>
-        <w:t xml:space="preserve">. Outside of mainland China, Japan and South Korea reported the first cases of COVID-19 on 20 January 2020</w:t>
-      </w:r>
-      <w:r>
         <w:t xml:space="preserve"> </w:t>
       </w:r>
       <w:r>
-        <w:t xml:space="preserve">[</w:t>
+        <w:t xml:space="preserve">Outside of mainland China, Japan and South Korea reported the first cases of COVID-19 on 20 January 2020.</w:t>
       </w:r>
       <w:hyperlink w:anchor="ref-WorldHealthOrganization:sitrep">
         <w:r>
           <w:rPr>
             <w:rStyle w:val="Hyperlink"/>
+            <w:vertAlign w:val="superscript"/>
           </w:rPr>
           <w:t xml:space="preserve">1</w:t>
         </w:r>
       </w:hyperlink>
       <w:r>
+        <w:rPr>
+          <w:vertAlign w:val="superscript"/>
+        </w:rPr>
         <w:t xml:space="preserve">,</w:t>
-      </w:r>
-      <w:r>
-        <w:t xml:space="preserve"> </w:t>
       </w:r>
       <w:hyperlink w:anchor="ref-reynolds">
         <w:r>
           <w:rPr>
             <w:rStyle w:val="Hyperlink"/>
+            <w:vertAlign w:val="superscript"/>
           </w:rPr>
           <w:t xml:space="preserve">10</w:t>
         </w:r>
       </w:hyperlink>
       <w:r>
-        <w:t xml:space="preserve">]</w:t>
-      </w:r>
-      <w:r>
-        <w:t xml:space="preserve">. This was followed quickly by cases reported in Hong Kong (23 January), Singapore (24 January), and Italy (31 January). In response to these first exported cases, case isolation and contact tracing were implemented by each region or country. Figure 1 shows the timing of interventions in different countries and regions relative to the reported cases over time. The date of the first reported case is also shown to represent the start of contact tracing and case isolation of exported cases.</w:t>
+        <w:t xml:space="preserve"> </w:t>
+      </w:r>
+      <w:r>
+        <w:t xml:space="preserve">This was followed quickly by cases reported in Hong Kong (23 January), Singapore (24 January), and Italy (31 January). In response to these first exported cases, case isolation and contact tracing were implemented by each region or country. Figure 1 shows the timing of interventions in different countries and regions relative to the reported cases over time. The date of the first reported case is also shown to represent the start of contact tracing and case isolation of exported cases.</w:t>
       </w:r>
     </w:p>
     <w:p>
@@ -1225,27 +1143,22 @@
         <w:pStyle w:val="BodyText"/>
       </w:pPr>
       <w:r>
-        <w:t xml:space="preserve">At the time of analysis, the most commonly implemented SD measures in Wuhan (Hubei, China) and the five countries and regions reporting the highest COVID-19 case numbers outside of mainland China, were school closures followed by remote working and quarantine. Table 2 summarises the SD measures and the potential effects on community mixing patterns. We found a substantial variation in the timing and type of SD measures adopted by different countries and regions outside of mainland China. Notably, Singapore had implemented some partial SD measures even before the first in-country COVID-19 case was reported. We observed that countries affected most recently have implemented SD measures most rapidly and in quick succession. There were also differences in the degree to which social distancing measures, such as school closures, have been implemented. For example, within weeks, school closures in Japan which were initially implemented locally in a few affected schools were preemptively extended to the entire nation</w:t>
-      </w:r>
-      <w:r>
-        <w:t xml:space="preserve"> </w:t>
-      </w:r>
-      <w:r>
-        <w:t xml:space="preserve">[</w:t>
+        <w:t xml:space="preserve">At the time of analysis, the most commonly implemented SD measures in Wuhan (Hubei, China) and the five countries and regions reporting the highest COVID-19 case numbers outside of mainland China, were school closures followed by remote working and quarantine. Table 2 summarises the SD measures and the potential effects on community mixing patterns. We found a substantial variation in the timing and type of SD measures adopted by different countries and regions outside of mainland China. Notably, Singapore had implemented some partial SD measures even before the first in-country COVID-19 case was reported. We observed that countries affected most recently have implemented SD measures most rapidly and in quick succession. There were also differences in the degree to which social distancing measures, such as school closures, have been implemented. For example, within weeks, school closures in Japan which were initially implemented locally in a few affected schools were preemptively extended to the entire nation.</w:t>
       </w:r>
       <w:hyperlink w:anchor="ref-japantimes">
         <w:r>
           <w:rPr>
             <w:rStyle w:val="Hyperlink"/>
+            <w:vertAlign w:val="superscript"/>
           </w:rPr>
           <w:t xml:space="preserve">11</w:t>
         </w:r>
       </w:hyperlink>
       <w:r>
-        <w:t xml:space="preserve">]</w:t>
-      </w:r>
-      <w:r>
-        <w:t xml:space="preserve">. We also observed that among non-social distancing measures, travel advisories and restrictions were the first NPIs implemented by each country or region (see Table S1 for the most common non-SD measures).</w:t>
+        <w:t xml:space="preserve"> </w:t>
+      </w:r>
+      <w:r>
+        <w:t xml:space="preserve">We also observed that among non-social distancing measures, travel advisories and restrictions were the first NPIs implemented by each country or region (see Table S1 for the most common non-SD measures).</w:t>
       </w:r>
     </w:p>
     <w:p>
@@ -2858,205 +2771,161 @@
         <w:pStyle w:val="FirstParagraph"/>
       </w:pPr>
       <w:r>
-        <w:t xml:space="preserve">Social distancing measures have been implemented to different degrees by countries and regions affected by the COVID-19 pandemic. Interventions have been most stringent in Hubei province (China), where intensive travel restrictions have affected 40-60 million residents</w:t>
-      </w:r>
-      <w:r>
-        <w:t xml:space="preserve"> </w:t>
-      </w:r>
-      <w:r>
-        <w:t xml:space="preserve">[</w:t>
+        <w:t xml:space="preserve">Social distancing measures have been implemented to different degrees by countries and regions affected by the COVID-19 pandemic. Interventions have been most stringent in Hubei province (China), where intensive travel restrictions have affected 40-60 million residents.</w:t>
       </w:r>
       <w:hyperlink w:anchor="ref-wu2020characteristics">
         <w:r>
           <w:rPr>
             <w:rStyle w:val="Hyperlink"/>
+            <w:vertAlign w:val="superscript"/>
           </w:rPr>
           <w:t xml:space="preserve">12</w:t>
         </w:r>
       </w:hyperlink>
       <w:r>
+        <w:rPr>
+          <w:vertAlign w:val="superscript"/>
+        </w:rPr>
         <w:t xml:space="preserve">,</w:t>
-      </w:r>
-      <w:r>
-        <w:t xml:space="preserve"> </w:t>
       </w:r>
       <w:hyperlink w:anchor="ref-WHO">
         <w:r>
           <w:rPr>
             <w:rStyle w:val="Hyperlink"/>
+            <w:vertAlign w:val="superscript"/>
           </w:rPr>
           <w:t xml:space="preserve">13</w:t>
         </w:r>
       </w:hyperlink>
       <w:r>
-        <w:t xml:space="preserve">]</w:t>
-      </w:r>
-      <w:r>
-        <w:t xml:space="preserve">. Across other parts of China, extensive public health efforts including quarantine, cancellation of large gatherings, and travel restrictions have been implemented</w:t>
-      </w:r>
-      <w:r>
         <w:t xml:space="preserve"> </w:t>
       </w:r>
       <w:r>
-        <w:t xml:space="preserve">[</w:t>
+        <w:t xml:space="preserve">Across other parts of China, extensive public health efforts including quarantine, cancellation of large gatherings, and travel restrictions have been implemented.</w:t>
       </w:r>
       <w:hyperlink w:anchor="ref-lai2020effect">
         <w:r>
           <w:rPr>
             <w:rStyle w:val="Hyperlink"/>
+            <w:vertAlign w:val="superscript"/>
           </w:rPr>
           <w:t xml:space="preserve">14</w:t>
         </w:r>
       </w:hyperlink>
       <w:r>
-        <w:t xml:space="preserve">]</w:t>
-      </w:r>
-      <w:r>
-        <w:t xml:space="preserve">. Outside of mainland China, countries and regions most affected by COVID-19 have or have started to introduce SD interventions in efforts to contain and limit the spread of COVID-19. For example, Singapore has conducted extensive contact tracing and quarantine measures for confirmed cases and Italy has enforced nationwide school closures</w:t>
-      </w:r>
-      <w:r>
         <w:t xml:space="preserve"> </w:t>
       </w:r>
       <w:r>
-        <w:t xml:space="preserve">[</w:t>
+        <w:t xml:space="preserve">Outside of mainland China, countries and regions most affected by COVID-19 have or have started to introduce SD interventions in efforts to contain and limit the spread of COVID-19. For example, Singapore has conducted extensive contact tracing and quarantine measures for confirmed cases and Italy has enforced nationwide school closures.</w:t>
       </w:r>
       <w:hyperlink w:anchor="ref-guardian">
         <w:r>
           <w:rPr>
             <w:rStyle w:val="Hyperlink"/>
+            <w:vertAlign w:val="superscript"/>
           </w:rPr>
           <w:t xml:space="preserve">15</w:t>
         </w:r>
       </w:hyperlink>
-      <w:r>
-        <w:t xml:space="preserve">]</w:t>
-      </w:r>
-      <w:r>
-        <w:t xml:space="preserve">.</w:t>
-      </w:r>
     </w:p>
     <w:p>
       <w:pPr>
         <w:pStyle w:val="BodyText"/>
       </w:pPr>
       <w:r>
-        <w:t xml:space="preserve">The timing and the degree to which SD measures have been implemented varied between the countries and regions we considered, but also globally. For example, some countries and regions such as the USA have implemented reactive and selective local school closures only, whereas Hong Kong, for similar cumulative case counts, has introduced a large number of voluntary (e.g. advice on avoiding crowded places) and mandatory (e.g. quarantine, contact tracing, wide-scale proactive school closures) SD measures</w:t>
-      </w:r>
-      <w:r>
-        <w:t xml:space="preserve"> </w:t>
-      </w:r>
-      <w:r>
-        <w:t xml:space="preserve">[</w:t>
+        <w:t xml:space="preserve">The timing and the degree to which SD measures have been implemented varied between the countries and regions we considered, but also globally. For example, some countries and regions such as the USA have implemented reactive and selective local school closures only, whereas Hong Kong, for similar cumulative case counts, has introduced a large number of voluntary (e.g. advice on avoiding crowded places) and mandatory (e.g. quarantine, contact tracing, wide-scale proactive school closures) SD measures.</w:t>
       </w:r>
       <w:hyperlink w:anchor="ref-hongkong">
         <w:r>
           <w:rPr>
             <w:rStyle w:val="Hyperlink"/>
+            <w:vertAlign w:val="superscript"/>
           </w:rPr>
           <w:t xml:space="preserve">16</w:t>
         </w:r>
       </w:hyperlink>
       <w:r>
-        <w:t xml:space="preserve">]</w:t>
-      </w:r>
-      <w:r>
-        <w:t xml:space="preserve">. It is important to note that most countries and regions have implemented isolation of cases, contact tracing and quarantine in response to the first imported cases from Hubei, China (Japan, Thailand, South Korea, USA, Singapore since mid- to late-January)</w:t>
-      </w:r>
-      <w:r>
         <w:t xml:space="preserve"> </w:t>
       </w:r>
       <w:r>
-        <w:t xml:space="preserve">[</w:t>
+        <w:t xml:space="preserve">It is important to note that most countries and regions have implemented isolation of cases, contact tracing and quarantine in response to the first imported cases from Hubei, China (Japan, Thailand, South Korea, USA, Singapore since mid- to late-January).</w:t>
       </w:r>
       <w:hyperlink w:anchor="ref-WorldHealthOrganization:sitrep">
         <w:r>
           <w:rPr>
             <w:rStyle w:val="Hyperlink"/>
+            <w:vertAlign w:val="superscript"/>
           </w:rPr>
           <w:t xml:space="preserve">1</w:t>
         </w:r>
       </w:hyperlink>
       <w:r>
+        <w:rPr>
+          <w:vertAlign w:val="superscript"/>
+        </w:rPr>
         <w:t xml:space="preserve">,</w:t>
-      </w:r>
-      <w:r>
-        <w:t xml:space="preserve"> </w:t>
       </w:r>
       <w:hyperlink w:anchor="ref-hokkaido">
         <w:r>
           <w:rPr>
             <w:rStyle w:val="Hyperlink"/>
+            <w:vertAlign w:val="superscript"/>
           </w:rPr>
           <w:t xml:space="preserve">17</w:t>
         </w:r>
       </w:hyperlink>
       <w:r>
-        <w:t xml:space="preserve">]</w:t>
-      </w:r>
-      <w:r>
-        <w:t xml:space="preserve">. Other countries have introduced interventions in response to a large number of newly reported cases (Italy and Iran) more recently (supplementary table 3)</w:t>
-      </w:r>
-      <w:r>
         <w:t xml:space="preserve"> </w:t>
       </w:r>
       <w:r>
-        <w:t xml:space="preserve">[</w:t>
+        <w:t xml:space="preserve">Other countries have introduced interventions in response to a large number of newly reported cases (Italy and Iran) more recently (supplementary table 3).</w:t>
       </w:r>
       <w:hyperlink w:anchor="ref-italy">
         <w:r>
           <w:rPr>
             <w:rStyle w:val="Hyperlink"/>
+            <w:vertAlign w:val="superscript"/>
           </w:rPr>
           <w:t xml:space="preserve">18</w:t>
         </w:r>
       </w:hyperlink>
       <w:r>
+        <w:rPr>
+          <w:vertAlign w:val="superscript"/>
+        </w:rPr>
         <w:t xml:space="preserve">,</w:t>
-      </w:r>
-      <w:r>
-        <w:t xml:space="preserve"> </w:t>
       </w:r>
       <w:hyperlink w:anchor="ref-iran">
         <w:r>
           <w:rPr>
             <w:rStyle w:val="Hyperlink"/>
+            <w:vertAlign w:val="superscript"/>
           </w:rPr>
           <w:t xml:space="preserve">19</w:t>
         </w:r>
       </w:hyperlink>
-      <w:r>
-        <w:t xml:space="preserve">]</w:t>
-      </w:r>
-      <w:r>
-        <w:t xml:space="preserve">.</w:t>
-      </w:r>
     </w:p>
     <w:p>
       <w:pPr>
         <w:pStyle w:val="BodyText"/>
       </w:pPr>
       <w:r>
-        <w:t xml:space="preserve">Many SD interventions have focused on public messaging to encourage positive behaviour change. For example, encouraging individuals to work remotely, avoid crowded areas, and restrict non-essential travel. As such interventions are not enforced, its effectiveness will be dependent on public compliance. A recent YouGov survey found that risk perception differed by country</w:t>
-      </w:r>
-      <w:r>
-        <w:t xml:space="preserve"> </w:t>
-      </w:r>
-      <w:r>
-        <w:t xml:space="preserve">[</w:t>
+        <w:t xml:space="preserve">Many SD interventions have focused on public messaging to encourage positive behaviour change. For example, encouraging individuals to work remotely, avoid crowded areas, and restrict non-essential travel. As such interventions are not enforced, its effectiveness will be dependent on public compliance. A recent YouGov survey found that risk perception differed by country.</w:t>
       </w:r>
       <w:hyperlink w:anchor="ref-yougov">
         <w:r>
           <w:rPr>
             <w:rStyle w:val="Hyperlink"/>
+            <w:vertAlign w:val="superscript"/>
           </w:rPr>
           <w:t xml:space="preserve">20</w:t>
         </w:r>
       </w:hyperlink>
       <w:r>
-        <w:t xml:space="preserve">]</w:t>
-      </w:r>
-      <w:r>
-        <w:t xml:space="preserve">. A higher proportion of respondents in Asian countries reported being concerned about their risk of being infected compared to European or North American countries. This is also reflected in self-reported positive behaviour changes. A majority of respondents in Asia surveyed reported avoiding crowded places (e.g. 83% in Hong Kong). Advocating for remote working have led to the greatest positive behavior in mainland China and Hong Kong, with 67% and 45% reportedly avoiding going to the office, respectively. These high figures compared to other countries in Asia may be due to implementation of remote working for government offices.</w:t>
+        <w:t xml:space="preserve"> </w:t>
+      </w:r>
+      <w:r>
+        <w:t xml:space="preserve">A higher proportion of respondents in Asian countries reported being concerned about their risk of being infected compared to European or North American countries. This is also reflected in self-reported positive behaviour changes. A majority of respondents in Asia surveyed reported avoiding crowded places (e.g. 83% in Hong Kong). Advocating for remote working have led to the greatest positive behavior in mainland China and Hong Kong, with 67% and 45% reportedly avoiding going to the office, respectively. These high figures compared to other countries in Asia may be due to implementation of remote working for government offices.</w:t>
       </w:r>
     </w:p>
     <w:p>
@@ -3064,47 +2933,37 @@
         <w:pStyle w:val="BodyText"/>
       </w:pPr>
       <w:r>
-        <w:t xml:space="preserve">Outside of Hubei province, China where the long-term implementation of substantial SD layered with the strict movement restrictions in Wuhan City and Hubei have reduced the estimated reproduction number from 2.2 (95% CI: 1.4 - 3.9) to 1.58 (95% CI: 1.34 - 2.07), it is likely too early to be able to evaluate or quantify the true effectiveness of specific SD interventions on the epidemic in affected countries or regions</w:t>
-      </w:r>
-      <w:r>
-        <w:t xml:space="preserve"> </w:t>
-      </w:r>
-      <w:r>
-        <w:t xml:space="preserve">[</w:t>
+        <w:t xml:space="preserve">Outside of Hubei province, China where the long-term implementation of substantial SD layered with the strict movement restrictions in Wuhan City and Hubei have reduced the estimated reproduction number from 2.2 (95% CI: 1.4 - 3.9) to 1.58 (95% CI: 1.34 - 2.07), it is likely too early to be able to evaluate or quantify the true effectiveness of specific SD interventions on the epidemic in affected countries or regions.</w:t>
       </w:r>
       <w:hyperlink w:anchor="ref-zhang2020impact">
         <w:r>
           <w:rPr>
             <w:rStyle w:val="Hyperlink"/>
+            <w:vertAlign w:val="superscript"/>
           </w:rPr>
           <w:t xml:space="preserve">21</w:t>
         </w:r>
       </w:hyperlink>
       <w:r>
-        <w:t xml:space="preserve">]</w:t>
-      </w:r>
-      <w:r>
-        <w:t xml:space="preserve">. Indeed as most countries have implemented a range of non-pharmaceutical measures such as travel restrictions, health screenings, and advice such as hand and cough hygiene intended to prompt behaviour change, it is difficult to quantify the effectiveness of SD in the absence of other control measures. However early studies have found that the relative effectiveness of case isolation and contact tracing was greater than travel restrictions or contact reduction</w:t>
-      </w:r>
-      <w:r>
         <w:t xml:space="preserve"> </w:t>
       </w:r>
       <w:r>
-        <w:t xml:space="preserve">[</w:t>
+        <w:t xml:space="preserve">Indeed as most countries have implemented a range of non-pharmaceutical measures such as travel restrictions, health screenings, and advice such as hand and cough hygiene intended to prompt behaviour change, it is difficult to quantify the effectiveness of SD in the absence of other control measures. However early studies have found that the relative effectiveness of case isolation and contact tracing was greater than travel restrictions or contact reduction.</w:t>
       </w:r>
       <w:hyperlink w:anchor="ref-lai2020effect">
         <w:r>
           <w:rPr>
             <w:rStyle w:val="Hyperlink"/>
+            <w:vertAlign w:val="superscript"/>
           </w:rPr>
           <w:t xml:space="preserve">14</w:t>
         </w:r>
       </w:hyperlink>
       <w:r>
-        <w:t xml:space="preserve">]</w:t>
-      </w:r>
-      <w:r>
-        <w:t xml:space="preserve">. They additionally found that the rapid implementation of these combined NPIs, conducted one, two, or three weeks earlier could have reduced case numbers by 66%, 86%, and 95%, respectively.</w:t>
+        <w:t xml:space="preserve"> </w:t>
+      </w:r>
+      <w:r>
+        <w:t xml:space="preserve">They additionally found that the rapid implementation of these combined NPIs, conducted one, two, or three weeks earlier could have reduced case numbers by 66%, 86%, and 95%, respectively.</w:t>
       </w:r>
     </w:p>
     <w:p>
@@ -3112,67 +2971,52 @@
         <w:pStyle w:val="BodyText"/>
       </w:pPr>
       <w:r>
-        <w:t xml:space="preserve">Studies from pandemic influenza have also shown that the timing and duration of SD interventions will impact its effectiveness. For example, for influenza there are restricted benefits to time-limited interventions, with the potential reduction in mortality by up to 30% being eroded if the control was applied too late or lifted too early</w:t>
-      </w:r>
-      <w:r>
-        <w:t xml:space="preserve"> </w:t>
-      </w:r>
-      <w:r>
-        <w:t xml:space="preserve">[</w:t>
+        <w:t xml:space="preserve">Studies from pandemic influenza have also shown that the timing and duration of SD interventions will impact its effectiveness. For example, for influenza there are restricted benefits to time-limited interventions, with the potential reduction in mortality by up to 30% being eroded if the control was applied too late or lifted too early.</w:t>
       </w:r>
       <w:hyperlink w:anchor="ref-bootsma">
         <w:r>
           <w:rPr>
             <w:rStyle w:val="Hyperlink"/>
+            <w:vertAlign w:val="superscript"/>
           </w:rPr>
           <w:t xml:space="preserve">22</w:t>
         </w:r>
       </w:hyperlink>
       <w:r>
-        <w:t xml:space="preserve">]</w:t>
-      </w:r>
-      <w:r>
-        <w:t xml:space="preserve">. When considering targeted layered containment strategies, Ferguson et al found that the effectiveness of social distancing, rapid case ascertainment, and targeted prophylaxis were similar, with school closures playing an important role in each scenario, especially if values of R0 were ≤2</w:t>
-      </w:r>
-      <w:r>
         <w:t xml:space="preserve"> </w:t>
       </w:r>
       <w:r>
-        <w:t xml:space="preserve">[</w:t>
+        <w:t xml:space="preserve">When considering targeted layered containment strategies, Ferguson et al found that the effectiveness of social distancing, rapid case ascertainment, and targeted prophylaxis were similar, with school closures playing an important role in each scenario, especially if values of R0 were ≤2.</w:t>
       </w:r>
       <w:hyperlink w:anchor="ref-ferguson2006strategies">
         <w:r>
           <w:rPr>
             <w:rStyle w:val="Hyperlink"/>
+            <w:vertAlign w:val="superscript"/>
           </w:rPr>
           <w:t xml:space="preserve">8</w:t>
         </w:r>
       </w:hyperlink>
       <w:r>
-        <w:t xml:space="preserve">]</w:t>
-      </w:r>
-      <w:r>
-        <w:t xml:space="preserve">. A systematic review of the effectiveness of SD measures for pandemic influenza identified varying levels of evidence for avoiding crowding, workplace measures, and case isolation in the community</w:t>
-      </w:r>
-      <w:r>
         <w:t xml:space="preserve"> </w:t>
       </w:r>
       <w:r>
-        <w:t xml:space="preserve">[</w:t>
+        <w:t xml:space="preserve">A systematic review of the effectiveness of SD measures for pandemic influenza identified varying levels of evidence for avoiding crowding, workplace measures, and case isolation in the community.</w:t>
       </w:r>
       <w:hyperlink w:anchor="ref-lai2020effect">
         <w:r>
           <w:rPr>
             <w:rStyle w:val="Hyperlink"/>
+            <w:vertAlign w:val="superscript"/>
           </w:rPr>
           <w:t xml:space="preserve">14</w:t>
         </w:r>
       </w:hyperlink>
       <w:r>
-        <w:t xml:space="preserve">]</w:t>
-      </w:r>
-      <w:r>
-        <w:t xml:space="preserve">. These particular SD measures are more resource intensive and are socially and economically disruptive. For COVID-19 most isolation has thus far been in a hospital setting. As more cases are reported in the community, protocols around case isolation may change towards voluntary home isolation or household quarantine. Household quarantine for influenza was found to have an overall effect, but within an affected household could increase risk of infection amongst quarantined individuals. Other resource intensive measures such as contact tracing were found to be effective in reducing influenza transmission when used in combination with other interventions such as quarantine and isolation. However this is not feasible in all settings or sustainable beyond the early phase of an epidemic when there are fewer cases. For influenza where children are known to be important for transmission as they are more susceptible to infection, are more infectious, and contribute to higher person-to-person contact rates, there was evidence that school closures could have a substantial effect on reducing transmission. However, the role of children in transmission of COVID-19 is still unknown. If children have the same or similar role in transmission as for influenza, then we could expect the same level of impact as has been estimated for influenza.</w:t>
+        <w:t xml:space="preserve"> </w:t>
+      </w:r>
+      <w:r>
+        <w:t xml:space="preserve">These particular SD measures are more resource intensive and are socially and economically disruptive. For COVID-19 most isolation has thus far been in a hospital setting. As more cases are reported in the community, protocols around case isolation may change towards voluntary home isolation or household quarantine. Household quarantine for influenza was found to have an overall effect, but within an affected household could increase risk of infection amongst quarantined individuals. Other resource intensive measures such as contact tracing were found to be effective in reducing influenza transmission when used in combination with other interventions such as quarantine and isolation. However this is not feasible in all settings or sustainable beyond the early phase of an epidemic when there are fewer cases. For influenza where children are known to be important for transmission as they are more susceptible to infection, are more infectious, and contribute to higher person-to-person contact rates, there was evidence that school closures could have a substantial effect on reducing transmission. However, the role of children in transmission of COVID-19 is still unknown. If children have the same or similar role in transmission as for influenza, then we could expect the same level of impact as has been estimated for influenza.</w:t>
       </w:r>
     </w:p>
     <w:p>
@@ -3180,27 +3024,22 @@
         <w:pStyle w:val="BodyText"/>
       </w:pPr>
       <w:r>
-        <w:t xml:space="preserve">However, across all SD measures the most important consideration is the feasibility of its long-term implementation. The most effective measures in terms of stopping transmission, for example the lockdown of entire cities as implemented in Hubei province, are also the most socially and economically disruptive</w:t>
-      </w:r>
-      <w:r>
-        <w:t xml:space="preserve"> </w:t>
-      </w:r>
-      <w:r>
-        <w:t xml:space="preserve">[</w:t>
+        <w:t xml:space="preserve">However, across all SD measures the most important consideration is the feasibility of its long-term implementation. The most effective measures in terms of stopping transmission, for example the lockdown of entire cities as implemented in Hubei province, are also the most socially and economically disruptive.</w:t>
       </w:r>
       <w:hyperlink w:anchor="ref-anderson2020will">
         <w:r>
           <w:rPr>
             <w:rStyle w:val="Hyperlink"/>
+            <w:vertAlign w:val="superscript"/>
           </w:rPr>
           <w:t xml:space="preserve">5</w:t>
         </w:r>
       </w:hyperlink>
       <w:r>
-        <w:t xml:space="preserve">]</w:t>
-      </w:r>
-      <w:r>
-        <w:t xml:space="preserve">. As many measures start to be lifted across cities in China, as transmission has effectively been paused, we may observe a bounce-back effect. Countries and regions are therefore faced with the difficult task of balancing economically and socially sustainable and acceptable control measures which are likely to have the largest overall impact with the need to control growing case numbers.</w:t>
+        <w:t xml:space="preserve"> </w:t>
+      </w:r>
+      <w:r>
+        <w:t xml:space="preserve">As many measures start to be lifted across cities in China, as transmission has effectively been paused, we may observe a bounce-back effect. Countries and regions are therefore faced with the difficult task of balancing economically and socially sustainable and acceptable control measures which are likely to have the largest overall impact with the need to control growing case numbers.</w:t>
       </w:r>
     </w:p>
     <w:p>
@@ -3213,14 +3052,14 @@
       </w:r>
       <w:bookmarkEnd w:id="27"/>
     </w:p>
-    <w:bookmarkStart w:id="59" w:name="refs"/>
-    <w:bookmarkStart w:id="29" w:name="ref-WorldHealthOrganization:sitrep"/>
+    <w:bookmarkStart w:id="50" w:name="refs"/>
+    <w:bookmarkStart w:id="28" w:name="ref-WorldHealthOrganization:sitrep"/>
     <w:p>
       <w:pPr>
         <w:pStyle w:val="Bibliography"/>
       </w:pPr>
       <w:r>
-        <w:t xml:space="preserve">[1] WORLD HEALTH ORGANIZATION.</w:t>
+        <w:t xml:space="preserve">1. World Health Organization</w:t>
       </w:r>
       <w:r>
         <w:t xml:space="preserve"> </w:t>
@@ -3228,33 +3067,21 @@
       <w:r>
         <w:rPr>
           <w:b/>
-          <w:i/>
         </w:rPr>
         <w:t xml:space="preserve">Coronavirus disease (COVID-2019) situation reports</w:t>
       </w:r>
       <w:r>
-        <w:t xml:space="preserve"> </w:t>
-      </w:r>
-      <w:r>
-        <w:t xml:space="preserve">[online]. Dostupné z: </w:t>
-      </w:r>
-      <w:hyperlink r:id="rId28">
-        <w:r>
-          <w:rPr>
-            <w:rStyle w:val="Hyperlink"/>
-          </w:rPr>
-          <w:t xml:space="preserve">https://www.who.int/emergencies/diseases/novel-coronavirus-2019/situation-reports</w:t>
-        </w:r>
-      </w:hyperlink>
+        <w:t xml:space="preserve">.</w:t>
+      </w:r>
     </w:p>
-    <w:bookmarkEnd w:id="29"/>
-    <w:bookmarkStart w:id="30" w:name="ref-indig2018pathways"/>
+    <w:bookmarkEnd w:id="28"/>
+    <w:bookmarkStart w:id="29" w:name="ref-indig2018pathways"/>
     <w:p>
       <w:pPr>
         <w:pStyle w:val="Bibliography"/>
       </w:pPr>
       <w:r>
-        <w:t xml:space="preserve">[2] INDIG, Devon, Karen LEE, Anne GRUNSEIT, Andrew MILAT a Adrian BAUMAN. Pathways for scaling up public health interventions.</w:t>
+        <w:t xml:space="preserve">2. Indig, D., Lee, K., Grunseit, A., Milat, A., and Bauman, A. (2018). Pathways for scaling up public health interventions. BMC Public Health</w:t>
       </w:r>
       <w:r>
         <w:t xml:space="preserve"> </w:t>
@@ -3263,48 +3090,60 @@
         <w:rPr>
           <w:i/>
         </w:rPr>
-        <w:t xml:space="preserve">BMC Public Health</w:t>
-      </w:r>
-      <w:r>
-        <w:t xml:space="preserve">. 2018,</w:t>
-      </w:r>
-      <w:r>
-        <w:t xml:space="preserve"> </w:t>
-      </w:r>
-      <w:r>
-        <w:rPr>
-          <w:b/>
-        </w:rPr>
         <w:t xml:space="preserve">18</w:t>
       </w:r>
       <w:r>
-        <w:t xml:space="preserve">(1), 68.</w:t>
-      </w:r>
-      <w:r>
-        <w:t xml:space="preserve"> </w:t>
+        <w:t xml:space="preserve">, 68.</w:t>
+      </w:r>
+    </w:p>
+    <w:bookmarkEnd w:id="29"/>
+    <w:bookmarkStart w:id="30" w:name="ref-pand_flu"/>
+    <w:p>
+      <w:pPr>
+        <w:pStyle w:val="Bibliography"/>
+      </w:pPr>
+      <w:r>
+        <w:t xml:space="preserve">3. World Health Organisation (2019). Non-pharmaceutical public health measures for mitigating the risk and impact of epidemic and pandemic influenza.</w:t>
       </w:r>
     </w:p>
     <w:bookmarkEnd w:id="30"/>
-    <w:bookmarkStart w:id="31" w:name="ref-pand_flu"/>
+    <w:bookmarkStart w:id="31" w:name="ref-wilder"/>
     <w:p>
       <w:pPr>
         <w:pStyle w:val="Bibliography"/>
       </w:pPr>
       <w:r>
-        <w:t xml:space="preserve">[3] WORLD HEALTH ORGANISATION. Non-pharmaceutical public health measures for mitigating the risk and impact of epidemic and pandemic influenza. 2019.</w:t>
-      </w:r>
-      <w:r>
-        <w:t xml:space="preserve"> </w:t>
+        <w:t xml:space="preserve">4. Wilder-Smith, A., and Freedman, D. (2020). Isolation, quarantine, social distancing and community containment: Pivotal role for old-style public health measures in the novel coronavirus (2019-nCoV) outbreak. Journal of travel medicine.</w:t>
       </w:r>
     </w:p>
     <w:bookmarkEnd w:id="31"/>
-    <w:bookmarkStart w:id="32" w:name="ref-wilder"/>
+    <w:bookmarkStart w:id="32" w:name="ref-anderson2020will"/>
     <w:p>
       <w:pPr>
         <w:pStyle w:val="Bibliography"/>
       </w:pPr>
       <w:r>
-        <w:t xml:space="preserve">[4] WILDER-SMITH, A a DO FREEDMAN. Isolation, quarantine, social distancing and community containment: pivotal role for old-style public health measures in the novel coronavirus (2019-nCoV) outbreak.</w:t>
+        <w:t xml:space="preserve">5. Anderson, R.M., Heesterbeek, H., Klinkenberg, D., and Hollingsworth, T.D. (2020). How will country-based mitigation measures influence the course of the covid-19 epidemic? The Lancet.</w:t>
+      </w:r>
+    </w:p>
+    <w:bookmarkEnd w:id="32"/>
+    <w:bookmarkStart w:id="33" w:name="ref-leung2020mass"/>
+    <w:p>
+      <w:pPr>
+        <w:pStyle w:val="Bibliography"/>
+      </w:pPr>
+      <w:r>
+        <w:t xml:space="preserve">6. Leung, C.C., Lam, T.H., and Cheng, K.K. (2020). Mass masking in the covid-19 epidemic: People need guidance. The Lancet.</w:t>
+      </w:r>
+    </w:p>
+    <w:bookmarkEnd w:id="33"/>
+    <w:bookmarkStart w:id="34" w:name="ref-glass2006targeted"/>
+    <w:p>
+      <w:pPr>
+        <w:pStyle w:val="Bibliography"/>
+      </w:pPr>
+      <w:r>
+        <w:t xml:space="preserve">7. Glass, R.J., Glass, L.M., Beyeler, W.E., and Min, H.J. (2006). Targeted social distancing designs for pandemic influenza. Emerging infectious diseases</w:t>
       </w:r>
       <w:r>
         <w:t xml:space="preserve"> </w:t>
@@ -3313,23 +3152,20 @@
         <w:rPr>
           <w:i/>
         </w:rPr>
-        <w:t xml:space="preserve">Journal of travel medicine</w:t>
-      </w:r>
-      <w:r>
-        <w:t xml:space="preserve">. 2020.</w:t>
-      </w:r>
-      <w:r>
-        <w:t xml:space="preserve"> </w:t>
+        <w:t xml:space="preserve">12</w:t>
+      </w:r>
+      <w:r>
+        <w:t xml:space="preserve">, 1671.</w:t>
       </w:r>
     </w:p>
-    <w:bookmarkEnd w:id="32"/>
-    <w:bookmarkStart w:id="33" w:name="ref-anderson2020will"/>
+    <w:bookmarkEnd w:id="34"/>
+    <w:bookmarkStart w:id="35" w:name="ref-ferguson2006strategies"/>
     <w:p>
       <w:pPr>
         <w:pStyle w:val="Bibliography"/>
       </w:pPr>
       <w:r>
-        <w:t xml:space="preserve">[5] ANDERSON, Roy M, Hans HEESTERBEEK, Don KLINKENBERG a T Déirdre HOLLINGSWORTH. How will country-based mitigation measures influence the course of the COVID-19 epidemic?</w:t>
+        <w:t xml:space="preserve">8. Ferguson, N.M., Cummings, D.A., Fraser, C., Cajka, J.C., Cooley, P.C., and Burke, D.S. (2006). Strategies for mitigating an influenza pandemic. Nature</w:t>
       </w:r>
       <w:r>
         <w:t xml:space="preserve"> </w:t>
@@ -3338,23 +3174,150 @@
         <w:rPr>
           <w:i/>
         </w:rPr>
-        <w:t xml:space="preserve">The Lancet</w:t>
-      </w:r>
-      <w:r>
-        <w:t xml:space="preserve">. 2020.</w:t>
-      </w:r>
-      <w:r>
-        <w:t xml:space="preserve"> </w:t>
+        <w:t xml:space="preserve">442</w:t>
+      </w:r>
+      <w:r>
+        <w:t xml:space="preserve">, 448–452.</w:t>
       </w:r>
     </w:p>
-    <w:bookmarkEnd w:id="33"/>
-    <w:bookmarkStart w:id="34" w:name="ref-leung2020mass"/>
+    <w:bookmarkEnd w:id="35"/>
+    <w:bookmarkStart w:id="36" w:name="ref-unesco"/>
     <w:p>
       <w:pPr>
         <w:pStyle w:val="Bibliography"/>
       </w:pPr>
       <w:r>
-        <w:t xml:space="preserve">[6] LEUNG, Chi Chiu, Tai Hing LAM a Kar Keung CHENG. Mass masking in the COVID-19 epidemic: people need guidance.</w:t>
+        <w:t xml:space="preserve">9. UNESCO (2020). COVID-19 educational disruption and response.</w:t>
+      </w:r>
+    </w:p>
+    <w:bookmarkEnd w:id="36"/>
+    <w:bookmarkStart w:id="37" w:name="ref-reynolds"/>
+    <w:p>
+      <w:pPr>
+        <w:pStyle w:val="Bibliography"/>
+      </w:pPr>
+      <w:r>
+        <w:t xml:space="preserve">10. Reynolds, I. (2020). Japan plays covid-19 catch-up with rushed state-of-emergency bill.</w:t>
+      </w:r>
+    </w:p>
+    <w:bookmarkEnd w:id="37"/>
+    <w:bookmarkStart w:id="38" w:name="ref-japantimes"/>
+    <w:p>
+      <w:pPr>
+        <w:pStyle w:val="Bibliography"/>
+      </w:pPr>
+      <w:r>
+        <w:t xml:space="preserve">11. Some schools in japan planning to reopen despite coronavirus outbreak (2020).</w:t>
+      </w:r>
+    </w:p>
+    <w:bookmarkEnd w:id="38"/>
+    <w:bookmarkStart w:id="39" w:name="ref-wu2020characteristics"/>
+    <w:p>
+      <w:pPr>
+        <w:pStyle w:val="Bibliography"/>
+      </w:pPr>
+      <w:r>
+        <w:t xml:space="preserve">12. Wu, Z., and McGoogan, J.M. (2020). Characteristics of and important lessons from the coronavirus disease 2019 (covid-19) outbreak in china: Summary of a report of 72 314 cases from the chinese center for disease control and prevention. Jama.</w:t>
+      </w:r>
+    </w:p>
+    <w:bookmarkEnd w:id="39"/>
+    <w:bookmarkStart w:id="40" w:name="ref-WHO"/>
+    <w:p>
+      <w:pPr>
+        <w:pStyle w:val="Bibliography"/>
+      </w:pPr>
+      <w:r>
+        <w:t xml:space="preserve">13. World Health Organisation (2020). Report of the who-china joint mission on coronavirus disease 2019 (covid-19).</w:t>
+      </w:r>
+    </w:p>
+    <w:bookmarkEnd w:id="40"/>
+    <w:bookmarkStart w:id="41" w:name="ref-lai2020effect"/>
+    <w:p>
+      <w:pPr>
+        <w:pStyle w:val="Bibliography"/>
+      </w:pPr>
+      <w:r>
+        <w:t xml:space="preserve">14. Lai, S., Ruktanonchai, N.W., Zhou, L., Prosper, O., Luo, W., Floyd, J.R., Wesolowski, A., Zhang, C., Du, X., Yu, H., et al. (2020). Effect of non-pharmaceutical interventions for containing the covid-19 outbreak: An observational and modelling study. medRxiv.</w:t>
+      </w:r>
+    </w:p>
+    <w:bookmarkEnd w:id="41"/>
+    <w:bookmarkStart w:id="42" w:name="ref-guardian"/>
+    <w:p>
+      <w:pPr>
+        <w:pStyle w:val="Bibliography"/>
+      </w:pPr>
+      <w:r>
+        <w:t xml:space="preserve">15. Giuffrida, B., A. (2020). Italy orders closure of all schools and universities due to coronavirus.</w:t>
+      </w:r>
+    </w:p>
+    <w:bookmarkEnd w:id="42"/>
+    <w:bookmarkStart w:id="43" w:name="ref-hongkong"/>
+    <w:p>
+      <w:pPr>
+        <w:pStyle w:val="Bibliography"/>
+      </w:pPr>
+      <w:r>
+        <w:t xml:space="preserve">16. Government holds inter-departmental meeting on cluster of pneumonia cases in wuhan (2020).</w:t>
+      </w:r>
+    </w:p>
+    <w:bookmarkEnd w:id="43"/>
+    <w:bookmarkStart w:id="44" w:name="ref-hokkaido"/>
+    <w:p>
+      <w:pPr>
+        <w:pStyle w:val="Bibliography"/>
+      </w:pPr>
+      <w:r>
+        <w:t xml:space="preserve">17. Hokkaido grapples with coronavirus emergency (2020).</w:t>
+      </w:r>
+    </w:p>
+    <w:bookmarkEnd w:id="44"/>
+    <w:bookmarkStart w:id="45" w:name="ref-italy"/>
+    <w:p>
+      <w:pPr>
+        <w:pStyle w:val="Bibliography"/>
+      </w:pPr>
+      <w:r>
+        <w:t xml:space="preserve">18. Coronavirus, in dieci comuni lombardi: 50 mila persone costrette a restare in casa. Quarantena all’ospedale milanese di baggio (2020).</w:t>
+      </w:r>
+    </w:p>
+    <w:bookmarkEnd w:id="45"/>
+    <w:bookmarkStart w:id="46" w:name="ref-iran"/>
+    <w:p>
+      <w:pPr>
+        <w:pStyle w:val="Bibliography"/>
+      </w:pPr>
+      <w:r>
+        <w:t xml:space="preserve">19. Iran is closing schools, scrambling for hospital places, and spraying disinfectant in the subway as coronavirus deaths and cases spike (2020).</w:t>
+      </w:r>
+    </w:p>
+    <w:bookmarkEnd w:id="46"/>
+    <w:bookmarkStart w:id="47" w:name="ref-yougov"/>
+    <w:p>
+      <w:pPr>
+        <w:pStyle w:val="Bibliography"/>
+      </w:pPr>
+      <w:r>
+        <w:t xml:space="preserve">20. YouGov (2020). Coronavirus: How do attitudes differ across the world? Yougov.co.uk.</w:t>
+      </w:r>
+    </w:p>
+    <w:bookmarkEnd w:id="47"/>
+    <w:bookmarkStart w:id="48" w:name="ref-zhang2020impact"/>
+    <w:p>
+      <w:pPr>
+        <w:pStyle w:val="Bibliography"/>
+      </w:pPr>
+      <w:r>
+        <w:t xml:space="preserve">21. Zhang, Y., Jiang, B., Yuan, J., and Tao, Y. (2020). The impact of social distancing and epicenter lockdown on the covid-19 epidemic in mainland china: A data-driven seiqr model study. medRxiv.</w:t>
+      </w:r>
+    </w:p>
+    <w:bookmarkEnd w:id="48"/>
+    <w:bookmarkStart w:id="49" w:name="ref-bootsma"/>
+    <w:p>
+      <w:pPr>
+        <w:pStyle w:val="Bibliography"/>
+      </w:pPr>
+      <w:r>
+        <w:t xml:space="preserve">22. Bootsma, M.C., and Ferguson, N.M. (2007). The effect of public health measures on the 1918 influenza pandemic in us cities. Proceedings of the National Academy of Sciences</w:t>
       </w:r>
       <w:r>
         <w:t xml:space="preserve"> </w:t>
@@ -3363,524 +3326,33 @@
         <w:rPr>
           <w:i/>
         </w:rPr>
-        <w:t xml:space="preserve">The Lancet</w:t>
-      </w:r>
-      <w:r>
-        <w:t xml:space="preserve">. 2020.</w:t>
-      </w:r>
-      <w:r>
-        <w:t xml:space="preserve"> </w:t>
-      </w:r>
-    </w:p>
-    <w:bookmarkEnd w:id="34"/>
-    <w:bookmarkStart w:id="35" w:name="ref-glass2006targeted"/>
-    <w:p>
-      <w:pPr>
-        <w:pStyle w:val="Bibliography"/>
-      </w:pPr>
-      <w:r>
-        <w:t xml:space="preserve">[7] GLASS, Robert J, Laura M GLASS, Walter E BEYELER a H Jason MIN. Targeted social distancing designs for pandemic influenza.</w:t>
-      </w:r>
-      <w:r>
-        <w:t xml:space="preserve"> </w:t>
-      </w:r>
-      <w:r>
-        <w:rPr>
-          <w:i/>
-        </w:rPr>
-        <w:t xml:space="preserve">Emerging infectious diseases</w:t>
-      </w:r>
-      <w:r>
-        <w:t xml:space="preserve">. 2006,</w:t>
-      </w:r>
-      <w:r>
-        <w:t xml:space="preserve"> </w:t>
-      </w:r>
-      <w:r>
-        <w:rPr>
-          <w:b/>
-        </w:rPr>
-        <w:t xml:space="preserve">12</w:t>
-      </w:r>
-      <w:r>
-        <w:t xml:space="preserve">(11), 1671.</w:t>
-      </w:r>
-      <w:r>
-        <w:t xml:space="preserve"> </w:t>
-      </w:r>
-    </w:p>
-    <w:bookmarkEnd w:id="35"/>
-    <w:bookmarkStart w:id="36" w:name="ref-ferguson2006strategies"/>
-    <w:p>
-      <w:pPr>
-        <w:pStyle w:val="Bibliography"/>
-      </w:pPr>
-      <w:r>
-        <w:t xml:space="preserve">[8] FERGUSON, Neil M, Derek AT CUMMINGS, Christophe FRASER, James C CAJKA, Philip C COOLEY a Donald S BURKE. Strategies for mitigating an influenza pandemic.</w:t>
-      </w:r>
-      <w:r>
-        <w:t xml:space="preserve"> </w:t>
-      </w:r>
-      <w:r>
-        <w:rPr>
-          <w:i/>
-        </w:rPr>
-        <w:t xml:space="preserve">Nature</w:t>
-      </w:r>
-      <w:r>
-        <w:t xml:space="preserve">. 2006,</w:t>
-      </w:r>
-      <w:r>
-        <w:t xml:space="preserve"> </w:t>
-      </w:r>
-      <w:r>
-        <w:rPr>
-          <w:b/>
-        </w:rPr>
-        <w:t xml:space="preserve">442</w:t>
-      </w:r>
-      <w:r>
-        <w:t xml:space="preserve">(7101), 448–452.</w:t>
-      </w:r>
-      <w:r>
-        <w:t xml:space="preserve"> </w:t>
-      </w:r>
-    </w:p>
-    <w:bookmarkEnd w:id="36"/>
-    <w:bookmarkStart w:id="38" w:name="ref-unesco"/>
-    <w:p>
-      <w:pPr>
-        <w:pStyle w:val="Bibliography"/>
-      </w:pPr>
-      <w:r>
-        <w:t xml:space="preserve">[9] UNESCO.</w:t>
-      </w:r>
-      <w:r>
-        <w:t xml:space="preserve"> </w:t>
-      </w:r>
-      <w:r>
-        <w:rPr>
-          <w:i/>
-        </w:rPr>
-        <w:t xml:space="preserve">COVID-19 Educational Disruption and Response</w:t>
-      </w:r>
-      <w:r>
-        <w:t xml:space="preserve"> </w:t>
-      </w:r>
-      <w:r>
-        <w:t xml:space="preserve">[online]. 2020. Dostupné z: </w:t>
-      </w:r>
-      <w:hyperlink r:id="rId37">
-        <w:r>
-          <w:rPr>
-            <w:rStyle w:val="Hyperlink"/>
-          </w:rPr>
-          <w:t xml:space="preserve">Retrieved 13 March 2020, from https://en.unesco.org/themes/education-emergencies/coronavirus-school-closures</w:t>
-        </w:r>
-      </w:hyperlink>
-    </w:p>
-    <w:bookmarkEnd w:id="38"/>
-    <w:bookmarkStart w:id="40" w:name="ref-reynolds"/>
-    <w:p>
-      <w:pPr>
-        <w:pStyle w:val="Bibliography"/>
-      </w:pPr>
-      <w:r>
-        <w:t xml:space="preserve">[10] REYNOLDS, I.</w:t>
-      </w:r>
-      <w:r>
-        <w:t xml:space="preserve"> </w:t>
-      </w:r>
-      <w:r>
-        <w:rPr>
-          <w:i/>
-        </w:rPr>
-        <w:t xml:space="preserve">Japan plays COVID-19 catch-up with rushed state-of-emergency bill</w:t>
-      </w:r>
-      <w:r>
-        <w:t xml:space="preserve"> </w:t>
-      </w:r>
-      <w:r>
-        <w:t xml:space="preserve">[online]. 2020. Dostupné z: </w:t>
-      </w:r>
-      <w:hyperlink r:id="rId39">
-        <w:r>
-          <w:rPr>
-            <w:rStyle w:val="Hyperlink"/>
-          </w:rPr>
-          <w:t xml:space="preserve">Retrieved 13 March 2020, from https://www.japantimes.co.jp/news/2020/03/11/national/politics-diplomacy/japan-shinzo-abe-coronavirus-emergency-bill/#.XmuWlaj7Ryw</w:t>
-        </w:r>
-      </w:hyperlink>
-    </w:p>
-    <w:bookmarkEnd w:id="40"/>
-    <w:bookmarkStart w:id="42" w:name="ref-japantimes"/>
-    <w:p>
-      <w:pPr>
-        <w:pStyle w:val="Bibliography"/>
-      </w:pPr>
-      <w:r>
-        <w:t xml:space="preserve">[11]</w:t>
-      </w:r>
-      <w:r>
-        <w:t xml:space="preserve"> </w:t>
-      </w:r>
-      <w:r>
-        <w:rPr>
-          <w:i/>
-        </w:rPr>
-        <w:t xml:space="preserve">Some schools in Japan planning to reopen despite coronavirus outbreak</w:t>
-      </w:r>
-      <w:r>
-        <w:t xml:space="preserve"> </w:t>
-      </w:r>
-      <w:r>
-        <w:t xml:space="preserve">[online]. 2020. Dostupné z: </w:t>
-      </w:r>
-      <w:hyperlink r:id="rId41">
-        <w:r>
-          <w:rPr>
-            <w:rStyle w:val="Hyperlink"/>
-          </w:rPr>
-          <w:t xml:space="preserve">Retrieved 13 March 2020, from https://www.japantimes.co.jp/news/2020/03/10/national/japan-schools-reopen-coronavirus/#.XmuX2aj7Ryw</w:t>
-        </w:r>
-      </w:hyperlink>
-    </w:p>
-    <w:bookmarkEnd w:id="42"/>
-    <w:bookmarkStart w:id="43" w:name="ref-wu2020characteristics"/>
-    <w:p>
-      <w:pPr>
-        <w:pStyle w:val="Bibliography"/>
-      </w:pPr>
-      <w:r>
-        <w:t xml:space="preserve">[12] WU, Zunyou a Jennifer M MCGOOGAN. Characteristics of and important lessons from the coronavirus disease 2019 (COVID-19) outbreak in China: summary of a report of 72 314 cases from the Chinese Center for Disease Control and Prevention.</w:t>
-      </w:r>
-      <w:r>
-        <w:t xml:space="preserve"> </w:t>
-      </w:r>
-      <w:r>
-        <w:rPr>
-          <w:i/>
-        </w:rPr>
-        <w:t xml:space="preserve">Jama</w:t>
-      </w:r>
-      <w:r>
-        <w:t xml:space="preserve">. 2020.</w:t>
-      </w:r>
-      <w:r>
-        <w:t xml:space="preserve"> </w:t>
-      </w:r>
-    </w:p>
-    <w:bookmarkEnd w:id="43"/>
-    <w:bookmarkStart w:id="44" w:name="ref-WHO"/>
-    <w:p>
-      <w:pPr>
-        <w:pStyle w:val="Bibliography"/>
-      </w:pPr>
-      <w:r>
-        <w:t xml:space="preserve">[13] WORLD HEALTH ORGANISATION. Report of the WHO-China Joint Mission on Coronavirus Disease 2019 (COVID-19). 2020.</w:t>
-      </w:r>
-      <w:r>
-        <w:t xml:space="preserve"> </w:t>
-      </w:r>
-    </w:p>
-    <w:bookmarkEnd w:id="44"/>
-    <w:bookmarkStart w:id="45" w:name="ref-lai2020effect"/>
-    <w:p>
-      <w:pPr>
-        <w:pStyle w:val="Bibliography"/>
-      </w:pPr>
-      <w:r>
-        <w:t xml:space="preserve">[14] LAI, Shengjie, Nick W RUKTANONCHAI, Liangcai ZHOU, Olivia PROSPER, Wei LUO, Jessica R FLOYD, Amy WESOLOWSKI, Chi ZHANG, Xiangjun DU, Hongjie YU a OTHERS. Effect of non-pharmaceutical interventions for containing the COVID-19 outbreak: an observational and modelling study.</w:t>
-      </w:r>
-      <w:r>
-        <w:t xml:space="preserve"> </w:t>
-      </w:r>
-      <w:r>
-        <w:rPr>
-          <w:i/>
-        </w:rPr>
-        <w:t xml:space="preserve">medRxiv</w:t>
-      </w:r>
-      <w:r>
-        <w:t xml:space="preserve">. 2020.</w:t>
-      </w:r>
-      <w:r>
-        <w:t xml:space="preserve"> </w:t>
-      </w:r>
-    </w:p>
-    <w:bookmarkEnd w:id="45"/>
-    <w:bookmarkStart w:id="47" w:name="ref-guardian"/>
-    <w:p>
-      <w:pPr>
-        <w:pStyle w:val="Bibliography"/>
-      </w:pPr>
-      <w:r>
-        <w:t xml:space="preserve">[15] GIUFFRIDA, Beaumont, A.</w:t>
-      </w:r>
-      <w:r>
-        <w:t xml:space="preserve"> </w:t>
-      </w:r>
-      <w:r>
-        <w:rPr>
-          <w:i/>
-        </w:rPr>
-        <w:t xml:space="preserve">Italy orders closure of all schools and universities due to coronavirus</w:t>
-      </w:r>
-      <w:r>
-        <w:t xml:space="preserve"> </w:t>
-      </w:r>
-      <w:r>
-        <w:t xml:space="preserve">[online]. 2020. Dostupné z: </w:t>
-      </w:r>
-      <w:hyperlink r:id="rId46">
-        <w:r>
-          <w:rPr>
-            <w:rStyle w:val="Hyperlink"/>
-          </w:rPr>
-          <w:t xml:space="preserve">Retrieved 13 March 2020, from https://www.theguardian.com/world/2020/mar/04/italy-orders-closure-of-schools-and-universities-due-to-coronavirus</w:t>
-        </w:r>
-      </w:hyperlink>
-    </w:p>
-    <w:bookmarkEnd w:id="47"/>
-    <w:bookmarkStart w:id="49" w:name="ref-hongkong"/>
-    <w:p>
-      <w:pPr>
-        <w:pStyle w:val="Bibliography"/>
-      </w:pPr>
-      <w:r>
-        <w:t xml:space="preserve">[16]</w:t>
-      </w:r>
-      <w:r>
-        <w:t xml:space="preserve"> </w:t>
-      </w:r>
-      <w:r>
-        <w:rPr>
-          <w:i/>
-        </w:rPr>
-        <w:t xml:space="preserve">Government holds inter-departmental meeting on cluster of pneumonia cases in Wuhan</w:t>
-      </w:r>
-      <w:r>
-        <w:t xml:space="preserve"> </w:t>
-      </w:r>
-      <w:r>
-        <w:t xml:space="preserve">[online]. 2020. Dostupné z: </w:t>
-      </w:r>
-      <w:hyperlink r:id="rId48">
-        <w:r>
-          <w:rPr>
-            <w:rStyle w:val="Hyperlink"/>
-          </w:rPr>
-          <w:t xml:space="preserve">Retrieved 13 March 2020, from https://www.info.gov.hk/gia/general/202001/02/P2020010200831.htm</w:t>
-        </w:r>
-      </w:hyperlink>
+        <w:t xml:space="preserve">104</w:t>
+      </w:r>
+      <w:r>
+        <w:t xml:space="preserve">, 7588–7593.</w:t>
+      </w:r>
     </w:p>
     <w:bookmarkEnd w:id="49"/>
-    <w:bookmarkStart w:id="51" w:name="ref-hokkaido"/>
+    <w:bookmarkEnd w:id="50"/>
     <w:p>
       <w:pPr>
-        <w:pStyle w:val="Bibliography"/>
-      </w:pPr>
-      <w:r>
-        <w:t xml:space="preserve">[17]</w:t>
-      </w:r>
-      <w:r>
-        <w:t xml:space="preserve"> </w:t>
-      </w:r>
-      <w:r>
-        <w:rPr>
-          <w:i/>
-        </w:rPr>
-        <w:t xml:space="preserve">Hokkaido grapples with coronavirus emergency</w:t>
-      </w:r>
-      <w:r>
-        <w:t xml:space="preserve"> </w:t>
-      </w:r>
-      <w:r>
-        <w:t xml:space="preserve">[online]. 2020. Dostupné z: </w:t>
-      </w:r>
-      <w:hyperlink r:id="rId50">
-        <w:r>
-          <w:rPr>
-            <w:rStyle w:val="Hyperlink"/>
-          </w:rPr>
-          <w:t xml:space="preserve">Retrieved 13 March 2020, from https://www3.nhk.or.jp/nhkworld/en/news/backstories/900/</w:t>
-        </w:r>
-      </w:hyperlink>
-    </w:p>
-    <w:bookmarkEnd w:id="51"/>
-    <w:bookmarkStart w:id="53" w:name="ref-italy"/>
-    <w:p>
-      <w:pPr>
-        <w:pStyle w:val="Bibliography"/>
-      </w:pPr>
-      <w:r>
-        <w:t xml:space="preserve">[18]</w:t>
-      </w:r>
-      <w:r>
-        <w:t xml:space="preserve"> </w:t>
-      </w:r>
-      <w:r>
-        <w:rPr>
-          <w:i/>
-        </w:rPr>
-        <w:t xml:space="preserve">Coronavirus, in dieci comuni lombardi: 50 mila persone costrette a restare in casa. Quarantena all’ospedale milanese di Baggio</w:t>
-      </w:r>
-      <w:r>
-        <w:t xml:space="preserve"> </w:t>
-      </w:r>
-      <w:r>
-        <w:t xml:space="preserve">[online]. 2020. Dostupné z: </w:t>
-      </w:r>
-      <w:hyperlink r:id="rId52">
-        <w:r>
-          <w:rPr>
-            <w:rStyle w:val="Hyperlink"/>
-          </w:rPr>
-          <w:t xml:space="preserve">Retrieved 13 March 2020, from https://milano.repubblica.it/cronaca/2020/02/21/news/coronavirus_codogno_castiglione_d_adda_contagiati_misure_sicurezza-249154447/?refresh_ce</w:t>
-        </w:r>
-      </w:hyperlink>
-    </w:p>
-    <w:bookmarkEnd w:id="53"/>
-    <w:bookmarkStart w:id="55" w:name="ref-iran"/>
-    <w:p>
-      <w:pPr>
-        <w:pStyle w:val="Bibliography"/>
-      </w:pPr>
-      <w:r>
-        <w:t xml:space="preserve">[19]</w:t>
-      </w:r>
-      <w:r>
-        <w:t xml:space="preserve"> </w:t>
-      </w:r>
-      <w:r>
-        <w:rPr>
-          <w:i/>
-        </w:rPr>
-        <w:t xml:space="preserve">Iran is closing schools, scrambling for hospital places, and spraying disinfectant in the subway as coronavirus deaths and cases spike</w:t>
-      </w:r>
-      <w:r>
-        <w:t xml:space="preserve"> </w:t>
-      </w:r>
-      <w:r>
-        <w:t xml:space="preserve">[online]. 2020. Dostupné z: </w:t>
-      </w:r>
-      <w:hyperlink r:id="rId54">
-        <w:r>
-          <w:rPr>
-            <w:rStyle w:val="Hyperlink"/>
-          </w:rPr>
-          <w:t xml:space="preserve">Retrieved 13 March 2020, from https://www.businessinsider.com/coronavirus-iran-schools-hospitals-public-transport-2020-2?r=US&amp;IR=T</w:t>
-        </w:r>
-      </w:hyperlink>
-    </w:p>
-    <w:bookmarkEnd w:id="55"/>
-    <w:bookmarkStart w:id="56" w:name="ref-yougov"/>
-    <w:p>
-      <w:pPr>
-        <w:pStyle w:val="Bibliography"/>
-      </w:pPr>
-      <w:r>
-        <w:t xml:space="preserve">[20] YOUGOV. Coronavirus: how do attitudes differ across the world?</w:t>
-      </w:r>
-      <w:r>
-        <w:t xml:space="preserve"> </w:t>
-      </w:r>
-      <w:r>
-        <w:rPr>
-          <w:i/>
-        </w:rPr>
-        <w:t xml:space="preserve">Yougov.co.uk</w:t>
-      </w:r>
-      <w:r>
-        <w:t xml:space="preserve">. 2020.</w:t>
-      </w:r>
-      <w:r>
-        <w:t xml:space="preserve"> </w:t>
-      </w:r>
-    </w:p>
-    <w:bookmarkEnd w:id="56"/>
-    <w:bookmarkStart w:id="57" w:name="ref-zhang2020impact"/>
-    <w:p>
-      <w:pPr>
-        <w:pStyle w:val="Bibliography"/>
-      </w:pPr>
-      <w:r>
-        <w:t xml:space="preserve">[21] ZHANG, Yuzhen, Bin JIANG, Jiamin YUAN a Yanyun TAO. The impact of social distancing and epicenter lockdown on the COVID-19 epidemic in mainland China: A data-driven SEIQR model study.</w:t>
-      </w:r>
-      <w:r>
-        <w:t xml:space="preserve"> </w:t>
-      </w:r>
-      <w:r>
-        <w:rPr>
-          <w:i/>
-        </w:rPr>
-        <w:t xml:space="preserve">medRxiv</w:t>
-      </w:r>
-      <w:r>
-        <w:t xml:space="preserve">. 2020.</w:t>
-      </w:r>
-      <w:r>
-        <w:t xml:space="preserve"> </w:t>
-      </w:r>
-    </w:p>
-    <w:bookmarkEnd w:id="57"/>
-    <w:bookmarkStart w:id="58" w:name="ref-bootsma"/>
-    <w:p>
-      <w:pPr>
-        <w:pStyle w:val="Bibliography"/>
-      </w:pPr>
-      <w:r>
-        <w:t xml:space="preserve">[22] BOOTSMA, Martin CJ a Neil M FERGUSON. The effect of public health measures on the 1918 influenza pandemic in US cities.</w:t>
-      </w:r>
-      <w:r>
-        <w:t xml:space="preserve"> </w:t>
-      </w:r>
-      <w:r>
-        <w:rPr>
-          <w:i/>
-        </w:rPr>
-        <w:t xml:space="preserve">Proceedings of the National Academy of Sciences</w:t>
-      </w:r>
-      <w:r>
-        <w:t xml:space="preserve">. 2007,</w:t>
-      </w:r>
-      <w:r>
-        <w:t xml:space="preserve"> </w:t>
-      </w:r>
-      <w:r>
-        <w:rPr>
-          <w:b/>
-        </w:rPr>
-        <w:t xml:space="preserve">104</w:t>
-      </w:r>
-      <w:r>
-        <w:t xml:space="preserve">(18), 7588–7593.</w:t>
-      </w:r>
-      <w:r>
-        <w:t xml:space="preserve"> </w:t>
-      </w:r>
-    </w:p>
-    <w:bookmarkEnd w:id="58"/>
-    <w:bookmarkEnd w:id="59"/>
-    <w:p>
-      <w:pPr>
         <w:pStyle w:val="Heading1"/>
       </w:pPr>
-      <w:bookmarkStart w:id="60" w:name="supplementary-information"/>
+      <w:bookmarkStart w:id="51" w:name="supplementary-information"/>
       <w:r>
         <w:t xml:space="preserve">Supplementary information</w:t>
       </w:r>
-      <w:bookmarkEnd w:id="60"/>
+      <w:bookmarkEnd w:id="51"/>
     </w:p>
     <w:p>
       <w:pPr>
         <w:pStyle w:val="Heading2"/>
       </w:pPr>
-      <w:bookmarkStart w:id="61" w:name="X8a1fd7ffe4f03429f78b3ec6c9e229cebac2b8c"/>
+      <w:bookmarkStart w:id="52" w:name="X8a1fd7ffe4f03429f78b3ec6c9e229cebac2b8c"/>
       <w:r>
         <w:t xml:space="preserve">Interventions not related to social distancing</w:t>
       </w:r>
-      <w:bookmarkEnd w:id="61"/>
+      <w:bookmarkEnd w:id="52"/>
     </w:p>
     <w:p>
       <w:pPr>
@@ -5291,7 +4763,7 @@
                     </pic:cNvPicPr>
                   </pic:nvPicPr>
                   <pic:blipFill>
-                    <a:blip r:embed="rId62"/>
+                    <a:blip r:embed="rId53"/>
                     <a:stretch>
                       <a:fillRect/>
                     </a:stretch>
@@ -5330,11 +4802,11 @@
       <w:pPr>
         <w:pStyle w:val="Heading2"/>
       </w:pPr>
-      <w:bookmarkStart w:id="63" w:name="data-dictionary"/>
+      <w:bookmarkStart w:id="54" w:name="data-dictionary"/>
       <w:r>
         <w:t xml:space="preserve">Data Dictionary</w:t>
       </w:r>
-      <w:bookmarkEnd w:id="63"/>
+      <w:bookmarkEnd w:id="54"/>
     </w:p>
     <w:p>
       <w:pPr>

</xml_diff>

<commit_message>
light edit on report
</commit_message>
<xml_diff>
--- a/rendered-report/main-article.docx
+++ b/rendered-report/main-article.docx
@@ -250,7 +250,7 @@
         <w:t xml:space="preserve">MRC Centre for Global Infectious Disease Analysis, Imperial College London, London, UK</w:t>
       </w:r>
       <w:r>
-        <w:br/>
+        <w:br w:type="textWrapping"/>
       </w:r>
       <w:r>
         <w:rPr>
@@ -265,7 +265,7 @@
         <w:t xml:space="preserve">Centre for Mathematical Modelling of Infectious Diseases, London School of Hygiene &amp; Tropical Medicine, London, UK</w:t>
       </w:r>
       <w:r>
-        <w:br/>
+        <w:br w:type="textWrapping"/>
       </w:r>
       <w:r>
         <w:rPr>
@@ -329,154 +329,216 @@
         <w:pStyle w:val="FirstParagraph"/>
       </w:pPr>
       <w:r>
-        <w:t xml:space="preserve">As of the 13 March 2020, over 135,000 cases of coronavirus disease (COVID-19) have been confirmed globally across 130 countries and regions.</w:t>
+        <w:t xml:space="preserve">As of the 13 March 2020, over 135,000 cases of coronavirus disease (COVID-19) have been confirmed globally across 130 countries and regions</w:t>
+      </w:r>
+      <w:r>
+        <w:t xml:space="preserve"> </w:t>
+      </w:r>
+      <w:r>
+        <w:t xml:space="preserve">(</w:t>
       </w:r>
       <w:hyperlink w:anchor="ref-WorldHealthOrganization:sitrep">
         <w:r>
           <w:rPr>
             <w:rStyle w:val="Hyperlink"/>
-            <w:vertAlign w:val="superscript"/>
           </w:rPr>
           <w:t xml:space="preserve">1</w:t>
         </w:r>
       </w:hyperlink>
       <w:r>
-        <w:t xml:space="preserve"> </w:t>
-      </w:r>
-      <w:r>
-        <w:t xml:space="preserve">Sustained human-to-human transmission has now been observed in multiple countries outside of mainland China including Italy, Japan, and South Korea with 15,113, 639, and 7,869 cases reported respectively.</w:t>
+        <w:t xml:space="preserve">)</w:t>
+      </w:r>
+      <w:r>
+        <w:t xml:space="preserve">. Sustained human-to-human transmission has now been observed in multiple countries outside of mainland China including Italy, Japan, and South Korea with 15,113, 639, and 7,869 cases reported respectively</w:t>
+      </w:r>
+      <w:r>
+        <w:t xml:space="preserve"> </w:t>
+      </w:r>
+      <w:r>
+        <w:t xml:space="preserve">(</w:t>
       </w:r>
       <w:hyperlink w:anchor="ref-WorldHealthOrganization:sitrep">
         <w:r>
           <w:rPr>
             <w:rStyle w:val="Hyperlink"/>
-            <w:vertAlign w:val="superscript"/>
           </w:rPr>
           <w:t xml:space="preserve">1</w:t>
         </w:r>
       </w:hyperlink>
       <w:r>
-        <w:t xml:space="preserve"> </w:t>
-      </w:r>
-      <w:r>
-        <w:t xml:space="preserve">Conversely, some countries such as Bangladesh are only now reporting their first cases of COVID-19 resulting from importations of infected travellers from affected areas. In response, countries and regions have implemented a wide range of non-pharmaceutical interventions (NPIs). These NPIs have generally been scaled up over time in response to the magnitude of the outbreak in each country.</w:t>
+        <w:t xml:space="preserve">)</w:t>
+      </w:r>
+      <w:r>
+        <w:t xml:space="preserve">. Conversely, some countries such as Bangladesh are only now reporting their first cases of COVID-19 resulting from importations of infected travellers from affected areas. In response, countries and regions have implemented a wide range of non-pharmaceutical interventions (NPIs). These NPIs have generally been scaled up over time in response to the magnitude of the outbreak in each country</w:t>
+      </w:r>
+      <w:r>
+        <w:t xml:space="preserve"> </w:t>
+      </w:r>
+      <w:r>
+        <w:t xml:space="preserve">(</w:t>
       </w:r>
       <w:hyperlink w:anchor="ref-indig2018pathways">
         <w:r>
           <w:rPr>
             <w:rStyle w:val="Hyperlink"/>
-            <w:vertAlign w:val="superscript"/>
           </w:rPr>
           <w:t xml:space="preserve">2</w:t>
         </w:r>
       </w:hyperlink>
       <w:r>
-        <w:t xml:space="preserve"> </w:t>
-      </w:r>
-      <w:r>
-        <w:t xml:space="preserve">NPIs can be broadly categorised into: i) personal protective measures such as hand hygiene; ii) environmental measures such as disinfection and ventilation; iii) social distancing measures such as school and workplace closures; and iv) travel related measures such as travel restrictions.</w:t>
+        <w:t xml:space="preserve">)</w:t>
+      </w:r>
+      <w:r>
+        <w:t xml:space="preserve">. NPIs can be broadly categorised into: i) personal protective measures such as hand hygiene; ii) environmental measures such as disinfection and ventilation; iii) social distancing measures such as school and workplace closures; and iv) travel related measures such as travel restrictions</w:t>
+      </w:r>
+      <w:r>
+        <w:t xml:space="preserve"> </w:t>
+      </w:r>
+      <w:r>
+        <w:t xml:space="preserve">(</w:t>
       </w:r>
       <w:hyperlink w:anchor="ref-pand_flu">
         <w:r>
           <w:rPr>
             <w:rStyle w:val="Hyperlink"/>
-            <w:vertAlign w:val="superscript"/>
           </w:rPr>
           <w:t xml:space="preserve">3</w:t>
         </w:r>
       </w:hyperlink>
       <w:r>
-        <w:t xml:space="preserve"> </w:t>
-      </w:r>
-      <w:r>
-        <w:t xml:space="preserve">As the first cases were exported from Wuhan City, China to countries and regions outside mainland China, early efforts focused on containment where infected individuals were rapidly identified and isolated.</w:t>
+        <w:t xml:space="preserve">)</w:t>
+      </w:r>
+      <w:r>
+        <w:t xml:space="preserve">. As the first cases were exported from Wuhan City, China to countries and regions outside mainland China, early efforts focused on containment where infected individuals were rapidly identified and isolated</w:t>
+      </w:r>
+      <w:r>
+        <w:t xml:space="preserve"> </w:t>
+      </w:r>
+      <w:r>
+        <w:t xml:space="preserve">(</w:t>
       </w:r>
       <w:hyperlink w:anchor="ref-wilder">
         <w:r>
           <w:rPr>
             <w:rStyle w:val="Hyperlink"/>
-            <w:vertAlign w:val="superscript"/>
           </w:rPr>
           <w:t xml:space="preserve">4</w:t>
         </w:r>
       </w:hyperlink>
       <w:r>
-        <w:t xml:space="preserve"> </w:t>
-      </w:r>
-      <w:r>
-        <w:t xml:space="preserve">Contact tracing and active case finding efforts then identified any contacts potentially at risk of infection who were themselves isolated or monitored. Containment efforts thus focused on stopping transmission completely to prevent any community transmission.</w:t>
+        <w:t xml:space="preserve">)</w:t>
+      </w:r>
+      <w:r>
+        <w:t xml:space="preserve">. Contact tracing and active case finding efforts then identified any contacts potentially at risk of infection who were themselves isolated or monitored. Containment efforts thus focused on stopping transmission completely to prevent any community transmission</w:t>
+      </w:r>
+      <w:r>
+        <w:t xml:space="preserve"> </w:t>
+      </w:r>
+      <w:r>
+        <w:t xml:space="preserve">(</w:t>
       </w:r>
       <w:hyperlink w:anchor="ref-anderson2020will">
         <w:r>
           <w:rPr>
             <w:rStyle w:val="Hyperlink"/>
-            <w:vertAlign w:val="superscript"/>
           </w:rPr>
           <w:t xml:space="preserve">5</w:t>
         </w:r>
       </w:hyperlink>
       <w:r>
-        <w:t xml:space="preserve"> </w:t>
-      </w:r>
-      <w:r>
-        <w:t xml:space="preserve">As case numbers increased and evidence of community transmission became apparent, countries and regions started to introduce a wider range of control measures including travel restrictions, improving public awareness through mass communication, widening surveillance efforts, distributing face masks, and social distancing measures.</w:t>
+        <w:t xml:space="preserve">)</w:t>
+      </w:r>
+      <w:r>
+        <w:t xml:space="preserve">. As case numbers increased and evidence of community transmission became apparent, countries and regions started to introduce a wider range of control measures including travel restrictions, improving public awareness through mass communication, widening surveillance efforts, distributing face masks, and social distancing measures</w:t>
+      </w:r>
+      <w:r>
+        <w:t xml:space="preserve"> </w:t>
+      </w:r>
+      <w:r>
+        <w:t xml:space="preserve">(</w:t>
       </w:r>
       <w:hyperlink w:anchor="ref-leung2020mass">
         <w:r>
           <w:rPr>
             <w:rStyle w:val="Hyperlink"/>
-            <w:vertAlign w:val="superscript"/>
           </w:rPr>
           <w:t xml:space="preserve">6</w:t>
         </w:r>
       </w:hyperlink>
+      <w:r>
+        <w:t xml:space="preserve">)</w:t>
+      </w:r>
+      <w:r>
+        <w:t xml:space="preserve">.</w:t>
+      </w:r>
     </w:p>
     <w:p>
       <w:pPr>
         <w:pStyle w:val="BodyText"/>
       </w:pPr>
       <w:r>
-        <w:t xml:space="preserve">Social distancing (SD) measures can be effective control measures in outbreak settings.</w:t>
+        <w:t xml:space="preserve">Social distancing (SD) measures can be effective control measures in outbreak settings</w:t>
+      </w:r>
+      <w:r>
+        <w:t xml:space="preserve"> </w:t>
+      </w:r>
+      <w:r>
+        <w:t xml:space="preserve">(</w:t>
       </w:r>
       <w:hyperlink w:anchor="ref-glass2006targeted">
         <w:r>
           <w:rPr>
             <w:rStyle w:val="Hyperlink"/>
-            <w:vertAlign w:val="superscript"/>
           </w:rPr>
           <w:t xml:space="preserve">7</w:t>
         </w:r>
       </w:hyperlink>
       <w:r>
-        <w:t xml:space="preserve"> </w:t>
-      </w:r>
-      <w:r>
-        <w:t xml:space="preserve">These can be broadly defined as: i) isolation, the separation of ill individuals from non-infected individuals; ii) quarantine, the separation of individuals who have been assumed to be exposed and; iii) community containment, an intervention applied to an entire community aimed at reducing contacts and movements including school and workplace closures and restrictions or cancellation of mass gatherings.</w:t>
+        <w:t xml:space="preserve">)</w:t>
+      </w:r>
+      <w:r>
+        <w:t xml:space="preserve">. These can be broadly defined as: i) isolation, the separation of ill individuals from non-infected individuals; ii) quarantine, the separation of individuals who have been assumed to be exposed and; iii) community containment, an intervention applied to an entire community aimed at reducing contacts and movements including school and workplace closures and restrictions or cancellation of mass gatherings</w:t>
+      </w:r>
+      <w:r>
+        <w:t xml:space="preserve"> </w:t>
+      </w:r>
+      <w:r>
+        <w:t xml:space="preserve">(</w:t>
       </w:r>
       <w:hyperlink w:anchor="ref-wilder">
         <w:r>
           <w:rPr>
             <w:rStyle w:val="Hyperlink"/>
-            <w:vertAlign w:val="superscript"/>
           </w:rPr>
           <w:t xml:space="preserve">4</w:t>
         </w:r>
       </w:hyperlink>
       <w:r>
-        <w:t xml:space="preserve"> </w:t>
-      </w:r>
-      <w:r>
-        <w:t xml:space="preserve">Social distancing measures are intended to reduce mixing and rates of contact between individuals in the community, therefore reducing rates of potential transmission to the susceptible population.</w:t>
+        <w:t xml:space="preserve">)</w:t>
+      </w:r>
+      <w:r>
+        <w:t xml:space="preserve">. Social distancing measures are intended to reduce mixing and rates of contact between individuals in the community, therefore reducing rates of potential transmission to the susceptible population</w:t>
+      </w:r>
+      <w:r>
+        <w:t xml:space="preserve"> </w:t>
+      </w:r>
+      <w:r>
+        <w:t xml:space="preserve">(</w:t>
       </w:r>
       <w:hyperlink w:anchor="ref-ferguson2006strategies">
         <w:r>
           <w:rPr>
             <w:rStyle w:val="Hyperlink"/>
-            <w:vertAlign w:val="superscript"/>
           </w:rPr>
           <w:t xml:space="preserve">8</w:t>
         </w:r>
       </w:hyperlink>
+      <w:r>
+        <w:t xml:space="preserve">)</w:t>
+      </w:r>
+      <w:r>
+        <w:t xml:space="preserve">.</w:t>
+      </w:r>
     </w:p>
     <w:p>
       <w:pPr>
@@ -511,17 +573,28 @@
         <w:pStyle w:val="FirstParagraph"/>
       </w:pPr>
       <w:r>
-        <w:t xml:space="preserve">We extracted the date and type of SD interventions implemented in Wuhan (Hubei, China), South Korea, Japan, Hong Kong (Special Administrative Region of China), Singapore, and Italy. Apart from Wuhan, the other countries and regions were chosen as they were among the first or most affected places outside of mainland China (at the time of analysis) in the COVID-19 pandemic.</w:t>
+        <w:t xml:space="preserve">We extracted the date and type of SD interventions implemented in Wuhan (Hubei, China), South Korea, Japan, Hong Kong (Special Administrative Region of China), Singapore, and Italy. Apart from Wuhan, the other countries and regions were chosen as they were among the first or most affected places outside of mainland China (at the time of analysis) in the COVID-19 pandemic</w:t>
+      </w:r>
+      <w:r>
+        <w:t xml:space="preserve"> </w:t>
+      </w:r>
+      <w:r>
+        <w:t xml:space="preserve">(</w:t>
       </w:r>
       <w:hyperlink w:anchor="ref-WorldHealthOrganization:sitrep">
         <w:r>
           <w:rPr>
             <w:rStyle w:val="Hyperlink"/>
-            <w:vertAlign w:val="superscript"/>
           </w:rPr>
           <w:t xml:space="preserve">1</w:t>
         </w:r>
       </w:hyperlink>
+      <w:r>
+        <w:t xml:space="preserve">)</w:t>
+      </w:r>
+      <w:r>
+        <w:t xml:space="preserve">.</w:t>
+      </w:r>
     </w:p>
     <w:p>
       <w:pPr>
@@ -580,7 +653,7 @@
             </w:pPr>
             <w:r xmlns:w="http://schemas.openxmlformats.org/wordprocessingml/2006/main" xmlns:wp="http://schemas.openxmlformats.org/drawingml/2006/wordprocessingDrawing" xmlns:r="http://schemas.openxmlformats.org/officeDocument/2006/relationships" xmlns:w14="http://schemas.microsoft.com/office/word/2010/wordml">
               <w:rPr>
-                <w:rFonts w:ascii="Arial" w:hAnsi="Arial" w:eastAsia="Arial" w:cs="Arial"/>
+                <w:rFonts w:ascii="Roboto" w:hAnsi="Roboto" w:eastAsia="Roboto" w:cs="Roboto"/>
                 <w:sz w:val="22"/>
                 <w:szCs w:val="22"/>
                 <w:color w:val="111111"/>
@@ -612,7 +685,7 @@
             </w:pPr>
             <w:r xmlns:w="http://schemas.openxmlformats.org/wordprocessingml/2006/main" xmlns:wp="http://schemas.openxmlformats.org/drawingml/2006/wordprocessingDrawing" xmlns:r="http://schemas.openxmlformats.org/officeDocument/2006/relationships" xmlns:w14="http://schemas.microsoft.com/office/word/2010/wordml">
               <w:rPr>
-                <w:rFonts w:ascii="Arial" w:hAnsi="Arial" w:eastAsia="Arial" w:cs="Arial"/>
+                <w:rFonts w:ascii="Roboto" w:hAnsi="Roboto" w:eastAsia="Roboto" w:cs="Roboto"/>
                 <w:sz w:val="22"/>
                 <w:szCs w:val="22"/>
                 <w:color w:val="111111"/>
@@ -647,7 +720,7 @@
             </w:pPr>
             <w:r xmlns:w="http://schemas.openxmlformats.org/wordprocessingml/2006/main" xmlns:wp="http://schemas.openxmlformats.org/drawingml/2006/wordprocessingDrawing" xmlns:r="http://schemas.openxmlformats.org/officeDocument/2006/relationships" xmlns:w14="http://schemas.microsoft.com/office/word/2010/wordml">
               <w:rPr>
-                <w:rFonts w:ascii="Arial" w:hAnsi="Arial" w:eastAsia="Arial" w:cs="Arial"/>
+                <w:rFonts w:ascii="Roboto" w:hAnsi="Roboto" w:eastAsia="Roboto" w:cs="Roboto"/>
                 <w:sz w:val="22"/>
                 <w:szCs w:val="22"/>
                 <w:color w:val="111111"/>
@@ -676,7 +749,7 @@
             </w:pPr>
             <w:r xmlns:w="http://schemas.openxmlformats.org/wordprocessingml/2006/main" xmlns:wp="http://schemas.openxmlformats.org/drawingml/2006/wordprocessingDrawing" xmlns:r="http://schemas.openxmlformats.org/officeDocument/2006/relationships" xmlns:w14="http://schemas.microsoft.com/office/word/2010/wordml">
               <w:rPr>
-                <w:rFonts w:ascii="Arial" w:hAnsi="Arial" w:eastAsia="Arial" w:cs="Arial"/>
+                <w:rFonts w:ascii="Roboto" w:hAnsi="Roboto" w:eastAsia="Roboto" w:cs="Roboto"/>
                 <w:sz w:val="22"/>
                 <w:szCs w:val="22"/>
                 <w:color w:val="111111"/>
@@ -711,7 +784,7 @@
             </w:pPr>
             <w:r xmlns:w="http://schemas.openxmlformats.org/wordprocessingml/2006/main" xmlns:wp="http://schemas.openxmlformats.org/drawingml/2006/wordprocessingDrawing" xmlns:r="http://schemas.openxmlformats.org/officeDocument/2006/relationships" xmlns:w14="http://schemas.microsoft.com/office/word/2010/wordml">
               <w:rPr>
-                <w:rFonts w:ascii="Arial" w:hAnsi="Arial" w:eastAsia="Arial" w:cs="Arial"/>
+                <w:rFonts w:ascii="Roboto" w:hAnsi="Roboto" w:eastAsia="Roboto" w:cs="Roboto"/>
                 <w:sz w:val="22"/>
                 <w:szCs w:val="22"/>
                 <w:color w:val="111111"/>
@@ -740,7 +813,7 @@
             </w:pPr>
             <w:r xmlns:w="http://schemas.openxmlformats.org/wordprocessingml/2006/main" xmlns:wp="http://schemas.openxmlformats.org/drawingml/2006/wordprocessingDrawing" xmlns:r="http://schemas.openxmlformats.org/officeDocument/2006/relationships" xmlns:w14="http://schemas.microsoft.com/office/word/2010/wordml">
               <w:rPr>
-                <w:rFonts w:ascii="Arial" w:hAnsi="Arial" w:eastAsia="Arial" w:cs="Arial"/>
+                <w:rFonts w:ascii="Roboto" w:hAnsi="Roboto" w:eastAsia="Roboto" w:cs="Roboto"/>
                 <w:sz w:val="22"/>
                 <w:szCs w:val="22"/>
                 <w:color w:val="111111"/>
@@ -775,7 +848,7 @@
             </w:pPr>
             <w:r xmlns:w="http://schemas.openxmlformats.org/wordprocessingml/2006/main" xmlns:wp="http://schemas.openxmlformats.org/drawingml/2006/wordprocessingDrawing" xmlns:r="http://schemas.openxmlformats.org/officeDocument/2006/relationships" xmlns:w14="http://schemas.microsoft.com/office/word/2010/wordml">
               <w:rPr>
-                <w:rFonts w:ascii="Arial" w:hAnsi="Arial" w:eastAsia="Arial" w:cs="Arial"/>
+                <w:rFonts w:ascii="Roboto" w:hAnsi="Roboto" w:eastAsia="Roboto" w:cs="Roboto"/>
                 <w:sz w:val="22"/>
                 <w:szCs w:val="22"/>
                 <w:color w:val="111111"/>
@@ -804,7 +877,7 @@
             </w:pPr>
             <w:r xmlns:w="http://schemas.openxmlformats.org/wordprocessingml/2006/main" xmlns:wp="http://schemas.openxmlformats.org/drawingml/2006/wordprocessingDrawing" xmlns:r="http://schemas.openxmlformats.org/officeDocument/2006/relationships" xmlns:w14="http://schemas.microsoft.com/office/word/2010/wordml">
               <w:rPr>
-                <w:rFonts w:ascii="Arial" w:hAnsi="Arial" w:eastAsia="Arial" w:cs="Arial"/>
+                <w:rFonts w:ascii="Roboto" w:hAnsi="Roboto" w:eastAsia="Roboto" w:cs="Roboto"/>
                 <w:sz w:val="22"/>
                 <w:szCs w:val="22"/>
                 <w:color w:val="111111"/>
@@ -839,7 +912,7 @@
             </w:pPr>
             <w:r xmlns:w="http://schemas.openxmlformats.org/wordprocessingml/2006/main" xmlns:wp="http://schemas.openxmlformats.org/drawingml/2006/wordprocessingDrawing" xmlns:r="http://schemas.openxmlformats.org/officeDocument/2006/relationships" xmlns:w14="http://schemas.microsoft.com/office/word/2010/wordml">
               <w:rPr>
-                <w:rFonts w:ascii="Arial" w:hAnsi="Arial" w:eastAsia="Arial" w:cs="Arial"/>
+                <w:rFonts w:ascii="Roboto" w:hAnsi="Roboto" w:eastAsia="Roboto" w:cs="Roboto"/>
                 <w:sz w:val="22"/>
                 <w:szCs w:val="22"/>
                 <w:color w:val="111111"/>
@@ -868,7 +941,7 @@
             </w:pPr>
             <w:r xmlns:w="http://schemas.openxmlformats.org/wordprocessingml/2006/main" xmlns:wp="http://schemas.openxmlformats.org/drawingml/2006/wordprocessingDrawing" xmlns:r="http://schemas.openxmlformats.org/officeDocument/2006/relationships" xmlns:w14="http://schemas.microsoft.com/office/word/2010/wordml">
               <w:rPr>
-                <w:rFonts w:ascii="Arial" w:hAnsi="Arial" w:eastAsia="Arial" w:cs="Arial"/>
+                <w:rFonts w:ascii="Roboto" w:hAnsi="Roboto" w:eastAsia="Roboto" w:cs="Roboto"/>
                 <w:sz w:val="22"/>
                 <w:szCs w:val="22"/>
                 <w:color w:val="111111"/>
@@ -903,7 +976,7 @@
             </w:pPr>
             <w:r xmlns:w="http://schemas.openxmlformats.org/wordprocessingml/2006/main" xmlns:wp="http://schemas.openxmlformats.org/drawingml/2006/wordprocessingDrawing" xmlns:r="http://schemas.openxmlformats.org/officeDocument/2006/relationships" xmlns:w14="http://schemas.microsoft.com/office/word/2010/wordml">
               <w:rPr>
-                <w:rFonts w:ascii="Arial" w:hAnsi="Arial" w:eastAsia="Arial" w:cs="Arial"/>
+                <w:rFonts w:ascii="Roboto" w:hAnsi="Roboto" w:eastAsia="Roboto" w:cs="Roboto"/>
                 <w:sz w:val="22"/>
                 <w:szCs w:val="22"/>
                 <w:color w:val="111111"/>
@@ -932,7 +1005,7 @@
             </w:pPr>
             <w:r xmlns:w="http://schemas.openxmlformats.org/wordprocessingml/2006/main" xmlns:wp="http://schemas.openxmlformats.org/drawingml/2006/wordprocessingDrawing" xmlns:r="http://schemas.openxmlformats.org/officeDocument/2006/relationships" xmlns:w14="http://schemas.microsoft.com/office/word/2010/wordml">
               <w:rPr>
-                <w:rFonts w:ascii="Arial" w:hAnsi="Arial" w:eastAsia="Arial" w:cs="Arial"/>
+                <w:rFonts w:ascii="Roboto" w:hAnsi="Roboto" w:eastAsia="Roboto" w:cs="Roboto"/>
                 <w:sz w:val="22"/>
                 <w:szCs w:val="22"/>
                 <w:color w:val="111111"/>
@@ -967,7 +1040,7 @@
             </w:pPr>
             <w:r xmlns:w="http://schemas.openxmlformats.org/wordprocessingml/2006/main" xmlns:wp="http://schemas.openxmlformats.org/drawingml/2006/wordprocessingDrawing" xmlns:r="http://schemas.openxmlformats.org/officeDocument/2006/relationships" xmlns:w14="http://schemas.microsoft.com/office/word/2010/wordml">
               <w:rPr>
-                <w:rFonts w:ascii="Arial" w:hAnsi="Arial" w:eastAsia="Arial" w:cs="Arial"/>
+                <w:rFonts w:ascii="Roboto" w:hAnsi="Roboto" w:eastAsia="Roboto" w:cs="Roboto"/>
                 <w:sz w:val="22"/>
                 <w:szCs w:val="22"/>
                 <w:color w:val="111111"/>
@@ -996,7 +1069,7 @@
             </w:pPr>
             <w:r xmlns:w="http://schemas.openxmlformats.org/wordprocessingml/2006/main" xmlns:wp="http://schemas.openxmlformats.org/drawingml/2006/wordprocessingDrawing" xmlns:r="http://schemas.openxmlformats.org/officeDocument/2006/relationships" xmlns:w14="http://schemas.microsoft.com/office/word/2010/wordml">
               <w:rPr>
-                <w:rFonts w:ascii="Arial" w:hAnsi="Arial" w:eastAsia="Arial" w:cs="Arial"/>
+                <w:rFonts w:ascii="Roboto" w:hAnsi="Roboto" w:eastAsia="Roboto" w:cs="Roboto"/>
                 <w:sz w:val="22"/>
                 <w:szCs w:val="22"/>
                 <w:color w:val="111111"/>
@@ -1033,7 +1106,7 @@
             </w:pPr>
             <w:r xmlns:w="http://schemas.openxmlformats.org/wordprocessingml/2006/main" xmlns:wp="http://schemas.openxmlformats.org/drawingml/2006/wordprocessingDrawing" xmlns:r="http://schemas.openxmlformats.org/officeDocument/2006/relationships" xmlns:w14="http://schemas.microsoft.com/office/word/2010/wordml">
               <w:rPr>
-                <w:rFonts w:ascii="Arial" w:hAnsi="Arial" w:eastAsia="Arial" w:cs="Arial"/>
+                <w:rFonts w:ascii="Roboto" w:hAnsi="Roboto" w:eastAsia="Roboto" w:cs="Roboto"/>
                 <w:sz w:val="22"/>
                 <w:szCs w:val="22"/>
                 <w:color w:val="111111"/>
@@ -1064,7 +1137,7 @@
             </w:pPr>
             <w:r xmlns:w="http://schemas.openxmlformats.org/wordprocessingml/2006/main" xmlns:wp="http://schemas.openxmlformats.org/drawingml/2006/wordprocessingDrawing" xmlns:r="http://schemas.openxmlformats.org/officeDocument/2006/relationships" xmlns:w14="http://schemas.microsoft.com/office/word/2010/wordml">
               <w:rPr>
-                <w:rFonts w:ascii="Arial" w:hAnsi="Arial" w:eastAsia="Arial" w:cs="Arial"/>
+                <w:rFonts w:ascii="Roboto" w:hAnsi="Roboto" w:eastAsia="Roboto" w:cs="Roboto"/>
                 <w:sz w:val="22"/>
                 <w:szCs w:val="22"/>
                 <w:color w:val="111111"/>
@@ -1090,52 +1163,61 @@
         <w:pStyle w:val="FirstParagraph"/>
       </w:pPr>
       <w:r>
-        <w:t xml:space="preserve">Social distancing measures have been implemented to different degrees by countries and regions affected by the COVID-19 pandemic. The beginning of this pandemic coincided with the Lunar New Year holiday and winter break in China, for which schools and workplaces were scheduled to close on 17 January and 24 Jauaryn 2020, respectively. Due to the outbreak in Wuhan, stringent SD measures including intensive travel restrictions were introduced in the city on 23 January 2020. In response to the COVID-19 pandemic, school closures across China have been extended and remain in place as of 11 March 2020.</w:t>
+        <w:t xml:space="preserve">Social distancing measures have been implemented to different degrees by countries and regions affected by the COVID-19 pandemic. The beginning of this pandemic coincided with the Lunar New Year holiday and winter break in China, for which schools and workplaces were scheduled to close on 17 January and 24 Jauaryn 2020, respectively. Due to the outbreak in Wuhan, stringent SD measures including intensive travel restrictions were introduced in the city on 23 January 2020. In response to the COVID-19 pandemic, school closures across China have been extended and remain in place as of 11 March 2020</w:t>
+      </w:r>
+      <w:r>
+        <w:t xml:space="preserve"> </w:t>
+      </w:r>
+      <w:r>
+        <w:t xml:space="preserve">(</w:t>
       </w:r>
       <w:hyperlink w:anchor="ref-unesco">
         <w:r>
           <w:rPr>
             <w:rStyle w:val="Hyperlink"/>
-            <w:vertAlign w:val="superscript"/>
           </w:rPr>
           <w:t xml:space="preserve">9</w:t>
         </w:r>
       </w:hyperlink>
       <w:r>
-        <w:t xml:space="preserve"> </w:t>
-      </w:r>
-      <w:r>
-        <w:t xml:space="preserve">Outside of mainland China, Japan and South Korea reported the first cases of COVID-19 on 20 January 2020.</w:t>
+        <w:t xml:space="preserve">)</w:t>
+      </w:r>
+      <w:r>
+        <w:t xml:space="preserve">. Outside of mainland China, Japan and South Korea reported the first cases of COVID-19 on 20 January 2020</w:t>
+      </w:r>
+      <w:r>
+        <w:t xml:space="preserve"> </w:t>
+      </w:r>
+      <w:r>
+        <w:t xml:space="preserve">(</w:t>
       </w:r>
       <w:hyperlink w:anchor="ref-WorldHealthOrganization:sitrep">
         <w:r>
           <w:rPr>
             <w:rStyle w:val="Hyperlink"/>
-            <w:vertAlign w:val="superscript"/>
           </w:rPr>
           <w:t xml:space="preserve">1</w:t>
         </w:r>
       </w:hyperlink>
       <w:r>
-        <w:rPr>
-          <w:vertAlign w:val="superscript"/>
-        </w:rPr>
         <w:t xml:space="preserve">,</w:t>
+      </w:r>
+      <w:r>
+        <w:t xml:space="preserve"> </w:t>
       </w:r>
       <w:hyperlink w:anchor="ref-reynolds">
         <w:r>
           <w:rPr>
             <w:rStyle w:val="Hyperlink"/>
-            <w:vertAlign w:val="superscript"/>
           </w:rPr>
           <w:t xml:space="preserve">10</w:t>
         </w:r>
       </w:hyperlink>
       <w:r>
-        <w:t xml:space="preserve"> </w:t>
-      </w:r>
-      <w:r>
-        <w:t xml:space="preserve">This was followed quickly by cases reported in Hong Kong (23 January), Singapore (24 January), and Italy (31 January). In response to these first exported cases, case isolation and contact tracing were implemented by each region or country. Figure 1 shows the timing of interventions in different countries and regions relative to the reported cases over time. The date of the first reported case is also shown to represent the start of contact tracing and case isolation of exported cases.</w:t>
+        <w:t xml:space="preserve">)</w:t>
+      </w:r>
+      <w:r>
+        <w:t xml:space="preserve">. This was followed quickly by cases reported in Hong Kong (23 January), Singapore (24 January), and Italy (31 January). In response to these first exported cases, case isolation and contact tracing were implemented by each region or country. Figure 1 shows the timing of interventions in different countries and regions relative to the reported cases over time. The date of the first reported case is also shown to represent the start of contact tracing and case isolation of exported cases.</w:t>
       </w:r>
     </w:p>
     <w:p>
@@ -1143,22 +1225,27 @@
         <w:pStyle w:val="BodyText"/>
       </w:pPr>
       <w:r>
-        <w:t xml:space="preserve">At the time of analysis, the most commonly implemented SD measures in Wuhan (Hubei, China) and the five countries and regions reporting the highest COVID-19 case numbers outside of mainland China, were school closures followed by remote working and quarantine. Table 2 summarises the SD measures and the potential effects on community mixing patterns. We found a substantial variation in the timing and type of SD measures adopted by different countries and regions outside of mainland China. Notably, Singapore had implemented some partial SD measures even before the first in-country COVID-19 case was reported. We observed that countries affected most recently have implemented SD measures most rapidly and in quick succession. There were also differences in the degree to which social distancing measures, such as school closures, have been implemented. For example, within weeks, school closures in Japan which were initially implemented locally in a few affected schools were preemptively extended to the entire nation.</w:t>
+        <w:t xml:space="preserve">At the time of analysis, the most commonly implemented SD measures in Wuhan (Hubei, China) and the five countries and regions reporting the highest COVID-19 case numbers outside of mainland China, were school closures followed by remote working and quarantine. Table 2 summarises the SD measures. We found a substantial variation in the timing and type of SD measures adopted by different countries and regions outside of mainland China. Notably, Singapore had implemented some partial SD measures even before the first in-country COVID-19 case was reported. We observed that countries affected most recently have implemented SD measures most rapidly and in quick succession. There were also differences in the degree to which social distancing measures, such as school closures, have been implemented. For example, within weeks, school closures in Japan which were initially implemented locally in a few affected schools were preemptively extended to the entire nation</w:t>
+      </w:r>
+      <w:r>
+        <w:t xml:space="preserve"> </w:t>
+      </w:r>
+      <w:r>
+        <w:t xml:space="preserve">(</w:t>
       </w:r>
       <w:hyperlink w:anchor="ref-japantimes">
         <w:r>
           <w:rPr>
             <w:rStyle w:val="Hyperlink"/>
-            <w:vertAlign w:val="superscript"/>
           </w:rPr>
           <w:t xml:space="preserve">11</w:t>
         </w:r>
       </w:hyperlink>
       <w:r>
-        <w:t xml:space="preserve"> </w:t>
-      </w:r>
-      <w:r>
-        <w:t xml:space="preserve">We also observed that among non-social distancing measures, travel advisories and restrictions were the first NPIs implemented by each country or region (see Table S1 for the most common non-SD measures).</w:t>
+        <w:t xml:space="preserve">)</w:t>
+      </w:r>
+      <w:r>
+        <w:t xml:space="preserve">. We also observed that among non-social distancing measures, travel advisories and restrictions were the first NPIs implemented by each country or region (see Table S1 for the most common non-SD measures).</w:t>
       </w:r>
     </w:p>
     <w:p>
@@ -1210,7 +1297,7 @@
             </w:pPr>
             <w:r xmlns:w="http://schemas.openxmlformats.org/wordprocessingml/2006/main" xmlns:wp="http://schemas.openxmlformats.org/drawingml/2006/wordprocessingDrawing" xmlns:r="http://schemas.openxmlformats.org/officeDocument/2006/relationships" xmlns:w14="http://schemas.microsoft.com/office/word/2010/wordml">
               <w:rPr>
-                <w:rFonts w:ascii="Arial" w:hAnsi="Arial" w:eastAsia="Arial" w:cs="Arial"/>
+                <w:rFonts w:ascii="Roboto" w:hAnsi="Roboto" w:eastAsia="Roboto" w:cs="Roboto"/>
                 <w:b/>
                 <w:sz w:val="22"/>
                 <w:szCs w:val="22"/>
@@ -1240,7 +1327,7 @@
             </w:pPr>
             <w:r xmlns:w="http://schemas.openxmlformats.org/wordprocessingml/2006/main" xmlns:wp="http://schemas.openxmlformats.org/drawingml/2006/wordprocessingDrawing" xmlns:r="http://schemas.openxmlformats.org/officeDocument/2006/relationships" xmlns:w14="http://schemas.microsoft.com/office/word/2010/wordml">
               <w:rPr>
-                <w:rFonts w:ascii="Arial" w:hAnsi="Arial" w:eastAsia="Arial" w:cs="Arial"/>
+                <w:rFonts w:ascii="Roboto" w:hAnsi="Roboto" w:eastAsia="Roboto" w:cs="Roboto"/>
                 <w:b/>
                 <w:sz w:val="22"/>
                 <w:szCs w:val="22"/>
@@ -1270,7 +1357,7 @@
             </w:pPr>
             <w:r xmlns:w="http://schemas.openxmlformats.org/wordprocessingml/2006/main" xmlns:wp="http://schemas.openxmlformats.org/drawingml/2006/wordprocessingDrawing" xmlns:r="http://schemas.openxmlformats.org/officeDocument/2006/relationships" xmlns:w14="http://schemas.microsoft.com/office/word/2010/wordml">
               <w:rPr>
-                <w:rFonts w:ascii="Arial" w:hAnsi="Arial" w:eastAsia="Arial" w:cs="Arial"/>
+                <w:rFonts w:ascii="Roboto" w:hAnsi="Roboto" w:eastAsia="Roboto" w:cs="Roboto"/>
                 <w:b/>
                 <w:sz w:val="22"/>
                 <w:szCs w:val="22"/>
@@ -1300,7 +1387,7 @@
             </w:pPr>
             <w:r xmlns:w="http://schemas.openxmlformats.org/wordprocessingml/2006/main" xmlns:wp="http://schemas.openxmlformats.org/drawingml/2006/wordprocessingDrawing" xmlns:r="http://schemas.openxmlformats.org/officeDocument/2006/relationships" xmlns:w14="http://schemas.microsoft.com/office/word/2010/wordml">
               <w:rPr>
-                <w:rFonts w:ascii="Arial" w:hAnsi="Arial" w:eastAsia="Arial" w:cs="Arial"/>
+                <w:rFonts w:ascii="Roboto" w:hAnsi="Roboto" w:eastAsia="Roboto" w:cs="Roboto"/>
                 <w:b/>
                 <w:sz w:val="22"/>
                 <w:szCs w:val="22"/>
@@ -1330,7 +1417,7 @@
             </w:pPr>
             <w:r xmlns:w="http://schemas.openxmlformats.org/wordprocessingml/2006/main" xmlns:wp="http://schemas.openxmlformats.org/drawingml/2006/wordprocessingDrawing" xmlns:r="http://schemas.openxmlformats.org/officeDocument/2006/relationships" xmlns:w14="http://schemas.microsoft.com/office/word/2010/wordml">
               <w:rPr>
-                <w:rFonts w:ascii="Arial" w:hAnsi="Arial" w:eastAsia="Arial" w:cs="Arial"/>
+                <w:rFonts w:ascii="Roboto" w:hAnsi="Roboto" w:eastAsia="Roboto" w:cs="Roboto"/>
                 <w:b/>
                 <w:sz w:val="22"/>
                 <w:szCs w:val="22"/>
@@ -1366,7 +1453,7 @@
             </w:pPr>
             <w:r xmlns:w="http://schemas.openxmlformats.org/wordprocessingml/2006/main" xmlns:wp="http://schemas.openxmlformats.org/drawingml/2006/wordprocessingDrawing" xmlns:r="http://schemas.openxmlformats.org/officeDocument/2006/relationships" xmlns:w14="http://schemas.microsoft.com/office/word/2010/wordml">
               <w:rPr>
-                <w:rFonts w:ascii="Arial" w:hAnsi="Arial" w:eastAsia="Arial" w:cs="Arial"/>
+                <w:rFonts w:ascii="Roboto" w:hAnsi="Roboto" w:eastAsia="Roboto" w:cs="Roboto"/>
                 <w:sz w:val="20"/>
                 <w:szCs w:val="20"/>
                 <w:color w:val="111111"/>
@@ -1395,7 +1482,7 @@
             </w:pPr>
             <w:r xmlns:w="http://schemas.openxmlformats.org/wordprocessingml/2006/main" xmlns:wp="http://schemas.openxmlformats.org/drawingml/2006/wordprocessingDrawing" xmlns:r="http://schemas.openxmlformats.org/officeDocument/2006/relationships" xmlns:w14="http://schemas.microsoft.com/office/word/2010/wordml">
               <w:rPr>
-                <w:rFonts w:ascii="Arial" w:hAnsi="Arial" w:eastAsia="Arial" w:cs="Arial"/>
+                <w:rFonts w:ascii="Roboto" w:hAnsi="Roboto" w:eastAsia="Roboto" w:cs="Roboto"/>
                 <w:sz w:val="20"/>
                 <w:szCs w:val="20"/>
                 <w:color w:val="111111"/>
@@ -1424,7 +1511,7 @@
             </w:pPr>
             <w:r xmlns:w="http://schemas.openxmlformats.org/wordprocessingml/2006/main" xmlns:wp="http://schemas.openxmlformats.org/drawingml/2006/wordprocessingDrawing" xmlns:r="http://schemas.openxmlformats.org/officeDocument/2006/relationships" xmlns:w14="http://schemas.microsoft.com/office/word/2010/wordml">
               <w:rPr>
-                <w:rFonts w:ascii="Arial" w:hAnsi="Arial" w:eastAsia="Arial" w:cs="Arial"/>
+                <w:rFonts w:ascii="Roboto" w:hAnsi="Roboto" w:eastAsia="Roboto" w:cs="Roboto"/>
                 <w:sz w:val="20"/>
                 <w:szCs w:val="20"/>
                 <w:color w:val="111111"/>
@@ -1453,7 +1540,7 @@
             </w:pPr>
             <w:r xmlns:w="http://schemas.openxmlformats.org/wordprocessingml/2006/main" xmlns:wp="http://schemas.openxmlformats.org/drawingml/2006/wordprocessingDrawing" xmlns:r="http://schemas.openxmlformats.org/officeDocument/2006/relationships" xmlns:w14="http://schemas.microsoft.com/office/word/2010/wordml">
               <w:rPr>
-                <w:rFonts w:ascii="Arial" w:hAnsi="Arial" w:eastAsia="Arial" w:cs="Arial"/>
+                <w:rFonts w:ascii="Roboto" w:hAnsi="Roboto" w:eastAsia="Roboto" w:cs="Roboto"/>
                 <w:sz w:val="20"/>
                 <w:szCs w:val="20"/>
                 <w:color w:val="111111"/>
@@ -1482,7 +1569,7 @@
             </w:pPr>
             <w:r xmlns:w="http://schemas.openxmlformats.org/wordprocessingml/2006/main" xmlns:wp="http://schemas.openxmlformats.org/drawingml/2006/wordprocessingDrawing" xmlns:r="http://schemas.openxmlformats.org/officeDocument/2006/relationships" xmlns:w14="http://schemas.microsoft.com/office/word/2010/wordml">
               <w:rPr>
-                <w:rFonts w:ascii="Arial" w:hAnsi="Arial" w:eastAsia="Arial" w:cs="Arial"/>
+                <w:rFonts w:ascii="Roboto" w:hAnsi="Roboto" w:eastAsia="Roboto" w:cs="Roboto"/>
                 <w:sz w:val="20"/>
                 <w:szCs w:val="20"/>
                 <w:color w:val="111111"/>
@@ -1517,7 +1604,7 @@
             </w:pPr>
             <w:r xmlns:w="http://schemas.openxmlformats.org/wordprocessingml/2006/main" xmlns:wp="http://schemas.openxmlformats.org/drawingml/2006/wordprocessingDrawing" xmlns:r="http://schemas.openxmlformats.org/officeDocument/2006/relationships" xmlns:w14="http://schemas.microsoft.com/office/word/2010/wordml">
               <w:rPr>
-                <w:rFonts w:ascii="Arial" w:hAnsi="Arial" w:eastAsia="Arial" w:cs="Arial"/>
+                <w:rFonts w:ascii="Roboto" w:hAnsi="Roboto" w:eastAsia="Roboto" w:cs="Roboto"/>
                 <w:sz w:val="20"/>
                 <w:szCs w:val="20"/>
                 <w:color w:val="111111"/>
@@ -1546,7 +1633,7 @@
             </w:pPr>
             <w:r xmlns:w="http://schemas.openxmlformats.org/wordprocessingml/2006/main" xmlns:wp="http://schemas.openxmlformats.org/drawingml/2006/wordprocessingDrawing" xmlns:r="http://schemas.openxmlformats.org/officeDocument/2006/relationships" xmlns:w14="http://schemas.microsoft.com/office/word/2010/wordml">
               <w:rPr>
-                <w:rFonts w:ascii="Arial" w:hAnsi="Arial" w:eastAsia="Arial" w:cs="Arial"/>
+                <w:rFonts w:ascii="Roboto" w:hAnsi="Roboto" w:eastAsia="Roboto" w:cs="Roboto"/>
                 <w:sz w:val="20"/>
                 <w:szCs w:val="20"/>
                 <w:color w:val="111111"/>
@@ -1575,7 +1662,7 @@
             </w:pPr>
             <w:r xmlns:w="http://schemas.openxmlformats.org/wordprocessingml/2006/main" xmlns:wp="http://schemas.openxmlformats.org/drawingml/2006/wordprocessingDrawing" xmlns:r="http://schemas.openxmlformats.org/officeDocument/2006/relationships" xmlns:w14="http://schemas.microsoft.com/office/word/2010/wordml">
               <w:rPr>
-                <w:rFonts w:ascii="Arial" w:hAnsi="Arial" w:eastAsia="Arial" w:cs="Arial"/>
+                <w:rFonts w:ascii="Roboto" w:hAnsi="Roboto" w:eastAsia="Roboto" w:cs="Roboto"/>
                 <w:sz w:val="20"/>
                 <w:szCs w:val="20"/>
                 <w:color w:val="111111"/>
@@ -1604,7 +1691,7 @@
             </w:pPr>
             <w:r xmlns:w="http://schemas.openxmlformats.org/wordprocessingml/2006/main" xmlns:wp="http://schemas.openxmlformats.org/drawingml/2006/wordprocessingDrawing" xmlns:r="http://schemas.openxmlformats.org/officeDocument/2006/relationships" xmlns:w14="http://schemas.microsoft.com/office/word/2010/wordml">
               <w:rPr>
-                <w:rFonts w:ascii="Arial" w:hAnsi="Arial" w:eastAsia="Arial" w:cs="Arial"/>
+                <w:rFonts w:ascii="Roboto" w:hAnsi="Roboto" w:eastAsia="Roboto" w:cs="Roboto"/>
                 <w:sz w:val="20"/>
                 <w:szCs w:val="20"/>
                 <w:color w:val="111111"/>
@@ -1633,7 +1720,7 @@
             </w:pPr>
             <w:r xmlns:w="http://schemas.openxmlformats.org/wordprocessingml/2006/main" xmlns:wp="http://schemas.openxmlformats.org/drawingml/2006/wordprocessingDrawing" xmlns:r="http://schemas.openxmlformats.org/officeDocument/2006/relationships" xmlns:w14="http://schemas.microsoft.com/office/word/2010/wordml">
               <w:rPr>
-                <w:rFonts w:ascii="Arial" w:hAnsi="Arial" w:eastAsia="Arial" w:cs="Arial"/>
+                <w:rFonts w:ascii="Roboto" w:hAnsi="Roboto" w:eastAsia="Roboto" w:cs="Roboto"/>
                 <w:sz w:val="20"/>
                 <w:szCs w:val="20"/>
                 <w:color w:val="111111"/>
@@ -1668,7 +1755,7 @@
             </w:pPr>
             <w:r xmlns:w="http://schemas.openxmlformats.org/wordprocessingml/2006/main" xmlns:wp="http://schemas.openxmlformats.org/drawingml/2006/wordprocessingDrawing" xmlns:r="http://schemas.openxmlformats.org/officeDocument/2006/relationships" xmlns:w14="http://schemas.microsoft.com/office/word/2010/wordml">
               <w:rPr>
-                <w:rFonts w:ascii="Arial" w:hAnsi="Arial" w:eastAsia="Arial" w:cs="Arial"/>
+                <w:rFonts w:ascii="Roboto" w:hAnsi="Roboto" w:eastAsia="Roboto" w:cs="Roboto"/>
                 <w:sz w:val="20"/>
                 <w:szCs w:val="20"/>
                 <w:color w:val="111111"/>
@@ -1697,7 +1784,7 @@
             </w:pPr>
             <w:r xmlns:w="http://schemas.openxmlformats.org/wordprocessingml/2006/main" xmlns:wp="http://schemas.openxmlformats.org/drawingml/2006/wordprocessingDrawing" xmlns:r="http://schemas.openxmlformats.org/officeDocument/2006/relationships" xmlns:w14="http://schemas.microsoft.com/office/word/2010/wordml">
               <w:rPr>
-                <w:rFonts w:ascii="Arial" w:hAnsi="Arial" w:eastAsia="Arial" w:cs="Arial"/>
+                <w:rFonts w:ascii="Roboto" w:hAnsi="Roboto" w:eastAsia="Roboto" w:cs="Roboto"/>
                 <w:sz w:val="20"/>
                 <w:szCs w:val="20"/>
                 <w:color w:val="111111"/>
@@ -1726,7 +1813,7 @@
             </w:pPr>
             <w:r xmlns:w="http://schemas.openxmlformats.org/wordprocessingml/2006/main" xmlns:wp="http://schemas.openxmlformats.org/drawingml/2006/wordprocessingDrawing" xmlns:r="http://schemas.openxmlformats.org/officeDocument/2006/relationships" xmlns:w14="http://schemas.microsoft.com/office/word/2010/wordml">
               <w:rPr>
-                <w:rFonts w:ascii="Arial" w:hAnsi="Arial" w:eastAsia="Arial" w:cs="Arial"/>
+                <w:rFonts w:ascii="Roboto" w:hAnsi="Roboto" w:eastAsia="Roboto" w:cs="Roboto"/>
                 <w:sz w:val="20"/>
                 <w:szCs w:val="20"/>
                 <w:color w:val="111111"/>
@@ -1755,7 +1842,7 @@
             </w:pPr>
             <w:r xmlns:w="http://schemas.openxmlformats.org/wordprocessingml/2006/main" xmlns:wp="http://schemas.openxmlformats.org/drawingml/2006/wordprocessingDrawing" xmlns:r="http://schemas.openxmlformats.org/officeDocument/2006/relationships" xmlns:w14="http://schemas.microsoft.com/office/word/2010/wordml">
               <w:rPr>
-                <w:rFonts w:ascii="Arial" w:hAnsi="Arial" w:eastAsia="Arial" w:cs="Arial"/>
+                <w:rFonts w:ascii="Roboto" w:hAnsi="Roboto" w:eastAsia="Roboto" w:cs="Roboto"/>
                 <w:sz w:val="20"/>
                 <w:szCs w:val="20"/>
                 <w:color w:val="111111"/>
@@ -1784,7 +1871,7 @@
             </w:pPr>
             <w:r xmlns:w="http://schemas.openxmlformats.org/wordprocessingml/2006/main" xmlns:wp="http://schemas.openxmlformats.org/drawingml/2006/wordprocessingDrawing" xmlns:r="http://schemas.openxmlformats.org/officeDocument/2006/relationships" xmlns:w14="http://schemas.microsoft.com/office/word/2010/wordml">
               <w:rPr>
-                <w:rFonts w:ascii="Arial" w:hAnsi="Arial" w:eastAsia="Arial" w:cs="Arial"/>
+                <w:rFonts w:ascii="Roboto" w:hAnsi="Roboto" w:eastAsia="Roboto" w:cs="Roboto"/>
                 <w:sz w:val="20"/>
                 <w:szCs w:val="20"/>
                 <w:color w:val="111111"/>
@@ -1819,7 +1906,7 @@
             </w:pPr>
             <w:r xmlns:w="http://schemas.openxmlformats.org/wordprocessingml/2006/main" xmlns:wp="http://schemas.openxmlformats.org/drawingml/2006/wordprocessingDrawing" xmlns:r="http://schemas.openxmlformats.org/officeDocument/2006/relationships" xmlns:w14="http://schemas.microsoft.com/office/word/2010/wordml">
               <w:rPr>
-                <w:rFonts w:ascii="Arial" w:hAnsi="Arial" w:eastAsia="Arial" w:cs="Arial"/>
+                <w:rFonts w:ascii="Roboto" w:hAnsi="Roboto" w:eastAsia="Roboto" w:cs="Roboto"/>
                 <w:sz w:val="20"/>
                 <w:szCs w:val="20"/>
                 <w:color w:val="111111"/>
@@ -1848,7 +1935,7 @@
             </w:pPr>
             <w:r xmlns:w="http://schemas.openxmlformats.org/wordprocessingml/2006/main" xmlns:wp="http://schemas.openxmlformats.org/drawingml/2006/wordprocessingDrawing" xmlns:r="http://schemas.openxmlformats.org/officeDocument/2006/relationships" xmlns:w14="http://schemas.microsoft.com/office/word/2010/wordml">
               <w:rPr>
-                <w:rFonts w:ascii="Arial" w:hAnsi="Arial" w:eastAsia="Arial" w:cs="Arial"/>
+                <w:rFonts w:ascii="Roboto" w:hAnsi="Roboto" w:eastAsia="Roboto" w:cs="Roboto"/>
                 <w:sz w:val="20"/>
                 <w:szCs w:val="20"/>
                 <w:color w:val="111111"/>
@@ -1877,7 +1964,7 @@
             </w:pPr>
             <w:r xmlns:w="http://schemas.openxmlformats.org/wordprocessingml/2006/main" xmlns:wp="http://schemas.openxmlformats.org/drawingml/2006/wordprocessingDrawing" xmlns:r="http://schemas.openxmlformats.org/officeDocument/2006/relationships" xmlns:w14="http://schemas.microsoft.com/office/word/2010/wordml">
               <w:rPr>
-                <w:rFonts w:ascii="Arial" w:hAnsi="Arial" w:eastAsia="Arial" w:cs="Arial"/>
+                <w:rFonts w:ascii="Roboto" w:hAnsi="Roboto" w:eastAsia="Roboto" w:cs="Roboto"/>
                 <w:sz w:val="20"/>
                 <w:szCs w:val="20"/>
                 <w:color w:val="111111"/>
@@ -1906,7 +1993,7 @@
             </w:pPr>
             <w:r xmlns:w="http://schemas.openxmlformats.org/wordprocessingml/2006/main" xmlns:wp="http://schemas.openxmlformats.org/drawingml/2006/wordprocessingDrawing" xmlns:r="http://schemas.openxmlformats.org/officeDocument/2006/relationships" xmlns:w14="http://schemas.microsoft.com/office/word/2010/wordml">
               <w:rPr>
-                <w:rFonts w:ascii="Arial" w:hAnsi="Arial" w:eastAsia="Arial" w:cs="Arial"/>
+                <w:rFonts w:ascii="Roboto" w:hAnsi="Roboto" w:eastAsia="Roboto" w:cs="Roboto"/>
                 <w:sz w:val="20"/>
                 <w:szCs w:val="20"/>
                 <w:color w:val="111111"/>
@@ -1935,7 +2022,7 @@
             </w:pPr>
             <w:r xmlns:w="http://schemas.openxmlformats.org/wordprocessingml/2006/main" xmlns:wp="http://schemas.openxmlformats.org/drawingml/2006/wordprocessingDrawing" xmlns:r="http://schemas.openxmlformats.org/officeDocument/2006/relationships" xmlns:w14="http://schemas.microsoft.com/office/word/2010/wordml">
               <w:rPr>
-                <w:rFonts w:ascii="Arial" w:hAnsi="Arial" w:eastAsia="Arial" w:cs="Arial"/>
+                <w:rFonts w:ascii="Roboto" w:hAnsi="Roboto" w:eastAsia="Roboto" w:cs="Roboto"/>
                 <w:sz w:val="20"/>
                 <w:szCs w:val="20"/>
                 <w:color w:val="111111"/>
@@ -1970,7 +2057,7 @@
             </w:pPr>
             <w:r xmlns:w="http://schemas.openxmlformats.org/wordprocessingml/2006/main" xmlns:wp="http://schemas.openxmlformats.org/drawingml/2006/wordprocessingDrawing" xmlns:r="http://schemas.openxmlformats.org/officeDocument/2006/relationships" xmlns:w14="http://schemas.microsoft.com/office/word/2010/wordml">
               <w:rPr>
-                <w:rFonts w:ascii="Arial" w:hAnsi="Arial" w:eastAsia="Arial" w:cs="Arial"/>
+                <w:rFonts w:ascii="Roboto" w:hAnsi="Roboto" w:eastAsia="Roboto" w:cs="Roboto"/>
                 <w:sz w:val="20"/>
                 <w:szCs w:val="20"/>
                 <w:color w:val="111111"/>
@@ -1999,7 +2086,7 @@
             </w:pPr>
             <w:r xmlns:w="http://schemas.openxmlformats.org/wordprocessingml/2006/main" xmlns:wp="http://schemas.openxmlformats.org/drawingml/2006/wordprocessingDrawing" xmlns:r="http://schemas.openxmlformats.org/officeDocument/2006/relationships" xmlns:w14="http://schemas.microsoft.com/office/word/2010/wordml">
               <w:rPr>
-                <w:rFonts w:ascii="Arial" w:hAnsi="Arial" w:eastAsia="Arial" w:cs="Arial"/>
+                <w:rFonts w:ascii="Roboto" w:hAnsi="Roboto" w:eastAsia="Roboto" w:cs="Roboto"/>
                 <w:sz w:val="20"/>
                 <w:szCs w:val="20"/>
                 <w:color w:val="111111"/>
@@ -2028,7 +2115,7 @@
             </w:pPr>
             <w:r xmlns:w="http://schemas.openxmlformats.org/wordprocessingml/2006/main" xmlns:wp="http://schemas.openxmlformats.org/drawingml/2006/wordprocessingDrawing" xmlns:r="http://schemas.openxmlformats.org/officeDocument/2006/relationships" xmlns:w14="http://schemas.microsoft.com/office/word/2010/wordml">
               <w:rPr>
-                <w:rFonts w:ascii="Arial" w:hAnsi="Arial" w:eastAsia="Arial" w:cs="Arial"/>
+                <w:rFonts w:ascii="Roboto" w:hAnsi="Roboto" w:eastAsia="Roboto" w:cs="Roboto"/>
                 <w:sz w:val="20"/>
                 <w:szCs w:val="20"/>
                 <w:color w:val="111111"/>
@@ -2057,7 +2144,7 @@
             </w:pPr>
             <w:r xmlns:w="http://schemas.openxmlformats.org/wordprocessingml/2006/main" xmlns:wp="http://schemas.openxmlformats.org/drawingml/2006/wordprocessingDrawing" xmlns:r="http://schemas.openxmlformats.org/officeDocument/2006/relationships" xmlns:w14="http://schemas.microsoft.com/office/word/2010/wordml">
               <w:rPr>
-                <w:rFonts w:ascii="Arial" w:hAnsi="Arial" w:eastAsia="Arial" w:cs="Arial"/>
+                <w:rFonts w:ascii="Roboto" w:hAnsi="Roboto" w:eastAsia="Roboto" w:cs="Roboto"/>
                 <w:sz w:val="20"/>
                 <w:szCs w:val="20"/>
                 <w:color w:val="111111"/>
@@ -2086,7 +2173,7 @@
             </w:pPr>
             <w:r xmlns:w="http://schemas.openxmlformats.org/wordprocessingml/2006/main" xmlns:wp="http://schemas.openxmlformats.org/drawingml/2006/wordprocessingDrawing" xmlns:r="http://schemas.openxmlformats.org/officeDocument/2006/relationships" xmlns:w14="http://schemas.microsoft.com/office/word/2010/wordml">
               <w:rPr>
-                <w:rFonts w:ascii="Arial" w:hAnsi="Arial" w:eastAsia="Arial" w:cs="Arial"/>
+                <w:rFonts w:ascii="Roboto" w:hAnsi="Roboto" w:eastAsia="Roboto" w:cs="Roboto"/>
                 <w:sz w:val="20"/>
                 <w:szCs w:val="20"/>
                 <w:color w:val="111111"/>
@@ -2121,7 +2208,7 @@
             </w:pPr>
             <w:r xmlns:w="http://schemas.openxmlformats.org/wordprocessingml/2006/main" xmlns:wp="http://schemas.openxmlformats.org/drawingml/2006/wordprocessingDrawing" xmlns:r="http://schemas.openxmlformats.org/officeDocument/2006/relationships" xmlns:w14="http://schemas.microsoft.com/office/word/2010/wordml">
               <w:rPr>
-                <w:rFonts w:ascii="Arial" w:hAnsi="Arial" w:eastAsia="Arial" w:cs="Arial"/>
+                <w:rFonts w:ascii="Roboto" w:hAnsi="Roboto" w:eastAsia="Roboto" w:cs="Roboto"/>
                 <w:sz w:val="20"/>
                 <w:szCs w:val="20"/>
                 <w:color w:val="111111"/>
@@ -2150,7 +2237,7 @@
             </w:pPr>
             <w:r xmlns:w="http://schemas.openxmlformats.org/wordprocessingml/2006/main" xmlns:wp="http://schemas.openxmlformats.org/drawingml/2006/wordprocessingDrawing" xmlns:r="http://schemas.openxmlformats.org/officeDocument/2006/relationships" xmlns:w14="http://schemas.microsoft.com/office/word/2010/wordml">
               <w:rPr>
-                <w:rFonts w:ascii="Arial" w:hAnsi="Arial" w:eastAsia="Arial" w:cs="Arial"/>
+                <w:rFonts w:ascii="Roboto" w:hAnsi="Roboto" w:eastAsia="Roboto" w:cs="Roboto"/>
                 <w:sz w:val="20"/>
                 <w:szCs w:val="20"/>
                 <w:color w:val="111111"/>
@@ -2179,7 +2266,7 @@
             </w:pPr>
             <w:r xmlns:w="http://schemas.openxmlformats.org/wordprocessingml/2006/main" xmlns:wp="http://schemas.openxmlformats.org/drawingml/2006/wordprocessingDrawing" xmlns:r="http://schemas.openxmlformats.org/officeDocument/2006/relationships" xmlns:w14="http://schemas.microsoft.com/office/word/2010/wordml">
               <w:rPr>
-                <w:rFonts w:ascii="Arial" w:hAnsi="Arial" w:eastAsia="Arial" w:cs="Arial"/>
+                <w:rFonts w:ascii="Roboto" w:hAnsi="Roboto" w:eastAsia="Roboto" w:cs="Roboto"/>
                 <w:sz w:val="20"/>
                 <w:szCs w:val="20"/>
                 <w:color w:val="111111"/>
@@ -2208,7 +2295,7 @@
             </w:pPr>
             <w:r xmlns:w="http://schemas.openxmlformats.org/wordprocessingml/2006/main" xmlns:wp="http://schemas.openxmlformats.org/drawingml/2006/wordprocessingDrawing" xmlns:r="http://schemas.openxmlformats.org/officeDocument/2006/relationships" xmlns:w14="http://schemas.microsoft.com/office/word/2010/wordml">
               <w:rPr>
-                <w:rFonts w:ascii="Arial" w:hAnsi="Arial" w:eastAsia="Arial" w:cs="Arial"/>
+                <w:rFonts w:ascii="Roboto" w:hAnsi="Roboto" w:eastAsia="Roboto" w:cs="Roboto"/>
                 <w:sz w:val="20"/>
                 <w:szCs w:val="20"/>
                 <w:color w:val="111111"/>
@@ -2237,7 +2324,7 @@
             </w:pPr>
             <w:r xmlns:w="http://schemas.openxmlformats.org/wordprocessingml/2006/main" xmlns:wp="http://schemas.openxmlformats.org/drawingml/2006/wordprocessingDrawing" xmlns:r="http://schemas.openxmlformats.org/officeDocument/2006/relationships" xmlns:w14="http://schemas.microsoft.com/office/word/2010/wordml">
               <w:rPr>
-                <w:rFonts w:ascii="Arial" w:hAnsi="Arial" w:eastAsia="Arial" w:cs="Arial"/>
+                <w:rFonts w:ascii="Roboto" w:hAnsi="Roboto" w:eastAsia="Roboto" w:cs="Roboto"/>
                 <w:sz w:val="20"/>
                 <w:szCs w:val="20"/>
                 <w:color w:val="111111"/>
@@ -2272,7 +2359,7 @@
             </w:pPr>
             <w:r xmlns:w="http://schemas.openxmlformats.org/wordprocessingml/2006/main" xmlns:wp="http://schemas.openxmlformats.org/drawingml/2006/wordprocessingDrawing" xmlns:r="http://schemas.openxmlformats.org/officeDocument/2006/relationships" xmlns:w14="http://schemas.microsoft.com/office/word/2010/wordml">
               <w:rPr>
-                <w:rFonts w:ascii="Arial" w:hAnsi="Arial" w:eastAsia="Arial" w:cs="Arial"/>
+                <w:rFonts w:ascii="Roboto" w:hAnsi="Roboto" w:eastAsia="Roboto" w:cs="Roboto"/>
                 <w:sz w:val="20"/>
                 <w:szCs w:val="20"/>
                 <w:color w:val="111111"/>
@@ -2301,7 +2388,7 @@
             </w:pPr>
             <w:r xmlns:w="http://schemas.openxmlformats.org/wordprocessingml/2006/main" xmlns:wp="http://schemas.openxmlformats.org/drawingml/2006/wordprocessingDrawing" xmlns:r="http://schemas.openxmlformats.org/officeDocument/2006/relationships" xmlns:w14="http://schemas.microsoft.com/office/word/2010/wordml">
               <w:rPr>
-                <w:rFonts w:ascii="Arial" w:hAnsi="Arial" w:eastAsia="Arial" w:cs="Arial"/>
+                <w:rFonts w:ascii="Roboto" w:hAnsi="Roboto" w:eastAsia="Roboto" w:cs="Roboto"/>
                 <w:sz w:val="20"/>
                 <w:szCs w:val="20"/>
                 <w:color w:val="111111"/>
@@ -2330,7 +2417,7 @@
             </w:pPr>
             <w:r xmlns:w="http://schemas.openxmlformats.org/wordprocessingml/2006/main" xmlns:wp="http://schemas.openxmlformats.org/drawingml/2006/wordprocessingDrawing" xmlns:r="http://schemas.openxmlformats.org/officeDocument/2006/relationships" xmlns:w14="http://schemas.microsoft.com/office/word/2010/wordml">
               <w:rPr>
-                <w:rFonts w:ascii="Arial" w:hAnsi="Arial" w:eastAsia="Arial" w:cs="Arial"/>
+                <w:rFonts w:ascii="Roboto" w:hAnsi="Roboto" w:eastAsia="Roboto" w:cs="Roboto"/>
                 <w:sz w:val="20"/>
                 <w:szCs w:val="20"/>
                 <w:color w:val="111111"/>
@@ -2359,7 +2446,7 @@
             </w:pPr>
             <w:r xmlns:w="http://schemas.openxmlformats.org/wordprocessingml/2006/main" xmlns:wp="http://schemas.openxmlformats.org/drawingml/2006/wordprocessingDrawing" xmlns:r="http://schemas.openxmlformats.org/officeDocument/2006/relationships" xmlns:w14="http://schemas.microsoft.com/office/word/2010/wordml">
               <w:rPr>
-                <w:rFonts w:ascii="Arial" w:hAnsi="Arial" w:eastAsia="Arial" w:cs="Arial"/>
+                <w:rFonts w:ascii="Roboto" w:hAnsi="Roboto" w:eastAsia="Roboto" w:cs="Roboto"/>
                 <w:sz w:val="20"/>
                 <w:szCs w:val="20"/>
                 <w:color w:val="111111"/>
@@ -2388,7 +2475,7 @@
             </w:pPr>
             <w:r xmlns:w="http://schemas.openxmlformats.org/wordprocessingml/2006/main" xmlns:wp="http://schemas.openxmlformats.org/drawingml/2006/wordprocessingDrawing" xmlns:r="http://schemas.openxmlformats.org/officeDocument/2006/relationships" xmlns:w14="http://schemas.microsoft.com/office/word/2010/wordml">
               <w:rPr>
-                <w:rFonts w:ascii="Arial" w:hAnsi="Arial" w:eastAsia="Arial" w:cs="Arial"/>
+                <w:rFonts w:ascii="Roboto" w:hAnsi="Roboto" w:eastAsia="Roboto" w:cs="Roboto"/>
                 <w:sz w:val="20"/>
                 <w:szCs w:val="20"/>
                 <w:color w:val="111111"/>
@@ -2423,7 +2510,7 @@
             </w:pPr>
             <w:r xmlns:w="http://schemas.openxmlformats.org/wordprocessingml/2006/main" xmlns:wp="http://schemas.openxmlformats.org/drawingml/2006/wordprocessingDrawing" xmlns:r="http://schemas.openxmlformats.org/officeDocument/2006/relationships" xmlns:w14="http://schemas.microsoft.com/office/word/2010/wordml">
               <w:rPr>
-                <w:rFonts w:ascii="Arial" w:hAnsi="Arial" w:eastAsia="Arial" w:cs="Arial"/>
+                <w:rFonts w:ascii="Roboto" w:hAnsi="Roboto" w:eastAsia="Roboto" w:cs="Roboto"/>
                 <w:sz w:val="20"/>
                 <w:szCs w:val="20"/>
                 <w:color w:val="111111"/>
@@ -2452,7 +2539,7 @@
             </w:pPr>
             <w:r xmlns:w="http://schemas.openxmlformats.org/wordprocessingml/2006/main" xmlns:wp="http://schemas.openxmlformats.org/drawingml/2006/wordprocessingDrawing" xmlns:r="http://schemas.openxmlformats.org/officeDocument/2006/relationships" xmlns:w14="http://schemas.microsoft.com/office/word/2010/wordml">
               <w:rPr>
-                <w:rFonts w:ascii="Arial" w:hAnsi="Arial" w:eastAsia="Arial" w:cs="Arial"/>
+                <w:rFonts w:ascii="Roboto" w:hAnsi="Roboto" w:eastAsia="Roboto" w:cs="Roboto"/>
                 <w:sz w:val="20"/>
                 <w:szCs w:val="20"/>
                 <w:color w:val="111111"/>
@@ -2481,7 +2568,7 @@
             </w:pPr>
             <w:r xmlns:w="http://schemas.openxmlformats.org/wordprocessingml/2006/main" xmlns:wp="http://schemas.openxmlformats.org/drawingml/2006/wordprocessingDrawing" xmlns:r="http://schemas.openxmlformats.org/officeDocument/2006/relationships" xmlns:w14="http://schemas.microsoft.com/office/word/2010/wordml">
               <w:rPr>
-                <w:rFonts w:ascii="Arial" w:hAnsi="Arial" w:eastAsia="Arial" w:cs="Arial"/>
+                <w:rFonts w:ascii="Roboto" w:hAnsi="Roboto" w:eastAsia="Roboto" w:cs="Roboto"/>
                 <w:sz w:val="20"/>
                 <w:szCs w:val="20"/>
                 <w:color w:val="111111"/>
@@ -2510,7 +2597,7 @@
             </w:pPr>
             <w:r xmlns:w="http://schemas.openxmlformats.org/wordprocessingml/2006/main" xmlns:wp="http://schemas.openxmlformats.org/drawingml/2006/wordprocessingDrawing" xmlns:r="http://schemas.openxmlformats.org/officeDocument/2006/relationships" xmlns:w14="http://schemas.microsoft.com/office/word/2010/wordml">
               <w:rPr>
-                <w:rFonts w:ascii="Arial" w:hAnsi="Arial" w:eastAsia="Arial" w:cs="Arial"/>
+                <w:rFonts w:ascii="Roboto" w:hAnsi="Roboto" w:eastAsia="Roboto" w:cs="Roboto"/>
                 <w:sz w:val="20"/>
                 <w:szCs w:val="20"/>
                 <w:color w:val="111111"/>
@@ -2539,7 +2626,7 @@
             </w:pPr>
             <w:r xmlns:w="http://schemas.openxmlformats.org/wordprocessingml/2006/main" xmlns:wp="http://schemas.openxmlformats.org/drawingml/2006/wordprocessingDrawing" xmlns:r="http://schemas.openxmlformats.org/officeDocument/2006/relationships" xmlns:w14="http://schemas.microsoft.com/office/word/2010/wordml">
               <w:rPr>
-                <w:rFonts w:ascii="Arial" w:hAnsi="Arial" w:eastAsia="Arial" w:cs="Arial"/>
+                <w:rFonts w:ascii="Roboto" w:hAnsi="Roboto" w:eastAsia="Roboto" w:cs="Roboto"/>
                 <w:sz w:val="20"/>
                 <w:szCs w:val="20"/>
                 <w:color w:val="111111"/>
@@ -2574,7 +2661,7 @@
             </w:pPr>
             <w:r xmlns:w="http://schemas.openxmlformats.org/wordprocessingml/2006/main" xmlns:wp="http://schemas.openxmlformats.org/drawingml/2006/wordprocessingDrawing" xmlns:r="http://schemas.openxmlformats.org/officeDocument/2006/relationships" xmlns:w14="http://schemas.microsoft.com/office/word/2010/wordml">
               <w:rPr>
-                <w:rFonts w:ascii="Arial" w:hAnsi="Arial" w:eastAsia="Arial" w:cs="Arial"/>
+                <w:rFonts w:ascii="Roboto" w:hAnsi="Roboto" w:eastAsia="Roboto" w:cs="Roboto"/>
                 <w:sz w:val="20"/>
                 <w:szCs w:val="20"/>
                 <w:color w:val="111111"/>
@@ -2603,7 +2690,7 @@
             </w:pPr>
             <w:r xmlns:w="http://schemas.openxmlformats.org/wordprocessingml/2006/main" xmlns:wp="http://schemas.openxmlformats.org/drawingml/2006/wordprocessingDrawing" xmlns:r="http://schemas.openxmlformats.org/officeDocument/2006/relationships" xmlns:w14="http://schemas.microsoft.com/office/word/2010/wordml">
               <w:rPr>
-                <w:rFonts w:ascii="Arial" w:hAnsi="Arial" w:eastAsia="Arial" w:cs="Arial"/>
+                <w:rFonts w:ascii="Roboto" w:hAnsi="Roboto" w:eastAsia="Roboto" w:cs="Roboto"/>
                 <w:sz w:val="20"/>
                 <w:szCs w:val="20"/>
                 <w:color w:val="111111"/>
@@ -2632,7 +2719,7 @@
             </w:pPr>
             <w:r xmlns:w="http://schemas.openxmlformats.org/wordprocessingml/2006/main" xmlns:wp="http://schemas.openxmlformats.org/drawingml/2006/wordprocessingDrawing" xmlns:r="http://schemas.openxmlformats.org/officeDocument/2006/relationships" xmlns:w14="http://schemas.microsoft.com/office/word/2010/wordml">
               <w:rPr>
-                <w:rFonts w:ascii="Arial" w:hAnsi="Arial" w:eastAsia="Arial" w:cs="Arial"/>
+                <w:rFonts w:ascii="Roboto" w:hAnsi="Roboto" w:eastAsia="Roboto" w:cs="Roboto"/>
                 <w:sz w:val="20"/>
                 <w:szCs w:val="20"/>
                 <w:color w:val="111111"/>
@@ -2661,7 +2748,7 @@
             </w:pPr>
             <w:r xmlns:w="http://schemas.openxmlformats.org/wordprocessingml/2006/main" xmlns:wp="http://schemas.openxmlformats.org/drawingml/2006/wordprocessingDrawing" xmlns:r="http://schemas.openxmlformats.org/officeDocument/2006/relationships" xmlns:w14="http://schemas.microsoft.com/office/word/2010/wordml">
               <w:rPr>
-                <w:rFonts w:ascii="Arial" w:hAnsi="Arial" w:eastAsia="Arial" w:cs="Arial"/>
+                <w:rFonts w:ascii="Roboto" w:hAnsi="Roboto" w:eastAsia="Roboto" w:cs="Roboto"/>
                 <w:sz w:val="20"/>
                 <w:szCs w:val="20"/>
                 <w:color w:val="111111"/>
@@ -2690,7 +2777,7 @@
             </w:pPr>
             <w:r xmlns:w="http://schemas.openxmlformats.org/wordprocessingml/2006/main" xmlns:wp="http://schemas.openxmlformats.org/drawingml/2006/wordprocessingDrawing" xmlns:r="http://schemas.openxmlformats.org/officeDocument/2006/relationships" xmlns:w14="http://schemas.microsoft.com/office/word/2010/wordml">
               <w:rPr>
-                <w:rFonts w:ascii="Arial" w:hAnsi="Arial" w:eastAsia="Arial" w:cs="Arial"/>
+                <w:rFonts w:ascii="Roboto" w:hAnsi="Roboto" w:eastAsia="Roboto" w:cs="Roboto"/>
                 <w:sz w:val="20"/>
                 <w:szCs w:val="20"/>
                 <w:color w:val="111111"/>
@@ -2771,161 +2858,205 @@
         <w:pStyle w:val="FirstParagraph"/>
       </w:pPr>
       <w:r>
-        <w:t xml:space="preserve">Social distancing measures have been implemented to different degrees by countries and regions affected by the COVID-19 pandemic. Interventions have been most stringent in Hubei province (China), where intensive travel restrictions have affected 40-60 million residents.</w:t>
+        <w:t xml:space="preserve">Social distancing measures have been implemented to different degrees by countries and regions affected by the COVID-19 pandemic. Interventions have been most stringent in Hubei province (China), where intensive travel restrictions have affected 40-60 million residents</w:t>
+      </w:r>
+      <w:r>
+        <w:t xml:space="preserve"> </w:t>
+      </w:r>
+      <w:r>
+        <w:t xml:space="preserve">(</w:t>
       </w:r>
       <w:hyperlink w:anchor="ref-wu2020characteristics">
         <w:r>
           <w:rPr>
             <w:rStyle w:val="Hyperlink"/>
-            <w:vertAlign w:val="superscript"/>
           </w:rPr>
           <w:t xml:space="preserve">12</w:t>
         </w:r>
       </w:hyperlink>
       <w:r>
-        <w:rPr>
-          <w:vertAlign w:val="superscript"/>
-        </w:rPr>
         <w:t xml:space="preserve">,</w:t>
+      </w:r>
+      <w:r>
+        <w:t xml:space="preserve"> </w:t>
       </w:r>
       <w:hyperlink w:anchor="ref-WHO">
         <w:r>
           <w:rPr>
             <w:rStyle w:val="Hyperlink"/>
-            <w:vertAlign w:val="superscript"/>
           </w:rPr>
           <w:t xml:space="preserve">13</w:t>
         </w:r>
       </w:hyperlink>
       <w:r>
-        <w:t xml:space="preserve"> </w:t>
-      </w:r>
-      <w:r>
-        <w:t xml:space="preserve">Across other parts of China, extensive public health efforts including quarantine, cancellation of large gatherings, and travel restrictions have been implemented.</w:t>
+        <w:t xml:space="preserve">)</w:t>
+      </w:r>
+      <w:r>
+        <w:t xml:space="preserve">. Across other parts of China, extensive public health efforts including quarantine, cancellation of large gatherings, and travel restrictions have been implemented</w:t>
+      </w:r>
+      <w:r>
+        <w:t xml:space="preserve"> </w:t>
+      </w:r>
+      <w:r>
+        <w:t xml:space="preserve">(</w:t>
       </w:r>
       <w:hyperlink w:anchor="ref-lai2020effect">
         <w:r>
           <w:rPr>
             <w:rStyle w:val="Hyperlink"/>
-            <w:vertAlign w:val="superscript"/>
           </w:rPr>
           <w:t xml:space="preserve">14</w:t>
         </w:r>
       </w:hyperlink>
       <w:r>
-        <w:t xml:space="preserve"> </w:t>
-      </w:r>
-      <w:r>
-        <w:t xml:space="preserve">Outside of mainland China, countries and regions most affected by COVID-19 have or have started to introduce SD interventions in efforts to contain and limit the spread of COVID-19. For example, Singapore has conducted extensive contact tracing and quarantine measures for confirmed cases and Italy has enforced nationwide school closures.</w:t>
+        <w:t xml:space="preserve">)</w:t>
+      </w:r>
+      <w:r>
+        <w:t xml:space="preserve">. Outside of mainland China, countries and regions most affected by COVID-19 have or have started to introduce SD interventions in efforts to contain and limit the spread of COVID-19. For example, Singapore has conducted extensive contact tracing and quarantine measures for confirmed cases and Italy has enforced nationwide school closures</w:t>
+      </w:r>
+      <w:r>
+        <w:t xml:space="preserve"> </w:t>
+      </w:r>
+      <w:r>
+        <w:t xml:space="preserve">(</w:t>
       </w:r>
       <w:hyperlink w:anchor="ref-guardian">
         <w:r>
           <w:rPr>
             <w:rStyle w:val="Hyperlink"/>
-            <w:vertAlign w:val="superscript"/>
           </w:rPr>
           <w:t xml:space="preserve">15</w:t>
         </w:r>
       </w:hyperlink>
+      <w:r>
+        <w:t xml:space="preserve">)</w:t>
+      </w:r>
+      <w:r>
+        <w:t xml:space="preserve">.</w:t>
+      </w:r>
     </w:p>
     <w:p>
       <w:pPr>
         <w:pStyle w:val="BodyText"/>
       </w:pPr>
       <w:r>
-        <w:t xml:space="preserve">The timing and the degree to which SD measures have been implemented varied between the countries and regions we considered, but also globally. For example, some countries and regions such as the USA have implemented reactive and selective local school closures only, whereas Hong Kong, for similar cumulative case counts, has introduced a large number of voluntary (e.g. advice on avoiding crowded places) and mandatory (e.g. quarantine, contact tracing, wide-scale proactive school closures) SD measures.</w:t>
+        <w:t xml:space="preserve">The timing and the degree to which SD measures have been implemented varied between the countries and regions we considered, but also globally. For example, some countries and regions such as the USA have implemented reactive and selective local school closures only, whereas Hong Kong, for similar cumulative case counts, has introduced a large number of voluntary (e.g. advice on avoiding crowded places) and mandatory (e.g. quarantine, contact tracing, wide-scale proactive school closures) SD measures</w:t>
+      </w:r>
+      <w:r>
+        <w:t xml:space="preserve"> </w:t>
+      </w:r>
+      <w:r>
+        <w:t xml:space="preserve">(</w:t>
       </w:r>
       <w:hyperlink w:anchor="ref-hongkong">
         <w:r>
           <w:rPr>
             <w:rStyle w:val="Hyperlink"/>
-            <w:vertAlign w:val="superscript"/>
           </w:rPr>
           <w:t xml:space="preserve">16</w:t>
         </w:r>
       </w:hyperlink>
       <w:r>
-        <w:t xml:space="preserve"> </w:t>
-      </w:r>
-      <w:r>
-        <w:t xml:space="preserve">It is important to note that most countries and regions have implemented isolation of cases, contact tracing and quarantine in response to the first imported cases from Hubei, China (Japan, Thailand, South Korea, USA, Singapore since mid- to late-January).</w:t>
+        <w:t xml:space="preserve">)</w:t>
+      </w:r>
+      <w:r>
+        <w:t xml:space="preserve">. It is important to note that most countries and regions have implemented isolation of cases, contact tracing and quarantine in response to the first imported cases from Hubei, China (Japan, Thailand, South Korea, USA, Singapore since mid- to late-January)</w:t>
+      </w:r>
+      <w:r>
+        <w:t xml:space="preserve"> </w:t>
+      </w:r>
+      <w:r>
+        <w:t xml:space="preserve">(</w:t>
       </w:r>
       <w:hyperlink w:anchor="ref-WorldHealthOrganization:sitrep">
         <w:r>
           <w:rPr>
             <w:rStyle w:val="Hyperlink"/>
-            <w:vertAlign w:val="superscript"/>
           </w:rPr>
           <w:t xml:space="preserve">1</w:t>
         </w:r>
       </w:hyperlink>
       <w:r>
-        <w:rPr>
-          <w:vertAlign w:val="superscript"/>
-        </w:rPr>
         <w:t xml:space="preserve">,</w:t>
+      </w:r>
+      <w:r>
+        <w:t xml:space="preserve"> </w:t>
       </w:r>
       <w:hyperlink w:anchor="ref-hokkaido">
         <w:r>
           <w:rPr>
             <w:rStyle w:val="Hyperlink"/>
-            <w:vertAlign w:val="superscript"/>
           </w:rPr>
           <w:t xml:space="preserve">17</w:t>
         </w:r>
       </w:hyperlink>
       <w:r>
-        <w:t xml:space="preserve"> </w:t>
-      </w:r>
-      <w:r>
-        <w:t xml:space="preserve">Other countries have introduced interventions in response to a large number of newly reported cases (Italy and Iran) more recently (supplementary table 3).</w:t>
+        <w:t xml:space="preserve">)</w:t>
+      </w:r>
+      <w:r>
+        <w:t xml:space="preserve">. Other countries have introduced interventions in response to a large number of newly reported cases (Italy and Iran) more recently (supplementary table 3)</w:t>
+      </w:r>
+      <w:r>
+        <w:t xml:space="preserve"> </w:t>
+      </w:r>
+      <w:r>
+        <w:t xml:space="preserve">(</w:t>
       </w:r>
       <w:hyperlink w:anchor="ref-italy">
         <w:r>
           <w:rPr>
             <w:rStyle w:val="Hyperlink"/>
-            <w:vertAlign w:val="superscript"/>
           </w:rPr>
           <w:t xml:space="preserve">18</w:t>
         </w:r>
       </w:hyperlink>
       <w:r>
-        <w:rPr>
-          <w:vertAlign w:val="superscript"/>
-        </w:rPr>
         <w:t xml:space="preserve">,</w:t>
+      </w:r>
+      <w:r>
+        <w:t xml:space="preserve"> </w:t>
       </w:r>
       <w:hyperlink w:anchor="ref-iran">
         <w:r>
           <w:rPr>
             <w:rStyle w:val="Hyperlink"/>
-            <w:vertAlign w:val="superscript"/>
           </w:rPr>
           <w:t xml:space="preserve">19</w:t>
         </w:r>
       </w:hyperlink>
+      <w:r>
+        <w:t xml:space="preserve">)</w:t>
+      </w:r>
+      <w:r>
+        <w:t xml:space="preserve">.</w:t>
+      </w:r>
     </w:p>
     <w:p>
       <w:pPr>
         <w:pStyle w:val="BodyText"/>
       </w:pPr>
       <w:r>
-        <w:t xml:space="preserve">Many SD interventions have focused on public messaging to encourage positive behaviour change. For example, encouraging individuals to work remotely, avoid crowded areas, and restrict non-essential travel. As such interventions are not enforced, its effectiveness will be dependent on public compliance. A recent YouGov survey found that risk perception differed by country.</w:t>
+        <w:t xml:space="preserve">Many SD interventions have focused on public messaging to encourage positive behaviour change. For example, encouraging individuals to work remotely, avoid crowded areas, and restrict non-essential travel. As such interventions are not enforced, its effectiveness will be dependent on public compliance. A recent YouGov survey found that risk perception differed by country</w:t>
+      </w:r>
+      <w:r>
+        <w:t xml:space="preserve"> </w:t>
+      </w:r>
+      <w:r>
+        <w:t xml:space="preserve">(</w:t>
       </w:r>
       <w:hyperlink w:anchor="ref-yougov">
         <w:r>
           <w:rPr>
             <w:rStyle w:val="Hyperlink"/>
-            <w:vertAlign w:val="superscript"/>
           </w:rPr>
           <w:t xml:space="preserve">20</w:t>
         </w:r>
       </w:hyperlink>
       <w:r>
-        <w:t xml:space="preserve"> </w:t>
-      </w:r>
-      <w:r>
-        <w:t xml:space="preserve">A higher proportion of respondents in Asian countries reported being concerned about their risk of being infected compared to European or North American countries. This is also reflected in self-reported positive behaviour changes. A majority of respondents in Asia surveyed reported avoiding crowded places (e.g. 83% in Hong Kong). Advocating for remote working have led to the greatest positive behavior in mainland China and Hong Kong, with 67% and 45% reportedly avoiding going to the office, respectively. These high figures compared to other countries in Asia may be due to implementation of remote working for government offices.</w:t>
+        <w:t xml:space="preserve">)</w:t>
+      </w:r>
+      <w:r>
+        <w:t xml:space="preserve">. A higher proportion of respondents in Asian countries reported being concerned about their risk of being infected compared to European or North American countries. This is also reflected in self-reported positive behaviour changes. A majority of respondents in Asia surveyed reported avoiding crowded places (e.g. 83% in Hong Kong). Advocating for remote working have led to the greatest positive behavior in mainland China and Hong Kong, with 67% and 45% reportedly avoiding going to the office, respectively. These high figures compared to other countries in Asia may be due to implementation of remote working for government offices.</w:t>
       </w:r>
     </w:p>
     <w:p>
@@ -2933,37 +3064,47 @@
         <w:pStyle w:val="BodyText"/>
       </w:pPr>
       <w:r>
-        <w:t xml:space="preserve">Outside of Hubei province, China where the long-term implementation of substantial SD layered with the strict movement restrictions in Wuhan City and Hubei have reduced the estimated reproduction number from 2.2 (95% CI: 1.4 - 3.9) to 1.58 (95% CI: 1.34 - 2.07), it is likely too early to be able to evaluate or quantify the true effectiveness of specific SD interventions on the epidemic in affected countries or regions.</w:t>
+        <w:t xml:space="preserve">Outside of Hubei province, China where the long-term implementation of substantial SD layered with the strict movement restrictions in Wuhan City and Hubei have reduced the estimated reproduction number from 2.2 (95% CI: 1.4 - 3.9) to 1.58 (95% CI: 1.34 - 2.07), it is likely too early to be able to evaluate or quantify the true effectiveness of specific SD interventions on the epidemic in affected countries or regions</w:t>
+      </w:r>
+      <w:r>
+        <w:t xml:space="preserve"> </w:t>
+      </w:r>
+      <w:r>
+        <w:t xml:space="preserve">(</w:t>
       </w:r>
       <w:hyperlink w:anchor="ref-zhang2020impact">
         <w:r>
           <w:rPr>
             <w:rStyle w:val="Hyperlink"/>
-            <w:vertAlign w:val="superscript"/>
           </w:rPr>
           <w:t xml:space="preserve">21</w:t>
         </w:r>
       </w:hyperlink>
       <w:r>
-        <w:t xml:space="preserve"> </w:t>
-      </w:r>
-      <w:r>
-        <w:t xml:space="preserve">Indeed as most countries have implemented a range of non-pharmaceutical measures such as travel restrictions, health screenings, and advice such as hand and cough hygiene intended to prompt behaviour change, it is difficult to quantify the effectiveness of SD in the absence of other control measures. However early studies have found that the relative effectiveness of case isolation and contact tracing was greater than travel restrictions or contact reduction.</w:t>
+        <w:t xml:space="preserve">)</w:t>
+      </w:r>
+      <w:r>
+        <w:t xml:space="preserve">. Indeed as most countries have implemented a range of non-pharmaceutical measures such as travel restrictions, health screenings, and advice such as hand and cough hygiene intended to prompt behaviour change, it is difficult to quantify the effectiveness of SD in the absence of other control measures. However early studies have found that the relative effectiveness of case isolation and contact tracing was greater than travel restrictions or contact reduction</w:t>
+      </w:r>
+      <w:r>
+        <w:t xml:space="preserve"> </w:t>
+      </w:r>
+      <w:r>
+        <w:t xml:space="preserve">(</w:t>
       </w:r>
       <w:hyperlink w:anchor="ref-lai2020effect">
         <w:r>
           <w:rPr>
             <w:rStyle w:val="Hyperlink"/>
-            <w:vertAlign w:val="superscript"/>
           </w:rPr>
           <w:t xml:space="preserve">14</w:t>
         </w:r>
       </w:hyperlink>
       <w:r>
-        <w:t xml:space="preserve"> </w:t>
-      </w:r>
-      <w:r>
-        <w:t xml:space="preserve">They additionally found that the rapid implementation of these combined NPIs, conducted one, two, or three weeks earlier could have reduced case numbers by 66%, 86%, and 95%, respectively.</w:t>
+        <w:t xml:space="preserve">)</w:t>
+      </w:r>
+      <w:r>
+        <w:t xml:space="preserve">. They additionally found that the rapid implementation of these combined NPIs, conducted one, two, or three weeks earlier could have reduced case numbers by 66%, 86%, and 95%, respectively.</w:t>
       </w:r>
     </w:p>
     <w:p>
@@ -2971,52 +3112,67 @@
         <w:pStyle w:val="BodyText"/>
       </w:pPr>
       <w:r>
-        <w:t xml:space="preserve">Studies from pandemic influenza have also shown that the timing and duration of SD interventions will impact its effectiveness. For example, for influenza there are restricted benefits to time-limited interventions, with the potential reduction in mortality by up to 30% being eroded if the control was applied too late or lifted too early.</w:t>
+        <w:t xml:space="preserve">Studies from pandemic influenza have also shown that the timing and duration of SD interventions will impact its effectiveness. For example, for influenza there are restricted benefits to time-limited interventions, with the potential reduction in mortality by up to 30% being eroded if the control was applied too late or lifted too early</w:t>
+      </w:r>
+      <w:r>
+        <w:t xml:space="preserve"> </w:t>
+      </w:r>
+      <w:r>
+        <w:t xml:space="preserve">(</w:t>
       </w:r>
       <w:hyperlink w:anchor="ref-bootsma">
         <w:r>
           <w:rPr>
             <w:rStyle w:val="Hyperlink"/>
-            <w:vertAlign w:val="superscript"/>
           </w:rPr>
           <w:t xml:space="preserve">22</w:t>
         </w:r>
       </w:hyperlink>
       <w:r>
-        <w:t xml:space="preserve"> </w:t>
-      </w:r>
-      <w:r>
-        <w:t xml:space="preserve">When considering targeted layered containment strategies, Ferguson et al found that the effectiveness of social distancing, rapid case ascertainment, and targeted prophylaxis were similar, with school closures playing an important role in each scenario, especially if values of R0 were ≤2.</w:t>
+        <w:t xml:space="preserve">)</w:t>
+      </w:r>
+      <w:r>
+        <w:t xml:space="preserve">. When considering targeted layered containment strategies, Ferguson et al found that the effectiveness of social distancing, rapid case ascertainment, and targeted prophylaxis were similar, with school closures playing an important role in each scenario, especially if values of R0 were ≤2</w:t>
+      </w:r>
+      <w:r>
+        <w:t xml:space="preserve"> </w:t>
+      </w:r>
+      <w:r>
+        <w:t xml:space="preserve">(</w:t>
       </w:r>
       <w:hyperlink w:anchor="ref-ferguson2006strategies">
         <w:r>
           <w:rPr>
             <w:rStyle w:val="Hyperlink"/>
-            <w:vertAlign w:val="superscript"/>
           </w:rPr>
           <w:t xml:space="preserve">8</w:t>
         </w:r>
       </w:hyperlink>
       <w:r>
-        <w:t xml:space="preserve"> </w:t>
-      </w:r>
-      <w:r>
-        <w:t xml:space="preserve">A systematic review of the effectiveness of SD measures for pandemic influenza identified varying levels of evidence for avoiding crowding, workplace measures, and case isolation in the community.</w:t>
+        <w:t xml:space="preserve">)</w:t>
+      </w:r>
+      <w:r>
+        <w:t xml:space="preserve">. A systematic review of the effectiveness of SD measures for pandemic influenza identified varying levels of evidence for avoiding crowding, workplace measures, and case isolation in the community</w:t>
+      </w:r>
+      <w:r>
+        <w:t xml:space="preserve"> </w:t>
+      </w:r>
+      <w:r>
+        <w:t xml:space="preserve">(</w:t>
       </w:r>
       <w:hyperlink w:anchor="ref-lai2020effect">
         <w:r>
           <w:rPr>
             <w:rStyle w:val="Hyperlink"/>
-            <w:vertAlign w:val="superscript"/>
           </w:rPr>
           <w:t xml:space="preserve">14</w:t>
         </w:r>
       </w:hyperlink>
       <w:r>
-        <w:t xml:space="preserve"> </w:t>
-      </w:r>
-      <w:r>
-        <w:t xml:space="preserve">These particular SD measures are more resource intensive and are socially and economically disruptive. For COVID-19 most isolation has thus far been in a hospital setting. As more cases are reported in the community, protocols around case isolation may change towards voluntary home isolation or household quarantine. Household quarantine for influenza was found to have an overall effect, but within an affected household could increase risk of infection amongst quarantined individuals. Other resource intensive measures such as contact tracing were found to be effective in reducing influenza transmission when used in combination with other interventions such as quarantine and isolation. However this is not feasible in all settings or sustainable beyond the early phase of an epidemic when there are fewer cases. For influenza where children are known to be important for transmission as they are more susceptible to infection, are more infectious, and contribute to higher person-to-person contact rates, there was evidence that school closures could have a substantial effect on reducing transmission. However, the role of children in transmission of COVID-19 is still unknown. If children have the same or similar role in transmission as for influenza, then we could expect the same level of impact as has been estimated for influenza.</w:t>
+        <w:t xml:space="preserve">)</w:t>
+      </w:r>
+      <w:r>
+        <w:t xml:space="preserve">. These particular SD measures are more resource intensive and are socially and economically disruptive. For COVID-19 most isolation has thus far been in a hospital setting. As more cases are reported in the community, protocols around case isolation may change towards voluntary home isolation or household quarantine. Household quarantine for influenza was found to have an overall effect, but within an affected household could increase risk of infection amongst quarantined individuals. Other resource intensive measures such as contact tracing were found to be effective in reducing influenza transmission when used in combination with other interventions such as quarantine and isolation. However this is not feasible in all settings or sustainable beyond the early phase of an epidemic when there are fewer cases. For influenza where children are known to be important for transmission as they are more susceptible to infection, are more infectious, and contribute to higher person-to-person contact rates, there was evidence that school closures could have a substantial effect on reducing transmission. However, the role of children in transmission of COVID-19 is still unknown. If children have the same or similar role in transmission as for influenza, then we could expect the same level of impact as has been estimated for influenza.</w:t>
       </w:r>
     </w:p>
     <w:p>
@@ -3024,22 +3180,27 @@
         <w:pStyle w:val="BodyText"/>
       </w:pPr>
       <w:r>
-        <w:t xml:space="preserve">However, across all SD measures the most important consideration is the feasibility of its long-term implementation. The most effective measures in terms of stopping transmission, for example the lockdown of entire cities as implemented in Hubei province, are also the most socially and economically disruptive.</w:t>
+        <w:t xml:space="preserve">However, across all SD measures the most important consideration is the feasibility of its long-term implementation. The most effective measures in terms of stopping transmission, for example the lockdown of entire cities as implemented in Hubei province, are also the most socially and economically disruptive</w:t>
+      </w:r>
+      <w:r>
+        <w:t xml:space="preserve"> </w:t>
+      </w:r>
+      <w:r>
+        <w:t xml:space="preserve">(</w:t>
       </w:r>
       <w:hyperlink w:anchor="ref-anderson2020will">
         <w:r>
           <w:rPr>
             <w:rStyle w:val="Hyperlink"/>
-            <w:vertAlign w:val="superscript"/>
           </w:rPr>
           <w:t xml:space="preserve">5</w:t>
         </w:r>
       </w:hyperlink>
       <w:r>
-        <w:t xml:space="preserve"> </w:t>
-      </w:r>
-      <w:r>
-        <w:t xml:space="preserve">As many measures start to be lifted across cities in China, as transmission has effectively been paused, we may observe a bounce-back effect. Countries and regions are therefore faced with the difficult task of balancing economically and socially sustainable and acceptable control measures which are likely to have the largest overall impact with the need to control growing case numbers.</w:t>
+        <w:t xml:space="preserve">)</w:t>
+      </w:r>
+      <w:r>
+        <w:t xml:space="preserve">. As many measures start to be lifted across cities in China, as transmission has effectively been paused, we may observe a bounce-back effect. Countries and regions are therefore faced with the difficult task of balancing economically and socially sustainable and acceptable control measures which are likely to have the largest overall impact with the need to control growing case numbers.</w:t>
       </w:r>
     </w:p>
     <w:p>
@@ -3052,14 +3213,14 @@
       </w:r>
       <w:bookmarkEnd w:id="27"/>
     </w:p>
-    <w:bookmarkStart w:id="50" w:name="refs"/>
-    <w:bookmarkStart w:id="28" w:name="ref-WorldHealthOrganization:sitrep"/>
+    <w:bookmarkStart w:id="59" w:name="refs"/>
+    <w:bookmarkStart w:id="29" w:name="ref-WorldHealthOrganization:sitrep"/>
     <w:p>
       <w:pPr>
-        <w:pStyle w:val="Bibliography"/>
-      </w:pPr>
-      <w:r>
-        <w:t xml:space="preserve">1. World Health Organization</w:t>
+        <w:pStyle w:val="FirstParagraph"/>
+      </w:pPr>
+      <w:r>
+        <w:t xml:space="preserve">1. WORLD HEALTH ORGANIZATION.</w:t>
       </w:r>
       <w:r>
         <w:t xml:space="preserve"> </w:t>
@@ -3067,21 +3228,36 @@
       <w:r>
         <w:rPr>
           <w:b/>
+          <w:i/>
         </w:rPr>
         <w:t xml:space="preserve">Coronavirus disease (COVID-2019) situation reports</w:t>
       </w:r>
       <w:r>
-        <w:t xml:space="preserve">.</w:t>
-      </w:r>
+        <w:t xml:space="preserve"> </w:t>
+      </w:r>
+      <w:r>
+        <w:t xml:space="preserve">[online]. Available from:</w:t>
+      </w:r>
+      <w:r>
+        <w:t xml:space="preserve"> </w:t>
+      </w:r>
+      <w:hyperlink r:id="rId28">
+        <w:r>
+          <w:rPr>
+            <w:rStyle w:val="Hyperlink"/>
+          </w:rPr>
+          <w:t xml:space="preserve">https://www.who.int/emergencies/diseases/novel-coronavirus-2019/situation-reports</w:t>
+        </w:r>
+      </w:hyperlink>
     </w:p>
-    <w:bookmarkEnd w:id="28"/>
-    <w:bookmarkStart w:id="29" w:name="ref-indig2018pathways"/>
+    <w:bookmarkEnd w:id="29"/>
+    <w:bookmarkStart w:id="30" w:name="ref-indig2018pathways"/>
     <w:p>
       <w:pPr>
-        <w:pStyle w:val="Bibliography"/>
-      </w:pPr>
-      <w:r>
-        <w:t xml:space="preserve">2. Indig, D., Lee, K., Grunseit, A., Milat, A., and Bauman, A. (2018). Pathways for scaling up public health interventions. BMC Public Health</w:t>
+        <w:pStyle w:val="BodyText"/>
+      </w:pPr>
+      <w:r>
+        <w:t xml:space="preserve">2. INDIG, Devon, LEE, Karen, GRUNSEIT, Anne, MILAT, Andrew and BAUMAN, Adrian. Pathways for scaling up public health interventions.</w:t>
       </w:r>
       <w:r>
         <w:t xml:space="preserve"> </w:t>
@@ -3090,60 +3266,36 @@
         <w:rPr>
           <w:i/>
         </w:rPr>
-        <w:t xml:space="preserve">18</w:t>
-      </w:r>
-      <w:r>
-        <w:t xml:space="preserve">, 68.</w:t>
-      </w:r>
-    </w:p>
-    <w:bookmarkEnd w:id="29"/>
-    <w:bookmarkStart w:id="30" w:name="ref-pand_flu"/>
-    <w:p>
-      <w:pPr>
-        <w:pStyle w:val="Bibliography"/>
-      </w:pPr>
-      <w:r>
-        <w:t xml:space="preserve">3. World Health Organisation (2019). Non-pharmaceutical public health measures for mitigating the risk and impact of epidemic and pandemic influenza.</w:t>
+        <w:t xml:space="preserve">BMC Public Health</w:t>
+      </w:r>
+      <w:r>
+        <w:t xml:space="preserve">. 2018. Vol. 18, no. 1, p. 68.</w:t>
+      </w:r>
+      <w:r>
+        <w:t xml:space="preserve"> </w:t>
       </w:r>
     </w:p>
     <w:bookmarkEnd w:id="30"/>
-    <w:bookmarkStart w:id="31" w:name="ref-wilder"/>
+    <w:bookmarkStart w:id="31" w:name="ref-pand_flu"/>
     <w:p>
       <w:pPr>
-        <w:pStyle w:val="Bibliography"/>
-      </w:pPr>
-      <w:r>
-        <w:t xml:space="preserve">4. Wilder-Smith, A., and Freedman, D. (2020). Isolation, quarantine, social distancing and community containment: Pivotal role for old-style public health measures in the novel coronavirus (2019-nCoV) outbreak. Journal of travel medicine.</w:t>
+        <w:pStyle w:val="BodyText"/>
+      </w:pPr>
+      <w:r>
+        <w:t xml:space="preserve">3. WORLD HEALTH ORGANISATION. Non-pharmaceutical public health measures for mitigating the risk and impact of epidemic and pandemic influenza.. 2019.</w:t>
+      </w:r>
+      <w:r>
+        <w:t xml:space="preserve"> </w:t>
       </w:r>
     </w:p>
     <w:bookmarkEnd w:id="31"/>
-    <w:bookmarkStart w:id="32" w:name="ref-anderson2020will"/>
+    <w:bookmarkStart w:id="32" w:name="ref-wilder"/>
     <w:p>
       <w:pPr>
-        <w:pStyle w:val="Bibliography"/>
-      </w:pPr>
-      <w:r>
-        <w:t xml:space="preserve">5. Anderson, R.M., Heesterbeek, H., Klinkenberg, D., and Hollingsworth, T.D. (2020). How will country-based mitigation measures influence the course of the covid-19 epidemic? The Lancet.</w:t>
-      </w:r>
-    </w:p>
-    <w:bookmarkEnd w:id="32"/>
-    <w:bookmarkStart w:id="33" w:name="ref-leung2020mass"/>
-    <w:p>
-      <w:pPr>
-        <w:pStyle w:val="Bibliography"/>
-      </w:pPr>
-      <w:r>
-        <w:t xml:space="preserve">6. Leung, C.C., Lam, T.H., and Cheng, K.K. (2020). Mass masking in the covid-19 epidemic: People need guidance. The Lancet.</w:t>
-      </w:r>
-    </w:p>
-    <w:bookmarkEnd w:id="33"/>
-    <w:bookmarkStart w:id="34" w:name="ref-glass2006targeted"/>
-    <w:p>
-      <w:pPr>
-        <w:pStyle w:val="Bibliography"/>
-      </w:pPr>
-      <w:r>
-        <w:t xml:space="preserve">7. Glass, R.J., Glass, L.M., Beyeler, W.E., and Min, H.J. (2006). Targeted social distancing designs for pandemic influenza. Emerging infectious diseases</w:t>
+        <w:pStyle w:val="BodyText"/>
+      </w:pPr>
+      <w:r>
+        <w:t xml:space="preserve">4. WILDER-SMITH, A and FREEDMAN, DO. Isolation, quarantine, social distancing and community containment: Pivotal role for old-style public health measures in the novel coronavirus (2019-nCoV) outbreak.</w:t>
       </w:r>
       <w:r>
         <w:t xml:space="preserve"> </w:t>
@@ -3152,20 +3304,23 @@
         <w:rPr>
           <w:i/>
         </w:rPr>
-        <w:t xml:space="preserve">12</w:t>
-      </w:r>
-      <w:r>
-        <w:t xml:space="preserve">, 1671.</w:t>
+        <w:t xml:space="preserve">Journal of travel medicine</w:t>
+      </w:r>
+      <w:r>
+        <w:t xml:space="preserve">. 2020.</w:t>
+      </w:r>
+      <w:r>
+        <w:t xml:space="preserve"> </w:t>
       </w:r>
     </w:p>
-    <w:bookmarkEnd w:id="34"/>
-    <w:bookmarkStart w:id="35" w:name="ref-ferguson2006strategies"/>
+    <w:bookmarkEnd w:id="32"/>
+    <w:bookmarkStart w:id="33" w:name="ref-anderson2020will"/>
     <w:p>
       <w:pPr>
-        <w:pStyle w:val="Bibliography"/>
-      </w:pPr>
-      <w:r>
-        <w:t xml:space="preserve">8. Ferguson, N.M., Cummings, D.A., Fraser, C., Cajka, J.C., Cooley, P.C., and Burke, D.S. (2006). Strategies for mitigating an influenza pandemic. Nature</w:t>
+        <w:pStyle w:val="BodyText"/>
+      </w:pPr>
+      <w:r>
+        <w:t xml:space="preserve">5. ANDERSON, Roy M, HEESTERBEEK, Hans, KLINKENBERG, Don and HOLLINGSWORTH, T Déirdre. How will country-based mitigation measures influence the course of the covid-19 epidemic?</w:t>
       </w:r>
       <w:r>
         <w:t xml:space="preserve"> </w:t>
@@ -3174,150 +3329,23 @@
         <w:rPr>
           <w:i/>
         </w:rPr>
-        <w:t xml:space="preserve">442</w:t>
-      </w:r>
-      <w:r>
-        <w:t xml:space="preserve">, 448–452.</w:t>
+        <w:t xml:space="preserve">The Lancet</w:t>
+      </w:r>
+      <w:r>
+        <w:t xml:space="preserve">. 2020.</w:t>
+      </w:r>
+      <w:r>
+        <w:t xml:space="preserve"> </w:t>
       </w:r>
     </w:p>
-    <w:bookmarkEnd w:id="35"/>
-    <w:bookmarkStart w:id="36" w:name="ref-unesco"/>
+    <w:bookmarkEnd w:id="33"/>
+    <w:bookmarkStart w:id="34" w:name="ref-leung2020mass"/>
     <w:p>
       <w:pPr>
-        <w:pStyle w:val="Bibliography"/>
-      </w:pPr>
-      <w:r>
-        <w:t xml:space="preserve">9. UNESCO (2020). COVID-19 educational disruption and response.</w:t>
-      </w:r>
-    </w:p>
-    <w:bookmarkEnd w:id="36"/>
-    <w:bookmarkStart w:id="37" w:name="ref-reynolds"/>
-    <w:p>
-      <w:pPr>
-        <w:pStyle w:val="Bibliography"/>
-      </w:pPr>
-      <w:r>
-        <w:t xml:space="preserve">10. Reynolds, I. (2020). Japan plays covid-19 catch-up with rushed state-of-emergency bill.</w:t>
-      </w:r>
-    </w:p>
-    <w:bookmarkEnd w:id="37"/>
-    <w:bookmarkStart w:id="38" w:name="ref-japantimes"/>
-    <w:p>
-      <w:pPr>
-        <w:pStyle w:val="Bibliography"/>
-      </w:pPr>
-      <w:r>
-        <w:t xml:space="preserve">11. Some schools in japan planning to reopen despite coronavirus outbreak (2020).</w:t>
-      </w:r>
-    </w:p>
-    <w:bookmarkEnd w:id="38"/>
-    <w:bookmarkStart w:id="39" w:name="ref-wu2020characteristics"/>
-    <w:p>
-      <w:pPr>
-        <w:pStyle w:val="Bibliography"/>
-      </w:pPr>
-      <w:r>
-        <w:t xml:space="preserve">12. Wu, Z., and McGoogan, J.M. (2020). Characteristics of and important lessons from the coronavirus disease 2019 (covid-19) outbreak in china: Summary of a report of 72 314 cases from the chinese center for disease control and prevention. Jama.</w:t>
-      </w:r>
-    </w:p>
-    <w:bookmarkEnd w:id="39"/>
-    <w:bookmarkStart w:id="40" w:name="ref-WHO"/>
-    <w:p>
-      <w:pPr>
-        <w:pStyle w:val="Bibliography"/>
-      </w:pPr>
-      <w:r>
-        <w:t xml:space="preserve">13. World Health Organisation (2020). Report of the who-china joint mission on coronavirus disease 2019 (covid-19).</w:t>
-      </w:r>
-    </w:p>
-    <w:bookmarkEnd w:id="40"/>
-    <w:bookmarkStart w:id="41" w:name="ref-lai2020effect"/>
-    <w:p>
-      <w:pPr>
-        <w:pStyle w:val="Bibliography"/>
-      </w:pPr>
-      <w:r>
-        <w:t xml:space="preserve">14. Lai, S., Ruktanonchai, N.W., Zhou, L., Prosper, O., Luo, W., Floyd, J.R., Wesolowski, A., Zhang, C., Du, X., Yu, H., et al. (2020). Effect of non-pharmaceutical interventions for containing the covid-19 outbreak: An observational and modelling study. medRxiv.</w:t>
-      </w:r>
-    </w:p>
-    <w:bookmarkEnd w:id="41"/>
-    <w:bookmarkStart w:id="42" w:name="ref-guardian"/>
-    <w:p>
-      <w:pPr>
-        <w:pStyle w:val="Bibliography"/>
-      </w:pPr>
-      <w:r>
-        <w:t xml:space="preserve">15. Giuffrida, B., A. (2020). Italy orders closure of all schools and universities due to coronavirus.</w:t>
-      </w:r>
-    </w:p>
-    <w:bookmarkEnd w:id="42"/>
-    <w:bookmarkStart w:id="43" w:name="ref-hongkong"/>
-    <w:p>
-      <w:pPr>
-        <w:pStyle w:val="Bibliography"/>
-      </w:pPr>
-      <w:r>
-        <w:t xml:space="preserve">16. Government holds inter-departmental meeting on cluster of pneumonia cases in wuhan (2020).</w:t>
-      </w:r>
-    </w:p>
-    <w:bookmarkEnd w:id="43"/>
-    <w:bookmarkStart w:id="44" w:name="ref-hokkaido"/>
-    <w:p>
-      <w:pPr>
-        <w:pStyle w:val="Bibliography"/>
-      </w:pPr>
-      <w:r>
-        <w:t xml:space="preserve">17. Hokkaido grapples with coronavirus emergency (2020).</w:t>
-      </w:r>
-    </w:p>
-    <w:bookmarkEnd w:id="44"/>
-    <w:bookmarkStart w:id="45" w:name="ref-italy"/>
-    <w:p>
-      <w:pPr>
-        <w:pStyle w:val="Bibliography"/>
-      </w:pPr>
-      <w:r>
-        <w:t xml:space="preserve">18. Coronavirus, in dieci comuni lombardi: 50 mila persone costrette a restare in casa. Quarantena all’ospedale milanese di baggio (2020).</w:t>
-      </w:r>
-    </w:p>
-    <w:bookmarkEnd w:id="45"/>
-    <w:bookmarkStart w:id="46" w:name="ref-iran"/>
-    <w:p>
-      <w:pPr>
-        <w:pStyle w:val="Bibliography"/>
-      </w:pPr>
-      <w:r>
-        <w:t xml:space="preserve">19. Iran is closing schools, scrambling for hospital places, and spraying disinfectant in the subway as coronavirus deaths and cases spike (2020).</w:t>
-      </w:r>
-    </w:p>
-    <w:bookmarkEnd w:id="46"/>
-    <w:bookmarkStart w:id="47" w:name="ref-yougov"/>
-    <w:p>
-      <w:pPr>
-        <w:pStyle w:val="Bibliography"/>
-      </w:pPr>
-      <w:r>
-        <w:t xml:space="preserve">20. YouGov (2020). Coronavirus: How do attitudes differ across the world? Yougov.co.uk.</w:t>
-      </w:r>
-    </w:p>
-    <w:bookmarkEnd w:id="47"/>
-    <w:bookmarkStart w:id="48" w:name="ref-zhang2020impact"/>
-    <w:p>
-      <w:pPr>
-        <w:pStyle w:val="Bibliography"/>
-      </w:pPr>
-      <w:r>
-        <w:t xml:space="preserve">21. Zhang, Y., Jiang, B., Yuan, J., and Tao, Y. (2020). The impact of social distancing and epicenter lockdown on the covid-19 epidemic in mainland china: A data-driven seiqr model study. medRxiv.</w:t>
-      </w:r>
-    </w:p>
-    <w:bookmarkEnd w:id="48"/>
-    <w:bookmarkStart w:id="49" w:name="ref-bootsma"/>
-    <w:p>
-      <w:pPr>
-        <w:pStyle w:val="Bibliography"/>
-      </w:pPr>
-      <w:r>
-        <w:t xml:space="preserve">22. Bootsma, M.C., and Ferguson, N.M. (2007). The effect of public health measures on the 1918 influenza pandemic in us cities. Proceedings of the National Academy of Sciences</w:t>
+        <w:pStyle w:val="BodyText"/>
+      </w:pPr>
+      <w:r>
+        <w:t xml:space="preserve">6. LEUNG, Chi Chiu, LAM, Tai Hing and CHENG, Kar Keung. Mass masking in the covid-19 epidemic: People need guidance.</w:t>
       </w:r>
       <w:r>
         <w:t xml:space="preserve"> </w:t>
@@ -3326,33 +3354,392 @@
         <w:rPr>
           <w:i/>
         </w:rPr>
-        <w:t xml:space="preserve">104</w:t>
-      </w:r>
-      <w:r>
-        <w:t xml:space="preserve">, 7588–7593.</w:t>
-      </w:r>
+        <w:t xml:space="preserve">The Lancet</w:t>
+      </w:r>
+      <w:r>
+        <w:t xml:space="preserve">. 2020.</w:t>
+      </w:r>
+      <w:r>
+        <w:t xml:space="preserve"> </w:t>
+      </w:r>
+    </w:p>
+    <w:bookmarkEnd w:id="34"/>
+    <w:bookmarkStart w:id="35" w:name="ref-glass2006targeted"/>
+    <w:p>
+      <w:pPr>
+        <w:pStyle w:val="BodyText"/>
+      </w:pPr>
+      <w:r>
+        <w:t xml:space="preserve">7. GLASS, Robert J, GLASS, Laura M, BEYELER, Walter E and MIN, H Jason. Targeted social distancing designs for pandemic influenza.</w:t>
+      </w:r>
+      <w:r>
+        <w:t xml:space="preserve"> </w:t>
+      </w:r>
+      <w:r>
+        <w:rPr>
+          <w:i/>
+        </w:rPr>
+        <w:t xml:space="preserve">Emerging infectious diseases</w:t>
+      </w:r>
+      <w:r>
+        <w:t xml:space="preserve">. 2006. Vol. 12, no. 11, p. 1671.</w:t>
+      </w:r>
+      <w:r>
+        <w:t xml:space="preserve"> </w:t>
+      </w:r>
+    </w:p>
+    <w:bookmarkEnd w:id="35"/>
+    <w:bookmarkStart w:id="36" w:name="ref-ferguson2006strategies"/>
+    <w:p>
+      <w:pPr>
+        <w:pStyle w:val="BodyText"/>
+      </w:pPr>
+      <w:r>
+        <w:t xml:space="preserve">8. FERGUSON, Neil M, CUMMINGS, Derek AT, FRASER, Christophe, CAJKA, James C, COOLEY, Philip C and BURKE, Donald S. Strategies for mitigating an influenza pandemic.</w:t>
+      </w:r>
+      <w:r>
+        <w:t xml:space="preserve"> </w:t>
+      </w:r>
+      <w:r>
+        <w:rPr>
+          <w:i/>
+        </w:rPr>
+        <w:t xml:space="preserve">Nature</w:t>
+      </w:r>
+      <w:r>
+        <w:t xml:space="preserve">. 2006. Vol. 442, no. 7101, p. 448–452.</w:t>
+      </w:r>
+      <w:r>
+        <w:t xml:space="preserve"> </w:t>
+      </w:r>
+    </w:p>
+    <w:bookmarkEnd w:id="36"/>
+    <w:bookmarkStart w:id="38" w:name="ref-unesco"/>
+    <w:p>
+      <w:pPr>
+        <w:pStyle w:val="BodyText"/>
+      </w:pPr>
+      <w:r>
+        <w:t xml:space="preserve">9. UNESCO. COVID-19 educational disruption and response. [online]. 2020. Available from:</w:t>
+      </w:r>
+      <w:r>
+        <w:t xml:space="preserve"> </w:t>
+      </w:r>
+      <w:hyperlink r:id="rId37">
+        <w:r>
+          <w:rPr>
+            <w:rStyle w:val="Hyperlink"/>
+          </w:rPr>
+          <w:t xml:space="preserve">Retrieved 13 March 2020, from https://en.unesco.org/themes/education-emergencies/coronavirus-school-closures</w:t>
+        </w:r>
+      </w:hyperlink>
+    </w:p>
+    <w:bookmarkEnd w:id="38"/>
+    <w:bookmarkStart w:id="40" w:name="ref-reynolds"/>
+    <w:p>
+      <w:pPr>
+        <w:pStyle w:val="BodyText"/>
+      </w:pPr>
+      <w:r>
+        <w:t xml:space="preserve">10. REYNOLDS, I. Japan plays covid-19 catch-up with rushed state-of-emergency bill. [online]. 2020. Available from:</w:t>
+      </w:r>
+      <w:r>
+        <w:t xml:space="preserve"> </w:t>
+      </w:r>
+      <w:hyperlink r:id="rId39">
+        <w:r>
+          <w:rPr>
+            <w:rStyle w:val="Hyperlink"/>
+          </w:rPr>
+          <w:t xml:space="preserve">Retrieved 13 March 2020, from https://www.japantimes.co.jp/news/2020/03/11/national/politics-diplomacy/japan-shinzo-abe-coronavirus-emergency-bill/#.XmuWlaj7Ryw</w:t>
+        </w:r>
+      </w:hyperlink>
+    </w:p>
+    <w:bookmarkEnd w:id="40"/>
+    <w:bookmarkStart w:id="42" w:name="ref-japantimes"/>
+    <w:p>
+      <w:pPr>
+        <w:pStyle w:val="BodyText"/>
+      </w:pPr>
+      <w:r>
+        <w:t xml:space="preserve">11. Some schools in japan planning to reopen despite coronavirus outbreak. [online]. 2020. Available from:</w:t>
+      </w:r>
+      <w:r>
+        <w:t xml:space="preserve"> </w:t>
+      </w:r>
+      <w:hyperlink r:id="rId41">
+        <w:r>
+          <w:rPr>
+            <w:rStyle w:val="Hyperlink"/>
+          </w:rPr>
+          <w:t xml:space="preserve">Retrieved 13 March 2020, from https://www.japantimes.co.jp/news/2020/03/10/national/japan-schools-reopen-coronavirus/#.XmuX2aj7Ryw</w:t>
+        </w:r>
+      </w:hyperlink>
+    </w:p>
+    <w:bookmarkEnd w:id="42"/>
+    <w:bookmarkStart w:id="43" w:name="ref-wu2020characteristics"/>
+    <w:p>
+      <w:pPr>
+        <w:pStyle w:val="BodyText"/>
+      </w:pPr>
+      <w:r>
+        <w:t xml:space="preserve">12. WU, Zunyou and MCGOOGAN, Jennifer M. Characteristics of and important lessons from the coronavirus disease 2019 (covid-19) outbreak in china: Summary of a report of 72 314 cases from the chinese center for disease control and prevention.</w:t>
+      </w:r>
+      <w:r>
+        <w:t xml:space="preserve"> </w:t>
+      </w:r>
+      <w:r>
+        <w:rPr>
+          <w:i/>
+        </w:rPr>
+        <w:t xml:space="preserve">Jama</w:t>
+      </w:r>
+      <w:r>
+        <w:t xml:space="preserve">. 2020.</w:t>
+      </w:r>
+      <w:r>
+        <w:t xml:space="preserve"> </w:t>
+      </w:r>
+    </w:p>
+    <w:bookmarkEnd w:id="43"/>
+    <w:bookmarkStart w:id="44" w:name="ref-WHO"/>
+    <w:p>
+      <w:pPr>
+        <w:pStyle w:val="BodyText"/>
+      </w:pPr>
+      <w:r>
+        <w:t xml:space="preserve">13. WORLD HEALTH ORGANISATION. Report of the who-china joint mission on coronavirus disease 2019 (covid-19).. 2020.</w:t>
+      </w:r>
+      <w:r>
+        <w:t xml:space="preserve"> </w:t>
+      </w:r>
+    </w:p>
+    <w:bookmarkEnd w:id="44"/>
+    <w:bookmarkStart w:id="45" w:name="ref-lai2020effect"/>
+    <w:p>
+      <w:pPr>
+        <w:pStyle w:val="BodyText"/>
+      </w:pPr>
+      <w:r>
+        <w:t xml:space="preserve">14. LAI, Shengjie, RUKTANONCHAI, Nick W, ZHOU, Liangcai, PROSPER, Olivia, LUO, Wei, FLOYD, Jessica R, WESOLOWSKI, Amy, ZHANG, Chi, DU, Xiangjun, YU, Hongjie and OTHERS. Effect of non-pharmaceutical interventions for containing the covid-19 outbreak: An observational and modelling study.</w:t>
+      </w:r>
+      <w:r>
+        <w:t xml:space="preserve"> </w:t>
+      </w:r>
+      <w:r>
+        <w:rPr>
+          <w:i/>
+        </w:rPr>
+        <w:t xml:space="preserve">medRxiv</w:t>
+      </w:r>
+      <w:r>
+        <w:t xml:space="preserve">. 2020.</w:t>
+      </w:r>
+      <w:r>
+        <w:t xml:space="preserve"> </w:t>
+      </w:r>
+    </w:p>
+    <w:bookmarkEnd w:id="45"/>
+    <w:bookmarkStart w:id="47" w:name="ref-guardian"/>
+    <w:p>
+      <w:pPr>
+        <w:pStyle w:val="BodyText"/>
+      </w:pPr>
+      <w:r>
+        <w:t xml:space="preserve">15. GIUFFRIDA, Beaumont, A. Italy orders closure of all schools and universities due to coronavirus. [online]. 2020. Available from:</w:t>
+      </w:r>
+      <w:r>
+        <w:t xml:space="preserve"> </w:t>
+      </w:r>
+      <w:hyperlink r:id="rId46">
+        <w:r>
+          <w:rPr>
+            <w:rStyle w:val="Hyperlink"/>
+          </w:rPr>
+          <w:t xml:space="preserve">Retrieved 13 March 2020, from https://www.theguardian.com/world/2020/mar/04/italy-orders-closure-of-schools-and-universities-due-to-coronavirus</w:t>
+        </w:r>
+      </w:hyperlink>
+    </w:p>
+    <w:bookmarkEnd w:id="47"/>
+    <w:bookmarkStart w:id="49" w:name="ref-hongkong"/>
+    <w:p>
+      <w:pPr>
+        <w:pStyle w:val="BodyText"/>
+      </w:pPr>
+      <w:r>
+        <w:t xml:space="preserve">16. Government holds inter-departmental meeting on cluster of pneumonia cases in wuhan. [online]. 2020. Available from:</w:t>
+      </w:r>
+      <w:r>
+        <w:t xml:space="preserve"> </w:t>
+      </w:r>
+      <w:hyperlink r:id="rId48">
+        <w:r>
+          <w:rPr>
+            <w:rStyle w:val="Hyperlink"/>
+          </w:rPr>
+          <w:t xml:space="preserve">Retrieved 13 March 2020, from https://www.info.gov.hk/gia/general/202001/02/P2020010200831.htm</w:t>
+        </w:r>
+      </w:hyperlink>
     </w:p>
     <w:bookmarkEnd w:id="49"/>
-    <w:bookmarkEnd w:id="50"/>
+    <w:bookmarkStart w:id="51" w:name="ref-hokkaido"/>
     <w:p>
       <w:pPr>
+        <w:pStyle w:val="BodyText"/>
+      </w:pPr>
+      <w:r>
+        <w:t xml:space="preserve">17. Hokkaido grapples with coronavirus emergency. [online]. 2020. Available from:</w:t>
+      </w:r>
+      <w:r>
+        <w:t xml:space="preserve"> </w:t>
+      </w:r>
+      <w:hyperlink r:id="rId50">
+        <w:r>
+          <w:rPr>
+            <w:rStyle w:val="Hyperlink"/>
+          </w:rPr>
+          <w:t xml:space="preserve">Retrieved 13 March 2020, from https://www3.nhk.or.jp/nhkworld/en/news/backstories/900/</w:t>
+        </w:r>
+      </w:hyperlink>
+    </w:p>
+    <w:bookmarkEnd w:id="51"/>
+    <w:bookmarkStart w:id="53" w:name="ref-italy"/>
+    <w:p>
+      <w:pPr>
+        <w:pStyle w:val="BodyText"/>
+      </w:pPr>
+      <w:r>
+        <w:t xml:space="preserve">18. Coronavirus, in dieci comuni lombardi: 50 mila persone costrette a restare in casa. Quarantena all’ospedale milanese di baggio. [online]. 2020. Available from:</w:t>
+      </w:r>
+      <w:r>
+        <w:t xml:space="preserve"> </w:t>
+      </w:r>
+      <w:hyperlink r:id="rId52">
+        <w:r>
+          <w:rPr>
+            <w:rStyle w:val="Hyperlink"/>
+          </w:rPr>
+          <w:t xml:space="preserve">Retrieved 13 March 2020, from https://milano.repubblica.it/cronaca/2020/02/21/news/coronavirus_codogno_castiglione_d_adda_contagiati_misure_sicurezza-249154447/?refresh_ce</w:t>
+        </w:r>
+      </w:hyperlink>
+    </w:p>
+    <w:bookmarkEnd w:id="53"/>
+    <w:bookmarkStart w:id="55" w:name="ref-iran"/>
+    <w:p>
+      <w:pPr>
+        <w:pStyle w:val="BodyText"/>
+      </w:pPr>
+      <w:r>
+        <w:t xml:space="preserve">19. Iran is closing schools, scrambling for hospital places, and spraying disinfectant in the subway as coronavirus deaths and cases spike. [online]. 2020. Available from:</w:t>
+      </w:r>
+      <w:r>
+        <w:t xml:space="preserve"> </w:t>
+      </w:r>
+      <w:hyperlink r:id="rId54">
+        <w:r>
+          <w:rPr>
+            <w:rStyle w:val="Hyperlink"/>
+          </w:rPr>
+          <w:t xml:space="preserve">Retrieved 13 March 2020, from https://www.businessinsider.com/coronavirus-iran-schools-hospitals-public-transport-2020-2?r=US&amp;IR=T</w:t>
+        </w:r>
+      </w:hyperlink>
+    </w:p>
+    <w:bookmarkEnd w:id="55"/>
+    <w:bookmarkStart w:id="56" w:name="ref-yougov"/>
+    <w:p>
+      <w:pPr>
+        <w:pStyle w:val="BodyText"/>
+      </w:pPr>
+      <w:r>
+        <w:t xml:space="preserve">20. YOUGOV. Coronavirus: How do attitudes differ across the world?</w:t>
+      </w:r>
+      <w:r>
+        <w:t xml:space="preserve"> </w:t>
+      </w:r>
+      <w:r>
+        <w:rPr>
+          <w:i/>
+        </w:rPr>
+        <w:t xml:space="preserve">Yougov.co.uk</w:t>
+      </w:r>
+      <w:r>
+        <w:t xml:space="preserve">. 2020.</w:t>
+      </w:r>
+      <w:r>
+        <w:t xml:space="preserve"> </w:t>
+      </w:r>
+    </w:p>
+    <w:bookmarkEnd w:id="56"/>
+    <w:bookmarkStart w:id="57" w:name="ref-zhang2020impact"/>
+    <w:p>
+      <w:pPr>
+        <w:pStyle w:val="BodyText"/>
+      </w:pPr>
+      <w:r>
+        <w:t xml:space="preserve">21. ZHANG, Yuzhen, JIANG, Bin, YUAN, Jiamin and TAO, Yanyun. The impact of social distancing and epicenter lockdown on the covid-19 epidemic in mainland china: A data-driven seiqr model study.</w:t>
+      </w:r>
+      <w:r>
+        <w:t xml:space="preserve"> </w:t>
+      </w:r>
+      <w:r>
+        <w:rPr>
+          <w:i/>
+        </w:rPr>
+        <w:t xml:space="preserve">medRxiv</w:t>
+      </w:r>
+      <w:r>
+        <w:t xml:space="preserve">. 2020.</w:t>
+      </w:r>
+      <w:r>
+        <w:t xml:space="preserve"> </w:t>
+      </w:r>
+    </w:p>
+    <w:bookmarkEnd w:id="57"/>
+    <w:bookmarkStart w:id="58" w:name="ref-bootsma"/>
+    <w:p>
+      <w:pPr>
+        <w:pStyle w:val="BodyText"/>
+      </w:pPr>
+      <w:r>
+        <w:t xml:space="preserve">22. BOOTSMA, Martin CJ and FERGUSON, Neil M. The effect of public health measures on the 1918 influenza pandemic in us cities.</w:t>
+      </w:r>
+      <w:r>
+        <w:t xml:space="preserve"> </w:t>
+      </w:r>
+      <w:r>
+        <w:rPr>
+          <w:i/>
+        </w:rPr>
+        <w:t xml:space="preserve">Proceedings of the National Academy of Sciences</w:t>
+      </w:r>
+      <w:r>
+        <w:t xml:space="preserve">. 2007. Vol. 104, no. 18, p. 7588–7593.</w:t>
+      </w:r>
+      <w:r>
+        <w:t xml:space="preserve"> </w:t>
+      </w:r>
+    </w:p>
+    <w:bookmarkEnd w:id="58"/>
+    <w:bookmarkEnd w:id="59"/>
+    <w:p>
+      <w:pPr>
         <w:pStyle w:val="Heading1"/>
       </w:pPr>
-      <w:bookmarkStart w:id="51" w:name="supplementary-information"/>
+      <w:bookmarkStart w:id="60" w:name="supplementary-information"/>
       <w:r>
         <w:t xml:space="preserve">Supplementary information</w:t>
       </w:r>
-      <w:bookmarkEnd w:id="51"/>
+      <w:bookmarkEnd w:id="60"/>
     </w:p>
     <w:p>
       <w:pPr>
         <w:pStyle w:val="Heading2"/>
       </w:pPr>
-      <w:bookmarkStart w:id="52" w:name="X8a1fd7ffe4f03429f78b3ec6c9e229cebac2b8c"/>
+      <w:bookmarkStart w:id="61" w:name="interventions-not-related-to-social-distancing"/>
       <w:r>
         <w:t xml:space="preserve">Interventions not related to social distancing</w:t>
       </w:r>
-      <w:bookmarkEnd w:id="52"/>
+      <w:bookmarkEnd w:id="61"/>
     </w:p>
     <w:p>
       <w:pPr>
@@ -3403,7 +3790,7 @@
             </w:pPr>
             <w:r xmlns:w="http://schemas.openxmlformats.org/wordprocessingml/2006/main" xmlns:wp="http://schemas.openxmlformats.org/drawingml/2006/wordprocessingDrawing" xmlns:r="http://schemas.openxmlformats.org/officeDocument/2006/relationships" xmlns:w14="http://schemas.microsoft.com/office/word/2010/wordml">
               <w:rPr>
-                <w:rFonts w:ascii="Arial" w:hAnsi="Arial" w:eastAsia="Arial" w:cs="Arial"/>
+                <w:rFonts w:ascii="Roboto" w:hAnsi="Roboto" w:eastAsia="Roboto" w:cs="Roboto"/>
                 <w:b/>
                 <w:sz w:val="22"/>
                 <w:szCs w:val="22"/>
@@ -3433,7 +3820,7 @@
             </w:pPr>
             <w:r xmlns:w="http://schemas.openxmlformats.org/wordprocessingml/2006/main" xmlns:wp="http://schemas.openxmlformats.org/drawingml/2006/wordprocessingDrawing" xmlns:r="http://schemas.openxmlformats.org/officeDocument/2006/relationships" xmlns:w14="http://schemas.microsoft.com/office/word/2010/wordml">
               <w:rPr>
-                <w:rFonts w:ascii="Arial" w:hAnsi="Arial" w:eastAsia="Arial" w:cs="Arial"/>
+                <w:rFonts w:ascii="Roboto" w:hAnsi="Roboto" w:eastAsia="Roboto" w:cs="Roboto"/>
                 <w:b/>
                 <w:sz w:val="22"/>
                 <w:szCs w:val="22"/>
@@ -3463,7 +3850,7 @@
             </w:pPr>
             <w:r xmlns:w="http://schemas.openxmlformats.org/wordprocessingml/2006/main" xmlns:wp="http://schemas.openxmlformats.org/drawingml/2006/wordprocessingDrawing" xmlns:r="http://schemas.openxmlformats.org/officeDocument/2006/relationships" xmlns:w14="http://schemas.microsoft.com/office/word/2010/wordml">
               <w:rPr>
-                <w:rFonts w:ascii="Arial" w:hAnsi="Arial" w:eastAsia="Arial" w:cs="Arial"/>
+                <w:rFonts w:ascii="Roboto" w:hAnsi="Roboto" w:eastAsia="Roboto" w:cs="Roboto"/>
                 <w:b/>
                 <w:sz w:val="22"/>
                 <w:szCs w:val="22"/>
@@ -3493,7 +3880,7 @@
             </w:pPr>
             <w:r xmlns:w="http://schemas.openxmlformats.org/wordprocessingml/2006/main" xmlns:wp="http://schemas.openxmlformats.org/drawingml/2006/wordprocessingDrawing" xmlns:r="http://schemas.openxmlformats.org/officeDocument/2006/relationships" xmlns:w14="http://schemas.microsoft.com/office/word/2010/wordml">
               <w:rPr>
-                <w:rFonts w:ascii="Arial" w:hAnsi="Arial" w:eastAsia="Arial" w:cs="Arial"/>
+                <w:rFonts w:ascii="Roboto" w:hAnsi="Roboto" w:eastAsia="Roboto" w:cs="Roboto"/>
                 <w:b/>
                 <w:sz w:val="22"/>
                 <w:szCs w:val="22"/>
@@ -3523,7 +3910,7 @@
             </w:pPr>
             <w:r xmlns:w="http://schemas.openxmlformats.org/wordprocessingml/2006/main" xmlns:wp="http://schemas.openxmlformats.org/drawingml/2006/wordprocessingDrawing" xmlns:r="http://schemas.openxmlformats.org/officeDocument/2006/relationships" xmlns:w14="http://schemas.microsoft.com/office/word/2010/wordml">
               <w:rPr>
-                <w:rFonts w:ascii="Arial" w:hAnsi="Arial" w:eastAsia="Arial" w:cs="Arial"/>
+                <w:rFonts w:ascii="Roboto" w:hAnsi="Roboto" w:eastAsia="Roboto" w:cs="Roboto"/>
                 <w:b/>
                 <w:sz w:val="22"/>
                 <w:szCs w:val="22"/>
@@ -3559,7 +3946,7 @@
             </w:pPr>
             <w:r xmlns:w="http://schemas.openxmlformats.org/wordprocessingml/2006/main" xmlns:wp="http://schemas.openxmlformats.org/drawingml/2006/wordprocessingDrawing" xmlns:r="http://schemas.openxmlformats.org/officeDocument/2006/relationships" xmlns:w14="http://schemas.microsoft.com/office/word/2010/wordml">
               <w:rPr>
-                <w:rFonts w:ascii="Arial" w:hAnsi="Arial" w:eastAsia="Arial" w:cs="Arial"/>
+                <w:rFonts w:ascii="Roboto" w:hAnsi="Roboto" w:eastAsia="Roboto" w:cs="Roboto"/>
                 <w:sz w:val="20"/>
                 <w:szCs w:val="20"/>
                 <w:color w:val="111111"/>
@@ -3588,7 +3975,7 @@
             </w:pPr>
             <w:r xmlns:w="http://schemas.openxmlformats.org/wordprocessingml/2006/main" xmlns:wp="http://schemas.openxmlformats.org/drawingml/2006/wordprocessingDrawing" xmlns:r="http://schemas.openxmlformats.org/officeDocument/2006/relationships" xmlns:w14="http://schemas.microsoft.com/office/word/2010/wordml">
               <w:rPr>
-                <w:rFonts w:ascii="Arial" w:hAnsi="Arial" w:eastAsia="Arial" w:cs="Arial"/>
+                <w:rFonts w:ascii="Roboto" w:hAnsi="Roboto" w:eastAsia="Roboto" w:cs="Roboto"/>
                 <w:sz w:val="20"/>
                 <w:szCs w:val="20"/>
                 <w:color w:val="111111"/>
@@ -3617,7 +4004,7 @@
             </w:pPr>
             <w:r xmlns:w="http://schemas.openxmlformats.org/wordprocessingml/2006/main" xmlns:wp="http://schemas.openxmlformats.org/drawingml/2006/wordprocessingDrawing" xmlns:r="http://schemas.openxmlformats.org/officeDocument/2006/relationships" xmlns:w14="http://schemas.microsoft.com/office/word/2010/wordml">
               <w:rPr>
-                <w:rFonts w:ascii="Arial" w:hAnsi="Arial" w:eastAsia="Arial" w:cs="Arial"/>
+                <w:rFonts w:ascii="Roboto" w:hAnsi="Roboto" w:eastAsia="Roboto" w:cs="Roboto"/>
                 <w:sz w:val="20"/>
                 <w:szCs w:val="20"/>
                 <w:color w:val="111111"/>
@@ -3646,7 +4033,7 @@
             </w:pPr>
             <w:r xmlns:w="http://schemas.openxmlformats.org/wordprocessingml/2006/main" xmlns:wp="http://schemas.openxmlformats.org/drawingml/2006/wordprocessingDrawing" xmlns:r="http://schemas.openxmlformats.org/officeDocument/2006/relationships" xmlns:w14="http://schemas.microsoft.com/office/word/2010/wordml">
               <w:rPr>
-                <w:rFonts w:ascii="Arial" w:hAnsi="Arial" w:eastAsia="Arial" w:cs="Arial"/>
+                <w:rFonts w:ascii="Roboto" w:hAnsi="Roboto" w:eastAsia="Roboto" w:cs="Roboto"/>
                 <w:sz w:val="20"/>
                 <w:szCs w:val="20"/>
                 <w:color w:val="111111"/>
@@ -3675,7 +4062,7 @@
             </w:pPr>
             <w:r xmlns:w="http://schemas.openxmlformats.org/wordprocessingml/2006/main" xmlns:wp="http://schemas.openxmlformats.org/drawingml/2006/wordprocessingDrawing" xmlns:r="http://schemas.openxmlformats.org/officeDocument/2006/relationships" xmlns:w14="http://schemas.microsoft.com/office/word/2010/wordml">
               <w:rPr>
-                <w:rFonts w:ascii="Arial" w:hAnsi="Arial" w:eastAsia="Arial" w:cs="Arial"/>
+                <w:rFonts w:ascii="Roboto" w:hAnsi="Roboto" w:eastAsia="Roboto" w:cs="Roboto"/>
                 <w:sz w:val="20"/>
                 <w:szCs w:val="20"/>
                 <w:color w:val="111111"/>
@@ -3710,7 +4097,7 @@
             </w:pPr>
             <w:r xmlns:w="http://schemas.openxmlformats.org/wordprocessingml/2006/main" xmlns:wp="http://schemas.openxmlformats.org/drawingml/2006/wordprocessingDrawing" xmlns:r="http://schemas.openxmlformats.org/officeDocument/2006/relationships" xmlns:w14="http://schemas.microsoft.com/office/word/2010/wordml">
               <w:rPr>
-                <w:rFonts w:ascii="Arial" w:hAnsi="Arial" w:eastAsia="Arial" w:cs="Arial"/>
+                <w:rFonts w:ascii="Roboto" w:hAnsi="Roboto" w:eastAsia="Roboto" w:cs="Roboto"/>
                 <w:sz w:val="20"/>
                 <w:szCs w:val="20"/>
                 <w:color w:val="111111"/>
@@ -3739,7 +4126,7 @@
             </w:pPr>
             <w:r xmlns:w="http://schemas.openxmlformats.org/wordprocessingml/2006/main" xmlns:wp="http://schemas.openxmlformats.org/drawingml/2006/wordprocessingDrawing" xmlns:r="http://schemas.openxmlformats.org/officeDocument/2006/relationships" xmlns:w14="http://schemas.microsoft.com/office/word/2010/wordml">
               <w:rPr>
-                <w:rFonts w:ascii="Arial" w:hAnsi="Arial" w:eastAsia="Arial" w:cs="Arial"/>
+                <w:rFonts w:ascii="Roboto" w:hAnsi="Roboto" w:eastAsia="Roboto" w:cs="Roboto"/>
                 <w:sz w:val="20"/>
                 <w:szCs w:val="20"/>
                 <w:color w:val="111111"/>
@@ -3768,7 +4155,7 @@
             </w:pPr>
             <w:r xmlns:w="http://schemas.openxmlformats.org/wordprocessingml/2006/main" xmlns:wp="http://schemas.openxmlformats.org/drawingml/2006/wordprocessingDrawing" xmlns:r="http://schemas.openxmlformats.org/officeDocument/2006/relationships" xmlns:w14="http://schemas.microsoft.com/office/word/2010/wordml">
               <w:rPr>
-                <w:rFonts w:ascii="Arial" w:hAnsi="Arial" w:eastAsia="Arial" w:cs="Arial"/>
+                <w:rFonts w:ascii="Roboto" w:hAnsi="Roboto" w:eastAsia="Roboto" w:cs="Roboto"/>
                 <w:sz w:val="20"/>
                 <w:szCs w:val="20"/>
                 <w:color w:val="111111"/>
@@ -3797,7 +4184,7 @@
             </w:pPr>
             <w:r xmlns:w="http://schemas.openxmlformats.org/wordprocessingml/2006/main" xmlns:wp="http://schemas.openxmlformats.org/drawingml/2006/wordprocessingDrawing" xmlns:r="http://schemas.openxmlformats.org/officeDocument/2006/relationships" xmlns:w14="http://schemas.microsoft.com/office/word/2010/wordml">
               <w:rPr>
-                <w:rFonts w:ascii="Arial" w:hAnsi="Arial" w:eastAsia="Arial" w:cs="Arial"/>
+                <w:rFonts w:ascii="Roboto" w:hAnsi="Roboto" w:eastAsia="Roboto" w:cs="Roboto"/>
                 <w:sz w:val="20"/>
                 <w:szCs w:val="20"/>
                 <w:color w:val="111111"/>
@@ -3826,7 +4213,7 @@
             </w:pPr>
             <w:r xmlns:w="http://schemas.openxmlformats.org/wordprocessingml/2006/main" xmlns:wp="http://schemas.openxmlformats.org/drawingml/2006/wordprocessingDrawing" xmlns:r="http://schemas.openxmlformats.org/officeDocument/2006/relationships" xmlns:w14="http://schemas.microsoft.com/office/word/2010/wordml">
               <w:rPr>
-                <w:rFonts w:ascii="Arial" w:hAnsi="Arial" w:eastAsia="Arial" w:cs="Arial"/>
+                <w:rFonts w:ascii="Roboto" w:hAnsi="Roboto" w:eastAsia="Roboto" w:cs="Roboto"/>
                 <w:sz w:val="20"/>
                 <w:szCs w:val="20"/>
                 <w:color w:val="111111"/>
@@ -3861,7 +4248,7 @@
             </w:pPr>
             <w:r xmlns:w="http://schemas.openxmlformats.org/wordprocessingml/2006/main" xmlns:wp="http://schemas.openxmlformats.org/drawingml/2006/wordprocessingDrawing" xmlns:r="http://schemas.openxmlformats.org/officeDocument/2006/relationships" xmlns:w14="http://schemas.microsoft.com/office/word/2010/wordml">
               <w:rPr>
-                <w:rFonts w:ascii="Arial" w:hAnsi="Arial" w:eastAsia="Arial" w:cs="Arial"/>
+                <w:rFonts w:ascii="Roboto" w:hAnsi="Roboto" w:eastAsia="Roboto" w:cs="Roboto"/>
                 <w:sz w:val="20"/>
                 <w:szCs w:val="20"/>
                 <w:color w:val="111111"/>
@@ -3890,7 +4277,7 @@
             </w:pPr>
             <w:r xmlns:w="http://schemas.openxmlformats.org/wordprocessingml/2006/main" xmlns:wp="http://schemas.openxmlformats.org/drawingml/2006/wordprocessingDrawing" xmlns:r="http://schemas.openxmlformats.org/officeDocument/2006/relationships" xmlns:w14="http://schemas.microsoft.com/office/word/2010/wordml">
               <w:rPr>
-                <w:rFonts w:ascii="Arial" w:hAnsi="Arial" w:eastAsia="Arial" w:cs="Arial"/>
+                <w:rFonts w:ascii="Roboto" w:hAnsi="Roboto" w:eastAsia="Roboto" w:cs="Roboto"/>
                 <w:sz w:val="20"/>
                 <w:szCs w:val="20"/>
                 <w:color w:val="111111"/>
@@ -3919,7 +4306,7 @@
             </w:pPr>
             <w:r xmlns:w="http://schemas.openxmlformats.org/wordprocessingml/2006/main" xmlns:wp="http://schemas.openxmlformats.org/drawingml/2006/wordprocessingDrawing" xmlns:r="http://schemas.openxmlformats.org/officeDocument/2006/relationships" xmlns:w14="http://schemas.microsoft.com/office/word/2010/wordml">
               <w:rPr>
-                <w:rFonts w:ascii="Arial" w:hAnsi="Arial" w:eastAsia="Arial" w:cs="Arial"/>
+                <w:rFonts w:ascii="Roboto" w:hAnsi="Roboto" w:eastAsia="Roboto" w:cs="Roboto"/>
                 <w:sz w:val="20"/>
                 <w:szCs w:val="20"/>
                 <w:color w:val="111111"/>
@@ -3948,7 +4335,7 @@
             </w:pPr>
             <w:r xmlns:w="http://schemas.openxmlformats.org/wordprocessingml/2006/main" xmlns:wp="http://schemas.openxmlformats.org/drawingml/2006/wordprocessingDrawing" xmlns:r="http://schemas.openxmlformats.org/officeDocument/2006/relationships" xmlns:w14="http://schemas.microsoft.com/office/word/2010/wordml">
               <w:rPr>
-                <w:rFonts w:ascii="Arial" w:hAnsi="Arial" w:eastAsia="Arial" w:cs="Arial"/>
+                <w:rFonts w:ascii="Roboto" w:hAnsi="Roboto" w:eastAsia="Roboto" w:cs="Roboto"/>
                 <w:sz w:val="20"/>
                 <w:szCs w:val="20"/>
                 <w:color w:val="111111"/>
@@ -3977,7 +4364,7 @@
             </w:pPr>
             <w:r xmlns:w="http://schemas.openxmlformats.org/wordprocessingml/2006/main" xmlns:wp="http://schemas.openxmlformats.org/drawingml/2006/wordprocessingDrawing" xmlns:r="http://schemas.openxmlformats.org/officeDocument/2006/relationships" xmlns:w14="http://schemas.microsoft.com/office/word/2010/wordml">
               <w:rPr>
-                <w:rFonts w:ascii="Arial" w:hAnsi="Arial" w:eastAsia="Arial" w:cs="Arial"/>
+                <w:rFonts w:ascii="Roboto" w:hAnsi="Roboto" w:eastAsia="Roboto" w:cs="Roboto"/>
                 <w:sz w:val="20"/>
                 <w:szCs w:val="20"/>
                 <w:color w:val="111111"/>
@@ -4012,7 +4399,7 @@
             </w:pPr>
             <w:r xmlns:w="http://schemas.openxmlformats.org/wordprocessingml/2006/main" xmlns:wp="http://schemas.openxmlformats.org/drawingml/2006/wordprocessingDrawing" xmlns:r="http://schemas.openxmlformats.org/officeDocument/2006/relationships" xmlns:w14="http://schemas.microsoft.com/office/word/2010/wordml">
               <w:rPr>
-                <w:rFonts w:ascii="Arial" w:hAnsi="Arial" w:eastAsia="Arial" w:cs="Arial"/>
+                <w:rFonts w:ascii="Roboto" w:hAnsi="Roboto" w:eastAsia="Roboto" w:cs="Roboto"/>
                 <w:sz w:val="20"/>
                 <w:szCs w:val="20"/>
                 <w:color w:val="111111"/>
@@ -4041,7 +4428,7 @@
             </w:pPr>
             <w:r xmlns:w="http://schemas.openxmlformats.org/wordprocessingml/2006/main" xmlns:wp="http://schemas.openxmlformats.org/drawingml/2006/wordprocessingDrawing" xmlns:r="http://schemas.openxmlformats.org/officeDocument/2006/relationships" xmlns:w14="http://schemas.microsoft.com/office/word/2010/wordml">
               <w:rPr>
-                <w:rFonts w:ascii="Arial" w:hAnsi="Arial" w:eastAsia="Arial" w:cs="Arial"/>
+                <w:rFonts w:ascii="Roboto" w:hAnsi="Roboto" w:eastAsia="Roboto" w:cs="Roboto"/>
                 <w:sz w:val="20"/>
                 <w:szCs w:val="20"/>
                 <w:color w:val="111111"/>
@@ -4070,7 +4457,7 @@
             </w:pPr>
             <w:r xmlns:w="http://schemas.openxmlformats.org/wordprocessingml/2006/main" xmlns:wp="http://schemas.openxmlformats.org/drawingml/2006/wordprocessingDrawing" xmlns:r="http://schemas.openxmlformats.org/officeDocument/2006/relationships" xmlns:w14="http://schemas.microsoft.com/office/word/2010/wordml">
               <w:rPr>
-                <w:rFonts w:ascii="Arial" w:hAnsi="Arial" w:eastAsia="Arial" w:cs="Arial"/>
+                <w:rFonts w:ascii="Roboto" w:hAnsi="Roboto" w:eastAsia="Roboto" w:cs="Roboto"/>
                 <w:sz w:val="20"/>
                 <w:szCs w:val="20"/>
                 <w:color w:val="111111"/>
@@ -4099,7 +4486,7 @@
             </w:pPr>
             <w:r xmlns:w="http://schemas.openxmlformats.org/wordprocessingml/2006/main" xmlns:wp="http://schemas.openxmlformats.org/drawingml/2006/wordprocessingDrawing" xmlns:r="http://schemas.openxmlformats.org/officeDocument/2006/relationships" xmlns:w14="http://schemas.microsoft.com/office/word/2010/wordml">
               <w:rPr>
-                <w:rFonts w:ascii="Arial" w:hAnsi="Arial" w:eastAsia="Arial" w:cs="Arial"/>
+                <w:rFonts w:ascii="Roboto" w:hAnsi="Roboto" w:eastAsia="Roboto" w:cs="Roboto"/>
                 <w:sz w:val="20"/>
                 <w:szCs w:val="20"/>
                 <w:color w:val="111111"/>
@@ -4128,7 +4515,7 @@
             </w:pPr>
             <w:r xmlns:w="http://schemas.openxmlformats.org/wordprocessingml/2006/main" xmlns:wp="http://schemas.openxmlformats.org/drawingml/2006/wordprocessingDrawing" xmlns:r="http://schemas.openxmlformats.org/officeDocument/2006/relationships" xmlns:w14="http://schemas.microsoft.com/office/word/2010/wordml">
               <w:rPr>
-                <w:rFonts w:ascii="Arial" w:hAnsi="Arial" w:eastAsia="Arial" w:cs="Arial"/>
+                <w:rFonts w:ascii="Roboto" w:hAnsi="Roboto" w:eastAsia="Roboto" w:cs="Roboto"/>
                 <w:sz w:val="20"/>
                 <w:szCs w:val="20"/>
                 <w:color w:val="111111"/>
@@ -4163,7 +4550,7 @@
             </w:pPr>
             <w:r xmlns:w="http://schemas.openxmlformats.org/wordprocessingml/2006/main" xmlns:wp="http://schemas.openxmlformats.org/drawingml/2006/wordprocessingDrawing" xmlns:r="http://schemas.openxmlformats.org/officeDocument/2006/relationships" xmlns:w14="http://schemas.microsoft.com/office/word/2010/wordml">
               <w:rPr>
-                <w:rFonts w:ascii="Arial" w:hAnsi="Arial" w:eastAsia="Arial" w:cs="Arial"/>
+                <w:rFonts w:ascii="Roboto" w:hAnsi="Roboto" w:eastAsia="Roboto" w:cs="Roboto"/>
                 <w:sz w:val="20"/>
                 <w:szCs w:val="20"/>
                 <w:color w:val="111111"/>
@@ -4192,7 +4579,7 @@
             </w:pPr>
             <w:r xmlns:w="http://schemas.openxmlformats.org/wordprocessingml/2006/main" xmlns:wp="http://schemas.openxmlformats.org/drawingml/2006/wordprocessingDrawing" xmlns:r="http://schemas.openxmlformats.org/officeDocument/2006/relationships" xmlns:w14="http://schemas.microsoft.com/office/word/2010/wordml">
               <w:rPr>
-                <w:rFonts w:ascii="Arial" w:hAnsi="Arial" w:eastAsia="Arial" w:cs="Arial"/>
+                <w:rFonts w:ascii="Roboto" w:hAnsi="Roboto" w:eastAsia="Roboto" w:cs="Roboto"/>
                 <w:sz w:val="20"/>
                 <w:szCs w:val="20"/>
                 <w:color w:val="111111"/>
@@ -4221,7 +4608,7 @@
             </w:pPr>
             <w:r xmlns:w="http://schemas.openxmlformats.org/wordprocessingml/2006/main" xmlns:wp="http://schemas.openxmlformats.org/drawingml/2006/wordprocessingDrawing" xmlns:r="http://schemas.openxmlformats.org/officeDocument/2006/relationships" xmlns:w14="http://schemas.microsoft.com/office/word/2010/wordml">
               <w:rPr>
-                <w:rFonts w:ascii="Arial" w:hAnsi="Arial" w:eastAsia="Arial" w:cs="Arial"/>
+                <w:rFonts w:ascii="Roboto" w:hAnsi="Roboto" w:eastAsia="Roboto" w:cs="Roboto"/>
                 <w:sz w:val="20"/>
                 <w:szCs w:val="20"/>
                 <w:color w:val="111111"/>
@@ -4250,7 +4637,7 @@
             </w:pPr>
             <w:r xmlns:w="http://schemas.openxmlformats.org/wordprocessingml/2006/main" xmlns:wp="http://schemas.openxmlformats.org/drawingml/2006/wordprocessingDrawing" xmlns:r="http://schemas.openxmlformats.org/officeDocument/2006/relationships" xmlns:w14="http://schemas.microsoft.com/office/word/2010/wordml">
               <w:rPr>
-                <w:rFonts w:ascii="Arial" w:hAnsi="Arial" w:eastAsia="Arial" w:cs="Arial"/>
+                <w:rFonts w:ascii="Roboto" w:hAnsi="Roboto" w:eastAsia="Roboto" w:cs="Roboto"/>
                 <w:sz w:val="20"/>
                 <w:szCs w:val="20"/>
                 <w:color w:val="111111"/>
@@ -4279,7 +4666,7 @@
             </w:pPr>
             <w:r xmlns:w="http://schemas.openxmlformats.org/wordprocessingml/2006/main" xmlns:wp="http://schemas.openxmlformats.org/drawingml/2006/wordprocessingDrawing" xmlns:r="http://schemas.openxmlformats.org/officeDocument/2006/relationships" xmlns:w14="http://schemas.microsoft.com/office/word/2010/wordml">
               <w:rPr>
-                <w:rFonts w:ascii="Arial" w:hAnsi="Arial" w:eastAsia="Arial" w:cs="Arial"/>
+                <w:rFonts w:ascii="Roboto" w:hAnsi="Roboto" w:eastAsia="Roboto" w:cs="Roboto"/>
                 <w:sz w:val="20"/>
                 <w:szCs w:val="20"/>
                 <w:color w:val="111111"/>
@@ -4314,7 +4701,7 @@
             </w:pPr>
             <w:r xmlns:w="http://schemas.openxmlformats.org/wordprocessingml/2006/main" xmlns:wp="http://schemas.openxmlformats.org/drawingml/2006/wordprocessingDrawing" xmlns:r="http://schemas.openxmlformats.org/officeDocument/2006/relationships" xmlns:w14="http://schemas.microsoft.com/office/word/2010/wordml">
               <w:rPr>
-                <w:rFonts w:ascii="Arial" w:hAnsi="Arial" w:eastAsia="Arial" w:cs="Arial"/>
+                <w:rFonts w:ascii="Roboto" w:hAnsi="Roboto" w:eastAsia="Roboto" w:cs="Roboto"/>
                 <w:sz w:val="20"/>
                 <w:szCs w:val="20"/>
                 <w:color w:val="111111"/>
@@ -4343,7 +4730,7 @@
             </w:pPr>
             <w:r xmlns:w="http://schemas.openxmlformats.org/wordprocessingml/2006/main" xmlns:wp="http://schemas.openxmlformats.org/drawingml/2006/wordprocessingDrawing" xmlns:r="http://schemas.openxmlformats.org/officeDocument/2006/relationships" xmlns:w14="http://schemas.microsoft.com/office/word/2010/wordml">
               <w:rPr>
-                <w:rFonts w:ascii="Arial" w:hAnsi="Arial" w:eastAsia="Arial" w:cs="Arial"/>
+                <w:rFonts w:ascii="Roboto" w:hAnsi="Roboto" w:eastAsia="Roboto" w:cs="Roboto"/>
                 <w:sz w:val="20"/>
                 <w:szCs w:val="20"/>
                 <w:color w:val="111111"/>
@@ -4372,7 +4759,7 @@
             </w:pPr>
             <w:r xmlns:w="http://schemas.openxmlformats.org/wordprocessingml/2006/main" xmlns:wp="http://schemas.openxmlformats.org/drawingml/2006/wordprocessingDrawing" xmlns:r="http://schemas.openxmlformats.org/officeDocument/2006/relationships" xmlns:w14="http://schemas.microsoft.com/office/word/2010/wordml">
               <w:rPr>
-                <w:rFonts w:ascii="Arial" w:hAnsi="Arial" w:eastAsia="Arial" w:cs="Arial"/>
+                <w:rFonts w:ascii="Roboto" w:hAnsi="Roboto" w:eastAsia="Roboto" w:cs="Roboto"/>
                 <w:sz w:val="20"/>
                 <w:szCs w:val="20"/>
                 <w:color w:val="111111"/>
@@ -4401,7 +4788,7 @@
             </w:pPr>
             <w:r xmlns:w="http://schemas.openxmlformats.org/wordprocessingml/2006/main" xmlns:wp="http://schemas.openxmlformats.org/drawingml/2006/wordprocessingDrawing" xmlns:r="http://schemas.openxmlformats.org/officeDocument/2006/relationships" xmlns:w14="http://schemas.microsoft.com/office/word/2010/wordml">
               <w:rPr>
-                <w:rFonts w:ascii="Arial" w:hAnsi="Arial" w:eastAsia="Arial" w:cs="Arial"/>
+                <w:rFonts w:ascii="Roboto" w:hAnsi="Roboto" w:eastAsia="Roboto" w:cs="Roboto"/>
                 <w:sz w:val="20"/>
                 <w:szCs w:val="20"/>
                 <w:color w:val="111111"/>
@@ -4430,7 +4817,7 @@
             </w:pPr>
             <w:r xmlns:w="http://schemas.openxmlformats.org/wordprocessingml/2006/main" xmlns:wp="http://schemas.openxmlformats.org/drawingml/2006/wordprocessingDrawing" xmlns:r="http://schemas.openxmlformats.org/officeDocument/2006/relationships" xmlns:w14="http://schemas.microsoft.com/office/word/2010/wordml">
               <w:rPr>
-                <w:rFonts w:ascii="Arial" w:hAnsi="Arial" w:eastAsia="Arial" w:cs="Arial"/>
+                <w:rFonts w:ascii="Roboto" w:hAnsi="Roboto" w:eastAsia="Roboto" w:cs="Roboto"/>
                 <w:sz w:val="20"/>
                 <w:szCs w:val="20"/>
                 <w:color w:val="111111"/>
@@ -4465,7 +4852,7 @@
             </w:pPr>
             <w:r xmlns:w="http://schemas.openxmlformats.org/wordprocessingml/2006/main" xmlns:wp="http://schemas.openxmlformats.org/drawingml/2006/wordprocessingDrawing" xmlns:r="http://schemas.openxmlformats.org/officeDocument/2006/relationships" xmlns:w14="http://schemas.microsoft.com/office/word/2010/wordml">
               <w:rPr>
-                <w:rFonts w:ascii="Arial" w:hAnsi="Arial" w:eastAsia="Arial" w:cs="Arial"/>
+                <w:rFonts w:ascii="Roboto" w:hAnsi="Roboto" w:eastAsia="Roboto" w:cs="Roboto"/>
                 <w:sz w:val="20"/>
                 <w:szCs w:val="20"/>
                 <w:color w:val="111111"/>
@@ -4494,7 +4881,7 @@
             </w:pPr>
             <w:r xmlns:w="http://schemas.openxmlformats.org/wordprocessingml/2006/main" xmlns:wp="http://schemas.openxmlformats.org/drawingml/2006/wordprocessingDrawing" xmlns:r="http://schemas.openxmlformats.org/officeDocument/2006/relationships" xmlns:w14="http://schemas.microsoft.com/office/word/2010/wordml">
               <w:rPr>
-                <w:rFonts w:ascii="Arial" w:hAnsi="Arial" w:eastAsia="Arial" w:cs="Arial"/>
+                <w:rFonts w:ascii="Roboto" w:hAnsi="Roboto" w:eastAsia="Roboto" w:cs="Roboto"/>
                 <w:sz w:val="20"/>
                 <w:szCs w:val="20"/>
                 <w:color w:val="111111"/>
@@ -4523,7 +4910,7 @@
             </w:pPr>
             <w:r xmlns:w="http://schemas.openxmlformats.org/wordprocessingml/2006/main" xmlns:wp="http://schemas.openxmlformats.org/drawingml/2006/wordprocessingDrawing" xmlns:r="http://schemas.openxmlformats.org/officeDocument/2006/relationships" xmlns:w14="http://schemas.microsoft.com/office/word/2010/wordml">
               <w:rPr>
-                <w:rFonts w:ascii="Arial" w:hAnsi="Arial" w:eastAsia="Arial" w:cs="Arial"/>
+                <w:rFonts w:ascii="Roboto" w:hAnsi="Roboto" w:eastAsia="Roboto" w:cs="Roboto"/>
                 <w:sz w:val="20"/>
                 <w:szCs w:val="20"/>
                 <w:color w:val="111111"/>
@@ -4552,7 +4939,7 @@
             </w:pPr>
             <w:r xmlns:w="http://schemas.openxmlformats.org/wordprocessingml/2006/main" xmlns:wp="http://schemas.openxmlformats.org/drawingml/2006/wordprocessingDrawing" xmlns:r="http://schemas.openxmlformats.org/officeDocument/2006/relationships" xmlns:w14="http://schemas.microsoft.com/office/word/2010/wordml">
               <w:rPr>
-                <w:rFonts w:ascii="Arial" w:hAnsi="Arial" w:eastAsia="Arial" w:cs="Arial"/>
+                <w:rFonts w:ascii="Roboto" w:hAnsi="Roboto" w:eastAsia="Roboto" w:cs="Roboto"/>
                 <w:sz w:val="20"/>
                 <w:szCs w:val="20"/>
                 <w:color w:val="111111"/>
@@ -4581,7 +4968,7 @@
             </w:pPr>
             <w:r xmlns:w="http://schemas.openxmlformats.org/wordprocessingml/2006/main" xmlns:wp="http://schemas.openxmlformats.org/drawingml/2006/wordprocessingDrawing" xmlns:r="http://schemas.openxmlformats.org/officeDocument/2006/relationships" xmlns:w14="http://schemas.microsoft.com/office/word/2010/wordml">
               <w:rPr>
-                <w:rFonts w:ascii="Arial" w:hAnsi="Arial" w:eastAsia="Arial" w:cs="Arial"/>
+                <w:rFonts w:ascii="Roboto" w:hAnsi="Roboto" w:eastAsia="Roboto" w:cs="Roboto"/>
                 <w:sz w:val="20"/>
                 <w:szCs w:val="20"/>
                 <w:color w:val="111111"/>
@@ -4616,7 +5003,7 @@
             </w:pPr>
             <w:r xmlns:w="http://schemas.openxmlformats.org/wordprocessingml/2006/main" xmlns:wp="http://schemas.openxmlformats.org/drawingml/2006/wordprocessingDrawing" xmlns:r="http://schemas.openxmlformats.org/officeDocument/2006/relationships" xmlns:w14="http://schemas.microsoft.com/office/word/2010/wordml">
               <w:rPr>
-                <w:rFonts w:ascii="Arial" w:hAnsi="Arial" w:eastAsia="Arial" w:cs="Arial"/>
+                <w:rFonts w:ascii="Roboto" w:hAnsi="Roboto" w:eastAsia="Roboto" w:cs="Roboto"/>
                 <w:sz w:val="20"/>
                 <w:szCs w:val="20"/>
                 <w:color w:val="111111"/>
@@ -4645,7 +5032,7 @@
             </w:pPr>
             <w:r xmlns:w="http://schemas.openxmlformats.org/wordprocessingml/2006/main" xmlns:wp="http://schemas.openxmlformats.org/drawingml/2006/wordprocessingDrawing" xmlns:r="http://schemas.openxmlformats.org/officeDocument/2006/relationships" xmlns:w14="http://schemas.microsoft.com/office/word/2010/wordml">
               <w:rPr>
-                <w:rFonts w:ascii="Arial" w:hAnsi="Arial" w:eastAsia="Arial" w:cs="Arial"/>
+                <w:rFonts w:ascii="Roboto" w:hAnsi="Roboto" w:eastAsia="Roboto" w:cs="Roboto"/>
                 <w:sz w:val="20"/>
                 <w:szCs w:val="20"/>
                 <w:color w:val="111111"/>
@@ -4674,7 +5061,7 @@
             </w:pPr>
             <w:r xmlns:w="http://schemas.openxmlformats.org/wordprocessingml/2006/main" xmlns:wp="http://schemas.openxmlformats.org/drawingml/2006/wordprocessingDrawing" xmlns:r="http://schemas.openxmlformats.org/officeDocument/2006/relationships" xmlns:w14="http://schemas.microsoft.com/office/word/2010/wordml">
               <w:rPr>
-                <w:rFonts w:ascii="Arial" w:hAnsi="Arial" w:eastAsia="Arial" w:cs="Arial"/>
+                <w:rFonts w:ascii="Roboto" w:hAnsi="Roboto" w:eastAsia="Roboto" w:cs="Roboto"/>
                 <w:sz w:val="20"/>
                 <w:szCs w:val="20"/>
                 <w:color w:val="111111"/>
@@ -4703,7 +5090,7 @@
             </w:pPr>
             <w:r xmlns:w="http://schemas.openxmlformats.org/wordprocessingml/2006/main" xmlns:wp="http://schemas.openxmlformats.org/drawingml/2006/wordprocessingDrawing" xmlns:r="http://schemas.openxmlformats.org/officeDocument/2006/relationships" xmlns:w14="http://schemas.microsoft.com/office/word/2010/wordml">
               <w:rPr>
-                <w:rFonts w:ascii="Arial" w:hAnsi="Arial" w:eastAsia="Arial" w:cs="Arial"/>
+                <w:rFonts w:ascii="Roboto" w:hAnsi="Roboto" w:eastAsia="Roboto" w:cs="Roboto"/>
                 <w:sz w:val="20"/>
                 <w:szCs w:val="20"/>
                 <w:color w:val="111111"/>
@@ -4732,7 +5119,7 @@
             </w:pPr>
             <w:r xmlns:w="http://schemas.openxmlformats.org/wordprocessingml/2006/main" xmlns:wp="http://schemas.openxmlformats.org/drawingml/2006/wordprocessingDrawing" xmlns:r="http://schemas.openxmlformats.org/officeDocument/2006/relationships" xmlns:w14="http://schemas.microsoft.com/office/word/2010/wordml">
               <w:rPr>
-                <w:rFonts w:ascii="Arial" w:hAnsi="Arial" w:eastAsia="Arial" w:cs="Arial"/>
+                <w:rFonts w:ascii="Roboto" w:hAnsi="Roboto" w:eastAsia="Roboto" w:cs="Roboto"/>
                 <w:sz w:val="20"/>
                 <w:szCs w:val="20"/>
                 <w:color w:val="111111"/>
@@ -4763,7 +5150,7 @@
                     </pic:cNvPicPr>
                   </pic:nvPicPr>
                   <pic:blipFill>
-                    <a:blip r:embed="rId53"/>
+                    <a:blip r:embed="rId62"/>
                     <a:stretch>
                       <a:fillRect/>
                     </a:stretch>
@@ -4802,11 +5189,11 @@
       <w:pPr>
         <w:pStyle w:val="Heading2"/>
       </w:pPr>
-      <w:bookmarkStart w:id="54" w:name="data-dictionary"/>
+      <w:bookmarkStart w:id="63" w:name="data-dictionary"/>
       <w:r>
         <w:t xml:space="preserve">Data Dictionary</w:t>
       </w:r>
-      <w:bookmarkEnd w:id="54"/>
+      <w:bookmarkEnd w:id="63"/>
     </w:p>
     <w:p>
       <w:pPr>

</xml_diff>

<commit_message>
moving acknowledgements and adding data availability
</commit_message>
<xml_diff>
--- a/rendered-report/main-article.docx
+++ b/rendered-report/main-article.docx
@@ -3216,14 +3216,32 @@
       <w:pPr>
         <w:pStyle w:val="Heading1"/>
       </w:pPr>
-      <w:bookmarkStart w:id="27" w:name="references"/>
-      <w:r>
-        <w:t xml:space="preserve">References</w:t>
+      <w:bookmarkStart w:id="27" w:name="acknowledgements"/>
+      <w:r>
+        <w:t xml:space="preserve">Acknowledgements</w:t>
       </w:r>
       <w:bookmarkEnd w:id="27"/>
     </w:p>
-    <w:bookmarkStart w:id="63" w:name="refs"/>
-    <w:bookmarkStart w:id="28" w:name="ref-ecdc"/>
+    <w:p>
+      <w:pPr>
+        <w:pStyle w:val="FirstParagraph"/>
+      </w:pPr>
+      <w:r>
+        <w:t xml:space="preserve">We thank Prof John Edmunds (LSHTM) and Prof Christl Donnelly (Imperial College London and University of Oxford) for their comments and insights in improving the manuscript.</w:t>
+      </w:r>
+    </w:p>
+    <w:p>
+      <w:pPr>
+        <w:pStyle w:val="Heading1"/>
+      </w:pPr>
+      <w:bookmarkStart w:id="28" w:name="references"/>
+      <w:r>
+        <w:t xml:space="preserve">References</w:t>
+      </w:r>
+      <w:bookmarkEnd w:id="28"/>
+    </w:p>
+    <w:bookmarkStart w:id="64" w:name="refs"/>
+    <w:bookmarkStart w:id="29" w:name="ref-ecdc"/>
     <w:p>
       <w:pPr>
         <w:pStyle w:val="Bibliography"/>
@@ -3247,8 +3265,8 @@
         <w:t xml:space="preserve"> </w:t>
       </w:r>
     </w:p>
-    <w:bookmarkEnd w:id="28"/>
-    <w:bookmarkStart w:id="29" w:name="ref-indig2018pathways"/>
+    <w:bookmarkEnd w:id="29"/>
+    <w:bookmarkStart w:id="30" w:name="ref-indig2018pathways"/>
     <w:p>
       <w:pPr>
         <w:pStyle w:val="Bibliography"/>
@@ -3272,8 +3290,8 @@
         <w:t xml:space="preserve"> </w:t>
       </w:r>
     </w:p>
-    <w:bookmarkEnd w:id="29"/>
-    <w:bookmarkStart w:id="30" w:name="ref-pand_flu"/>
+    <w:bookmarkEnd w:id="30"/>
+    <w:bookmarkStart w:id="31" w:name="ref-pand_flu"/>
     <w:p>
       <w:pPr>
         <w:pStyle w:val="Bibliography"/>
@@ -3285,8 +3303,8 @@
         <w:t xml:space="preserve"> </w:t>
       </w:r>
     </w:p>
-    <w:bookmarkEnd w:id="30"/>
-    <w:bookmarkStart w:id="31" w:name="ref-wilder"/>
+    <w:bookmarkEnd w:id="31"/>
+    <w:bookmarkStart w:id="32" w:name="ref-wilder"/>
     <w:p>
       <w:pPr>
         <w:pStyle w:val="Bibliography"/>
@@ -3310,8 +3328,8 @@
         <w:t xml:space="preserve"> </w:t>
       </w:r>
     </w:p>
-    <w:bookmarkEnd w:id="31"/>
-    <w:bookmarkStart w:id="32" w:name="ref-anderson2020will"/>
+    <w:bookmarkEnd w:id="32"/>
+    <w:bookmarkStart w:id="33" w:name="ref-anderson2020will"/>
     <w:p>
       <w:pPr>
         <w:pStyle w:val="Bibliography"/>
@@ -3335,8 +3353,8 @@
         <w:t xml:space="preserve"> </w:t>
       </w:r>
     </w:p>
-    <w:bookmarkEnd w:id="32"/>
-    <w:bookmarkStart w:id="33" w:name="ref-leung2020mass"/>
+    <w:bookmarkEnd w:id="33"/>
+    <w:bookmarkStart w:id="34" w:name="ref-leung2020mass"/>
     <w:p>
       <w:pPr>
         <w:pStyle w:val="Bibliography"/>
@@ -3360,8 +3378,8 @@
         <w:t xml:space="preserve"> </w:t>
       </w:r>
     </w:p>
-    <w:bookmarkEnd w:id="33"/>
-    <w:bookmarkStart w:id="34" w:name="ref-glass2006targeted"/>
+    <w:bookmarkEnd w:id="34"/>
+    <w:bookmarkStart w:id="35" w:name="ref-glass2006targeted"/>
     <w:p>
       <w:pPr>
         <w:pStyle w:val="Bibliography"/>
@@ -3385,8 +3403,8 @@
         <w:t xml:space="preserve"> </w:t>
       </w:r>
     </w:p>
-    <w:bookmarkEnd w:id="34"/>
-    <w:bookmarkStart w:id="35" w:name="ref-ferguson2006strategies"/>
+    <w:bookmarkEnd w:id="35"/>
+    <w:bookmarkStart w:id="36" w:name="ref-ferguson2006strategies"/>
     <w:p>
       <w:pPr>
         <w:pStyle w:val="Bibliography"/>
@@ -3410,8 +3428,8 @@
         <w:t xml:space="preserve"> </w:t>
       </w:r>
     </w:p>
-    <w:bookmarkEnd w:id="35"/>
-    <w:bookmarkStart w:id="37" w:name="ref-WorldHealthOrganization:sitrep"/>
+    <w:bookmarkEnd w:id="36"/>
+    <w:bookmarkStart w:id="38" w:name="ref-WorldHealthOrganization:sitrep"/>
     <w:p>
       <w:pPr>
         <w:pStyle w:val="Bibliography"/>
@@ -3437,7 +3455,7 @@
       <w:r>
         <w:t xml:space="preserve"> </w:t>
       </w:r>
-      <w:hyperlink r:id="rId36">
+      <w:hyperlink r:id="rId37">
         <w:r>
           <w:rPr>
             <w:rStyle w:val="Hyperlink"/>
@@ -3446,8 +3464,8 @@
         </w:r>
       </w:hyperlink>
     </w:p>
-    <w:bookmarkEnd w:id="37"/>
-    <w:bookmarkStart w:id="39" w:name="ref-unesco"/>
+    <w:bookmarkEnd w:id="38"/>
+    <w:bookmarkStart w:id="40" w:name="ref-unesco"/>
     <w:p>
       <w:pPr>
         <w:pStyle w:val="Bibliography"/>
@@ -3458,7 +3476,7 @@
       <w:r>
         <w:t xml:space="preserve"> </w:t>
       </w:r>
-      <w:hyperlink r:id="rId38">
+      <w:hyperlink r:id="rId39">
         <w:r>
           <w:rPr>
             <w:rStyle w:val="Hyperlink"/>
@@ -3467,8 +3485,8 @@
         </w:r>
       </w:hyperlink>
     </w:p>
-    <w:bookmarkEnd w:id="39"/>
-    <w:bookmarkStart w:id="41" w:name="ref-reynolds"/>
+    <w:bookmarkEnd w:id="40"/>
+    <w:bookmarkStart w:id="42" w:name="ref-reynolds"/>
     <w:p>
       <w:pPr>
         <w:pStyle w:val="Bibliography"/>
@@ -3479,7 +3497,7 @@
       <w:r>
         <w:t xml:space="preserve"> </w:t>
       </w:r>
-      <w:hyperlink r:id="rId40">
+      <w:hyperlink r:id="rId41">
         <w:r>
           <w:rPr>
             <w:rStyle w:val="Hyperlink"/>
@@ -3488,8 +3506,8 @@
         </w:r>
       </w:hyperlink>
     </w:p>
-    <w:bookmarkEnd w:id="41"/>
-    <w:bookmarkStart w:id="43" w:name="ref-japantimes"/>
+    <w:bookmarkEnd w:id="42"/>
+    <w:bookmarkStart w:id="44" w:name="ref-japantimes"/>
     <w:p>
       <w:pPr>
         <w:pStyle w:val="Bibliography"/>
@@ -3500,7 +3518,7 @@
       <w:r>
         <w:t xml:space="preserve"> </w:t>
       </w:r>
-      <w:hyperlink r:id="rId42">
+      <w:hyperlink r:id="rId43">
         <w:r>
           <w:rPr>
             <w:rStyle w:val="Hyperlink"/>
@@ -3509,8 +3527,8 @@
         </w:r>
       </w:hyperlink>
     </w:p>
-    <w:bookmarkEnd w:id="43"/>
-    <w:bookmarkStart w:id="44" w:name="ref-wu2020characteristics"/>
+    <w:bookmarkEnd w:id="44"/>
+    <w:bookmarkStart w:id="45" w:name="ref-wu2020characteristics"/>
     <w:p>
       <w:pPr>
         <w:pStyle w:val="Bibliography"/>
@@ -3534,8 +3552,8 @@
         <w:t xml:space="preserve"> </w:t>
       </w:r>
     </w:p>
-    <w:bookmarkEnd w:id="44"/>
-    <w:bookmarkStart w:id="45" w:name="ref-WHO"/>
+    <w:bookmarkEnd w:id="45"/>
+    <w:bookmarkStart w:id="46" w:name="ref-WHO"/>
     <w:p>
       <w:pPr>
         <w:pStyle w:val="Bibliography"/>
@@ -3547,8 +3565,8 @@
         <w:t xml:space="preserve"> </w:t>
       </w:r>
     </w:p>
-    <w:bookmarkEnd w:id="45"/>
-    <w:bookmarkStart w:id="46" w:name="ref-lai2020effect"/>
+    <w:bookmarkEnd w:id="46"/>
+    <w:bookmarkStart w:id="47" w:name="ref-lai2020effect"/>
     <w:p>
       <w:pPr>
         <w:pStyle w:val="Bibliography"/>
@@ -3572,8 +3590,8 @@
         <w:t xml:space="preserve"> </w:t>
       </w:r>
     </w:p>
-    <w:bookmarkEnd w:id="46"/>
-    <w:bookmarkStart w:id="48" w:name="ref-guardian"/>
+    <w:bookmarkEnd w:id="47"/>
+    <w:bookmarkStart w:id="49" w:name="ref-guardian"/>
     <w:p>
       <w:pPr>
         <w:pStyle w:val="Bibliography"/>
@@ -3584,7 +3602,7 @@
       <w:r>
         <w:t xml:space="preserve"> </w:t>
       </w:r>
-      <w:hyperlink r:id="rId47">
+      <w:hyperlink r:id="rId48">
         <w:r>
           <w:rPr>
             <w:rStyle w:val="Hyperlink"/>
@@ -3593,8 +3611,8 @@
         </w:r>
       </w:hyperlink>
     </w:p>
-    <w:bookmarkEnd w:id="48"/>
-    <w:bookmarkStart w:id="50" w:name="ref-hongkong"/>
+    <w:bookmarkEnd w:id="49"/>
+    <w:bookmarkStart w:id="51" w:name="ref-hongkong"/>
     <w:p>
       <w:pPr>
         <w:pStyle w:val="Bibliography"/>
@@ -3605,7 +3623,7 @@
       <w:r>
         <w:t xml:space="preserve"> </w:t>
       </w:r>
-      <w:hyperlink r:id="rId49">
+      <w:hyperlink r:id="rId50">
         <w:r>
           <w:rPr>
             <w:rStyle w:val="Hyperlink"/>
@@ -3614,8 +3632,8 @@
         </w:r>
       </w:hyperlink>
     </w:p>
-    <w:bookmarkEnd w:id="50"/>
-    <w:bookmarkStart w:id="52" w:name="ref-hokkaido"/>
+    <w:bookmarkEnd w:id="51"/>
+    <w:bookmarkStart w:id="53" w:name="ref-hokkaido"/>
     <w:p>
       <w:pPr>
         <w:pStyle w:val="Bibliography"/>
@@ -3626,7 +3644,7 @@
       <w:r>
         <w:t xml:space="preserve"> </w:t>
       </w:r>
-      <w:hyperlink r:id="rId51">
+      <w:hyperlink r:id="rId52">
         <w:r>
           <w:rPr>
             <w:rStyle w:val="Hyperlink"/>
@@ -3635,8 +3653,8 @@
         </w:r>
       </w:hyperlink>
     </w:p>
-    <w:bookmarkEnd w:id="52"/>
-    <w:bookmarkStart w:id="54" w:name="ref-italy"/>
+    <w:bookmarkEnd w:id="53"/>
+    <w:bookmarkStart w:id="55" w:name="ref-italy"/>
     <w:p>
       <w:pPr>
         <w:pStyle w:val="Bibliography"/>
@@ -3647,7 +3665,7 @@
       <w:r>
         <w:t xml:space="preserve"> </w:t>
       </w:r>
-      <w:hyperlink r:id="rId53">
+      <w:hyperlink r:id="rId54">
         <w:r>
           <w:rPr>
             <w:rStyle w:val="Hyperlink"/>
@@ -3656,8 +3674,8 @@
         </w:r>
       </w:hyperlink>
     </w:p>
-    <w:bookmarkEnd w:id="54"/>
-    <w:bookmarkStart w:id="56" w:name="ref-iran"/>
+    <w:bookmarkEnd w:id="55"/>
+    <w:bookmarkStart w:id="57" w:name="ref-iran"/>
     <w:p>
       <w:pPr>
         <w:pStyle w:val="Bibliography"/>
@@ -3668,7 +3686,7 @@
       <w:r>
         <w:t xml:space="preserve"> </w:t>
       </w:r>
-      <w:hyperlink r:id="rId55">
+      <w:hyperlink r:id="rId56">
         <w:r>
           <w:rPr>
             <w:rStyle w:val="Hyperlink"/>
@@ -3677,8 +3695,8 @@
         </w:r>
       </w:hyperlink>
     </w:p>
-    <w:bookmarkEnd w:id="56"/>
-    <w:bookmarkStart w:id="57" w:name="ref-yougov"/>
+    <w:bookmarkEnd w:id="57"/>
+    <w:bookmarkStart w:id="58" w:name="ref-yougov"/>
     <w:p>
       <w:pPr>
         <w:pStyle w:val="Bibliography"/>
@@ -3702,8 +3720,8 @@
         <w:t xml:space="preserve"> </w:t>
       </w:r>
     </w:p>
-    <w:bookmarkEnd w:id="57"/>
-    <w:bookmarkStart w:id="58" w:name="ref-zhang2020impact"/>
+    <w:bookmarkEnd w:id="58"/>
+    <w:bookmarkStart w:id="59" w:name="ref-zhang2020impact"/>
     <w:p>
       <w:pPr>
         <w:pStyle w:val="Bibliography"/>
@@ -3727,8 +3745,8 @@
         <w:t xml:space="preserve"> </w:t>
       </w:r>
     </w:p>
-    <w:bookmarkEnd w:id="58"/>
-    <w:bookmarkStart w:id="59" w:name="ref-abbott2020transmissibility"/>
+    <w:bookmarkEnd w:id="59"/>
+    <w:bookmarkStart w:id="60" w:name="ref-abbott2020transmissibility"/>
     <w:p>
       <w:pPr>
         <w:pStyle w:val="Bibliography"/>
@@ -3752,8 +3770,8 @@
         <w:t xml:space="preserve"> </w:t>
       </w:r>
     </w:p>
-    <w:bookmarkEnd w:id="59"/>
-    <w:bookmarkStart w:id="60" w:name="ref-kucharski2020early"/>
+    <w:bookmarkEnd w:id="60"/>
+    <w:bookmarkStart w:id="61" w:name="ref-kucharski2020early"/>
     <w:p>
       <w:pPr>
         <w:pStyle w:val="Bibliography"/>
@@ -3777,8 +3795,8 @@
         <w:t xml:space="preserve"> </w:t>
       </w:r>
     </w:p>
-    <w:bookmarkEnd w:id="60"/>
-    <w:bookmarkStart w:id="61" w:name="ref-riou2020pattern"/>
+    <w:bookmarkEnd w:id="61"/>
+    <w:bookmarkStart w:id="62" w:name="ref-riou2020pattern"/>
     <w:p>
       <w:pPr>
         <w:pStyle w:val="Bibliography"/>
@@ -3802,8 +3820,8 @@
         <w:t xml:space="preserve"> </w:t>
       </w:r>
     </w:p>
-    <w:bookmarkEnd w:id="61"/>
-    <w:bookmarkStart w:id="62" w:name="ref-bootsma"/>
+    <w:bookmarkEnd w:id="62"/>
+    <w:bookmarkStart w:id="63" w:name="ref-bootsma"/>
     <w:p>
       <w:pPr>
         <w:pStyle w:val="Bibliography"/>
@@ -3827,33 +3845,15 @@
         <w:t xml:space="preserve"> </w:t>
       </w:r>
     </w:p>
-    <w:bookmarkEnd w:id="62"/>
     <w:bookmarkEnd w:id="63"/>
+    <w:bookmarkEnd w:id="64"/>
     <w:p>
       <w:pPr>
         <w:pStyle w:val="Heading1"/>
       </w:pPr>
-      <w:bookmarkStart w:id="64" w:name="acknowledgements"/>
-      <w:r>
-        <w:t xml:space="preserve">Acknowledgements</w:t>
-      </w:r>
-      <w:bookmarkEnd w:id="64"/>
-    </w:p>
-    <w:p>
-      <w:pPr>
-        <w:pStyle w:val="FirstParagraph"/>
-      </w:pPr>
-      <w:r>
-        <w:t xml:space="preserve">We thank Prof John Edmunds (LSHTM) and Prof Christl Donnelly (Imperial College London and University of Oxford) for their comments and insights in improving the manuscript.</w:t>
-      </w:r>
-    </w:p>
-    <w:p>
-      <w:pPr>
-        <w:pStyle w:val="Heading1"/>
-      </w:pPr>
-      <w:bookmarkStart w:id="65" w:name="supplementary-information"/>
-      <w:r>
-        <w:t xml:space="preserve">Supplementary information</w:t>
+      <w:bookmarkStart w:id="65" w:name="data-availability"/>
+      <w:r>
+        <w:t xml:space="preserve">Data availability</w:t>
       </w:r>
       <w:bookmarkEnd w:id="65"/>
     </w:p>
@@ -3861,11 +3861,90 @@
       <w:pPr>
         <w:pStyle w:val="Heading2"/>
       </w:pPr>
-      <w:bookmarkStart w:id="66" w:name="X8a1fd7ffe4f03429f78b3ec6c9e229cebac2b8c"/>
+      <w:bookmarkStart w:id="66" w:name="underlying-data-and-sourcecode"/>
+      <w:r>
+        <w:t xml:space="preserve">Underlying data and sourcecode</w:t>
+      </w:r>
+      <w:bookmarkEnd w:id="66"/>
+    </w:p>
+    <w:p>
+      <w:pPr>
+        <w:pStyle w:val="FirstParagraph"/>
+      </w:pPr>
+      <w:r>
+        <w:t xml:space="preserve">GitHub:</w:t>
+      </w:r>
+      <w:r>
+        <w:t xml:space="preserve"> </w:t>
+      </w:r>
+      <w:hyperlink r:id="rId67">
+        <w:r>
+          <w:rPr>
+            <w:rStyle w:val="Hyperlink"/>
+          </w:rPr>
+          <w:t xml:space="preserve">https://github.com/seabbs/CovidIntervnetionReview</w:t>
+        </w:r>
+      </w:hyperlink>
+    </w:p>
+    <w:p>
+      <w:pPr>
+        <w:pStyle w:val="BodyText"/>
+      </w:pPr>
+      <w:r>
+        <w:t xml:space="preserve">This project contains the following underlying data:</w:t>
+      </w:r>
+    </w:p>
+    <w:p>
+      <w:pPr>
+        <w:pStyle w:val="BodyText"/>
+      </w:pPr>
+      <w:r>
+        <w:t xml:space="preserve">output-data/counts.csv: Daily case counts for the countries/regions considered.</w:t>
+      </w:r>
+      <w:r>
+        <w:t xml:space="preserve"> </w:t>
+      </w:r>
+      <w:r>
+        <w:t xml:space="preserve">output-data/first-cases.csv: Date of first notified case by countries/regions considered.</w:t>
+      </w:r>
+      <w:r>
+        <w:t xml:space="preserve"> </w:t>
+      </w:r>
+      <w:r>
+        <w:t xml:space="preserve">output-data/interventions.csv: A compiled list of categorised interventions in the countries/regions considered.</w:t>
+      </w:r>
+      <w:r>
+        <w:t xml:space="preserve"> </w:t>
+      </w:r>
+      <w:r>
+        <w:t xml:space="preserve">output-data/summarised-non-social-distancing-ints.csv: Summary of non-social distancing measures.</w:t>
+      </w:r>
+      <w:r>
+        <w:t xml:space="preserve"> </w:t>
+      </w:r>
+      <w:r>
+        <w:t xml:space="preserve">output-data/summarised-social-distancing-ints.csv: Summary of social distancing measures.</w:t>
+      </w:r>
+    </w:p>
+    <w:p>
+      <w:pPr>
+        <w:pStyle w:val="Heading1"/>
+      </w:pPr>
+      <w:bookmarkStart w:id="68" w:name="supplementary-information"/>
+      <w:r>
+        <w:t xml:space="preserve">Supplementary information</w:t>
+      </w:r>
+      <w:bookmarkEnd w:id="68"/>
+    </w:p>
+    <w:p>
+      <w:pPr>
+        <w:pStyle w:val="Heading2"/>
+      </w:pPr>
+      <w:bookmarkStart w:id="69" w:name="X8a1fd7ffe4f03429f78b3ec6c9e229cebac2b8c"/>
       <w:r>
         <w:t xml:space="preserve">Interventions not related to social distancing</w:t>
       </w:r>
-      <w:bookmarkEnd w:id="66"/>
+      <w:bookmarkEnd w:id="69"/>
     </w:p>
     <w:p>
       <w:pPr>
@@ -5276,7 +5355,7 @@
                     </pic:cNvPicPr>
                   </pic:nvPicPr>
                   <pic:blipFill>
-                    <a:blip r:embed="rId67"/>
+                    <a:blip r:embed="rId70"/>
                     <a:stretch>
                       <a:fillRect/>
                     </a:stretch>
@@ -5315,11 +5394,11 @@
       <w:pPr>
         <w:pStyle w:val="Heading2"/>
       </w:pPr>
-      <w:bookmarkStart w:id="68" w:name="data-dictionary"/>
+      <w:bookmarkStart w:id="71" w:name="data-dictionary"/>
       <w:r>
         <w:t xml:space="preserve">Data Dictionary</w:t>
       </w:r>
-      <w:bookmarkEnd w:id="68"/>
+      <w:bookmarkEnd w:id="71"/>
     </w:p>
     <w:p>
       <w:pPr>

</xml_diff>

<commit_message>
reshuffling- moved data availability , space in source code
</commit_message>
<xml_diff>
--- a/rendered-report/main-article.docx
+++ b/rendered-report/main-article.docx
@@ -3234,641 +3234,24 @@
       <w:pPr>
         <w:pStyle w:val="Heading1"/>
       </w:pPr>
-      <w:bookmarkStart w:id="28" w:name="references"/>
-      <w:r>
-        <w:t xml:space="preserve">References</w:t>
+      <w:bookmarkStart w:id="28" w:name="data-availability"/>
+      <w:r>
+        <w:t xml:space="preserve">Data availability</w:t>
       </w:r>
       <w:bookmarkEnd w:id="28"/>
     </w:p>
-    <w:bookmarkStart w:id="64" w:name="refs"/>
-    <w:bookmarkStart w:id="29" w:name="ref-ecdc"/>
     <w:p>
       <w:pPr>
-        <w:pStyle w:val="Bibliography"/>
-      </w:pPr>
-      <w:r>
-        <w:t xml:space="preserve">1. DISEASE CONTROL, European Centre for.</w:t>
-      </w:r>
-      <w:r>
-        <w:t xml:space="preserve"> </w:t>
-      </w:r>
-      <w:r>
-        <w:rPr>
-          <w:i/>
-        </w:rPr>
-        <w:t xml:space="preserve">Situation update worldwide</w:t>
-      </w:r>
-      <w:r>
-        <w:t xml:space="preserve">.</w:t>
-      </w:r>
-      <w:r>
-        <w:t xml:space="preserve"> </w:t>
-      </w:r>
-    </w:p>
-    <w:bookmarkEnd w:id="29"/>
-    <w:bookmarkStart w:id="30" w:name="ref-indig2018pathways"/>
-    <w:p>
-      <w:pPr>
-        <w:pStyle w:val="Bibliography"/>
-      </w:pPr>
-      <w:r>
-        <w:t xml:space="preserve">2. INDIG, Devon, LEE, Karen, GRUNSEIT, Anne, MILAT, Andrew and BAUMAN, Adrian. Pathways for scaling up public health interventions.</w:t>
-      </w:r>
-      <w:r>
-        <w:t xml:space="preserve"> </w:t>
-      </w:r>
-      <w:r>
-        <w:rPr>
-          <w:i/>
-        </w:rPr>
-        <w:t xml:space="preserve">BMC Public Health</w:t>
-      </w:r>
-      <w:r>
-        <w:t xml:space="preserve">. 2018. Vol. 18, no. 1, p. 68.</w:t>
-      </w:r>
-      <w:r>
-        <w:t xml:space="preserve"> </w:t>
-      </w:r>
-    </w:p>
-    <w:bookmarkEnd w:id="30"/>
-    <w:bookmarkStart w:id="31" w:name="ref-pand_flu"/>
-    <w:p>
-      <w:pPr>
-        <w:pStyle w:val="Bibliography"/>
-      </w:pPr>
-      <w:r>
-        <w:t xml:space="preserve">3. WORLD HEALTH ORGANISATION. Non-pharmaceutical public health measures for mitigating the risk and impact of epidemic and pandemic influenza.. 2019.</w:t>
-      </w:r>
-      <w:r>
-        <w:t xml:space="preserve"> </w:t>
-      </w:r>
-    </w:p>
-    <w:bookmarkEnd w:id="31"/>
-    <w:bookmarkStart w:id="32" w:name="ref-wilder"/>
-    <w:p>
-      <w:pPr>
-        <w:pStyle w:val="Bibliography"/>
-      </w:pPr>
-      <w:r>
-        <w:t xml:space="preserve">4. WILDER-SMITH, A and FREEDMAN, DO. Isolation, quarantine, social distancing and community containment: Pivotal role for old-style public health measures in the novel coronavirus (2019-nCoV) outbreak.</w:t>
-      </w:r>
-      <w:r>
-        <w:t xml:space="preserve"> </w:t>
-      </w:r>
-      <w:r>
-        <w:rPr>
-          <w:i/>
-        </w:rPr>
-        <w:t xml:space="preserve">Journal of travel medicine</w:t>
-      </w:r>
-      <w:r>
-        <w:t xml:space="preserve">. 2020.</w:t>
-      </w:r>
-      <w:r>
-        <w:t xml:space="preserve"> </w:t>
-      </w:r>
-    </w:p>
-    <w:bookmarkEnd w:id="32"/>
-    <w:bookmarkStart w:id="33" w:name="ref-anderson2020will"/>
-    <w:p>
-      <w:pPr>
-        <w:pStyle w:val="Bibliography"/>
-      </w:pPr>
-      <w:r>
-        <w:t xml:space="preserve">5. ANDERSON, Roy M, HEESTERBEEK, Hans, KLINKENBERG, Don and HOLLINGSWORTH, T Déirdre. How will country-based mitigation measures influence the course of the covid-19 epidemic?</w:t>
-      </w:r>
-      <w:r>
-        <w:t xml:space="preserve"> </w:t>
-      </w:r>
-      <w:r>
-        <w:rPr>
-          <w:i/>
-        </w:rPr>
-        <w:t xml:space="preserve">The Lancet</w:t>
-      </w:r>
-      <w:r>
-        <w:t xml:space="preserve">. 2020.</w:t>
-      </w:r>
-      <w:r>
-        <w:t xml:space="preserve"> </w:t>
-      </w:r>
-    </w:p>
-    <w:bookmarkEnd w:id="33"/>
-    <w:bookmarkStart w:id="34" w:name="ref-leung2020mass"/>
-    <w:p>
-      <w:pPr>
-        <w:pStyle w:val="Bibliography"/>
-      </w:pPr>
-      <w:r>
-        <w:t xml:space="preserve">6. LEUNG, Chi Chiu, LAM, Tai Hing and CHENG, Kar Keung. Mass masking in the covid-19 epidemic: People need guidance.</w:t>
-      </w:r>
-      <w:r>
-        <w:t xml:space="preserve"> </w:t>
-      </w:r>
-      <w:r>
-        <w:rPr>
-          <w:i/>
-        </w:rPr>
-        <w:t xml:space="preserve">The Lancet</w:t>
-      </w:r>
-      <w:r>
-        <w:t xml:space="preserve">. 2020.</w:t>
-      </w:r>
-      <w:r>
-        <w:t xml:space="preserve"> </w:t>
-      </w:r>
-    </w:p>
-    <w:bookmarkEnd w:id="34"/>
-    <w:bookmarkStart w:id="35" w:name="ref-glass2006targeted"/>
-    <w:p>
-      <w:pPr>
-        <w:pStyle w:val="Bibliography"/>
-      </w:pPr>
-      <w:r>
-        <w:t xml:space="preserve">7. GLASS, Robert J, GLASS, Laura M, BEYELER, Walter E and MIN, H Jason. Targeted social distancing designs for pandemic influenza.</w:t>
-      </w:r>
-      <w:r>
-        <w:t xml:space="preserve"> </w:t>
-      </w:r>
-      <w:r>
-        <w:rPr>
-          <w:i/>
-        </w:rPr>
-        <w:t xml:space="preserve">Emerging infectious diseases</w:t>
-      </w:r>
-      <w:r>
-        <w:t xml:space="preserve">. 2006. Vol. 12, no. 11, p. 1671.</w:t>
-      </w:r>
-      <w:r>
-        <w:t xml:space="preserve"> </w:t>
-      </w:r>
-    </w:p>
-    <w:bookmarkEnd w:id="35"/>
-    <w:bookmarkStart w:id="36" w:name="ref-ferguson2006strategies"/>
-    <w:p>
-      <w:pPr>
-        <w:pStyle w:val="Bibliography"/>
-      </w:pPr>
-      <w:r>
-        <w:t xml:space="preserve">8. FERGUSON, Neil M, CUMMINGS, Derek AT, FRASER, Christophe, CAJKA, James C, COOLEY, Philip C and BURKE, Donald S. Strategies for mitigating an influenza pandemic.</w:t>
-      </w:r>
-      <w:r>
-        <w:t xml:space="preserve"> </w:t>
-      </w:r>
-      <w:r>
-        <w:rPr>
-          <w:i/>
-        </w:rPr>
-        <w:t xml:space="preserve">Nature</w:t>
-      </w:r>
-      <w:r>
-        <w:t xml:space="preserve">. 2006. Vol. 442, no. 7101, p. 448–452.</w:t>
-      </w:r>
-      <w:r>
-        <w:t xml:space="preserve"> </w:t>
-      </w:r>
-    </w:p>
-    <w:bookmarkEnd w:id="36"/>
-    <w:bookmarkStart w:id="38" w:name="ref-WorldHealthOrganization:sitrep"/>
-    <w:p>
-      <w:pPr>
-        <w:pStyle w:val="Bibliography"/>
-      </w:pPr>
-      <w:r>
-        <w:t xml:space="preserve">9. WORLD HEALTH ORGANIZATION.</w:t>
-      </w:r>
-      <w:r>
-        <w:t xml:space="preserve"> </w:t>
-      </w:r>
-      <w:r>
-        <w:rPr>
-          <w:i/>
-        </w:rPr>
-        <w:t xml:space="preserve">Coronavirus disease (covid-2019) situation reports</w:t>
-      </w:r>
-      <w:r>
-        <w:t xml:space="preserve"> </w:t>
-      </w:r>
-      <w:r>
-        <w:t xml:space="preserve">[online]. Available from:</w:t>
-      </w:r>
-      <w:r>
-        <w:t xml:space="preserve"> </w:t>
-      </w:r>
-      <w:hyperlink r:id="rId37">
-        <w:r>
-          <w:rPr>
-            <w:rStyle w:val="Hyperlink"/>
-          </w:rPr>
-          <w:t xml:space="preserve">https://www.who.int/emergencies/diseases/novel-coronavirus-2019/situation-reports</w:t>
-        </w:r>
-      </w:hyperlink>
-    </w:p>
-    <w:bookmarkEnd w:id="38"/>
-    <w:bookmarkStart w:id="40" w:name="ref-unesco"/>
-    <w:p>
-      <w:pPr>
-        <w:pStyle w:val="Bibliography"/>
-      </w:pPr>
-      <w:r>
-        <w:t xml:space="preserve">10. UNESCO. COVID-19 educational disruption and response. [online]. 2020. Available from:</w:t>
-      </w:r>
-      <w:r>
-        <w:t xml:space="preserve"> </w:t>
-      </w:r>
-      <w:hyperlink r:id="rId39">
-        <w:r>
-          <w:rPr>
-            <w:rStyle w:val="Hyperlink"/>
-          </w:rPr>
-          <w:t xml:space="preserve">Retrieved 13 March 2020, from https://en.unesco.org/themes/education-emergencies/coronavirus-school-closures</w:t>
-        </w:r>
-      </w:hyperlink>
-    </w:p>
-    <w:bookmarkEnd w:id="40"/>
-    <w:bookmarkStart w:id="42" w:name="ref-reynolds"/>
-    <w:p>
-      <w:pPr>
-        <w:pStyle w:val="Bibliography"/>
-      </w:pPr>
-      <w:r>
-        <w:t xml:space="preserve">11. REYNOLDS, I. Japan plays covid-19 catch-up with rushed state-of-emergency bill. [online]. 2020. Available from:</w:t>
-      </w:r>
-      <w:r>
-        <w:t xml:space="preserve"> </w:t>
-      </w:r>
-      <w:hyperlink r:id="rId41">
-        <w:r>
-          <w:rPr>
-            <w:rStyle w:val="Hyperlink"/>
-          </w:rPr>
-          <w:t xml:space="preserve">Retrieved 13 March 2020, from https://www.japantimes.co.jp/news/2020/03/11/national/politics-diplomacy/japan-shinzo-abe-coronavirus-emergency-bill/#.XmuWlaj7Ryw</w:t>
-        </w:r>
-      </w:hyperlink>
-    </w:p>
-    <w:bookmarkEnd w:id="42"/>
-    <w:bookmarkStart w:id="44" w:name="ref-japantimes"/>
-    <w:p>
-      <w:pPr>
-        <w:pStyle w:val="Bibliography"/>
-      </w:pPr>
-      <w:r>
-        <w:t xml:space="preserve">12. Some schools in japan planning to reopen despite coronavirus outbreak. [online]. 2020. Available from:</w:t>
-      </w:r>
-      <w:r>
-        <w:t xml:space="preserve"> </w:t>
-      </w:r>
-      <w:hyperlink r:id="rId43">
-        <w:r>
-          <w:rPr>
-            <w:rStyle w:val="Hyperlink"/>
-          </w:rPr>
-          <w:t xml:space="preserve">Retrieved 13 March 2020, from https://www.japantimes.co.jp/news/2020/03/10/national/japan-schools-reopen-coronavirus/#.XmuX2aj7Ryw</w:t>
-        </w:r>
-      </w:hyperlink>
-    </w:p>
-    <w:bookmarkEnd w:id="44"/>
-    <w:bookmarkStart w:id="45" w:name="ref-wu2020characteristics"/>
-    <w:p>
-      <w:pPr>
-        <w:pStyle w:val="Bibliography"/>
-      </w:pPr>
-      <w:r>
-        <w:t xml:space="preserve">13. WU, Zunyou and MCGOOGAN, Jennifer M. Characteristics of and important lessons from the coronavirus disease 2019 (covid-19) outbreak in china: Summary of a report of 72 314 cases from the chinese center for disease control and prevention.</w:t>
-      </w:r>
-      <w:r>
-        <w:t xml:space="preserve"> </w:t>
-      </w:r>
-      <w:r>
-        <w:rPr>
-          <w:i/>
-        </w:rPr>
-        <w:t xml:space="preserve">Jama</w:t>
-      </w:r>
-      <w:r>
-        <w:t xml:space="preserve">. 2020.</w:t>
-      </w:r>
-      <w:r>
-        <w:t xml:space="preserve"> </w:t>
-      </w:r>
-    </w:p>
-    <w:bookmarkEnd w:id="45"/>
-    <w:bookmarkStart w:id="46" w:name="ref-WHO"/>
-    <w:p>
-      <w:pPr>
-        <w:pStyle w:val="Bibliography"/>
-      </w:pPr>
-      <w:r>
-        <w:t xml:space="preserve">14. WORLD HEALTH ORGANISATION. Report of the who-china joint mission on coronavirus disease 2019 (covid-19).. 2020.</w:t>
-      </w:r>
-      <w:r>
-        <w:t xml:space="preserve"> </w:t>
-      </w:r>
-    </w:p>
-    <w:bookmarkEnd w:id="46"/>
-    <w:bookmarkStart w:id="47" w:name="ref-lai2020effect"/>
-    <w:p>
-      <w:pPr>
-        <w:pStyle w:val="Bibliography"/>
-      </w:pPr>
-      <w:r>
-        <w:t xml:space="preserve">15. LAI, Shengjie, RUKTANONCHAI, Nick W, ZHOU, Liangcai, PROSPER, Olivia, LUO, Wei, FLOYD, Jessica R, WESOLOWSKI, Amy, ZHANG, Chi, DU, Xiangjun, YU, Hongjie and OTHERS. Effect of non-pharmaceutical interventions for containing the covid-19 outbreak: An observational and modelling study.</w:t>
-      </w:r>
-      <w:r>
-        <w:t xml:space="preserve"> </w:t>
-      </w:r>
-      <w:r>
-        <w:rPr>
-          <w:i/>
-        </w:rPr>
-        <w:t xml:space="preserve">medRxiv</w:t>
-      </w:r>
-      <w:r>
-        <w:t xml:space="preserve">. 2020.</w:t>
-      </w:r>
-      <w:r>
-        <w:t xml:space="preserve"> </w:t>
-      </w:r>
-    </w:p>
-    <w:bookmarkEnd w:id="47"/>
-    <w:bookmarkStart w:id="49" w:name="ref-guardian"/>
-    <w:p>
-      <w:pPr>
-        <w:pStyle w:val="Bibliography"/>
-      </w:pPr>
-      <w:r>
-        <w:t xml:space="preserve">16. GIUFFRIDA, Beaumont, A. Italy orders closure of all schools and universities due to coronavirus. [online]. 2020. Available from:</w:t>
-      </w:r>
-      <w:r>
-        <w:t xml:space="preserve"> </w:t>
-      </w:r>
-      <w:hyperlink r:id="rId48">
-        <w:r>
-          <w:rPr>
-            <w:rStyle w:val="Hyperlink"/>
-          </w:rPr>
-          <w:t xml:space="preserve">Retrieved 13 March 2020, from https://www.theguardian.com/world/2020/mar/04/italy-orders-closure-of-schools-and-universities-due-to-coronavirus</w:t>
-        </w:r>
-      </w:hyperlink>
-    </w:p>
-    <w:bookmarkEnd w:id="49"/>
-    <w:bookmarkStart w:id="51" w:name="ref-hongkong"/>
-    <w:p>
-      <w:pPr>
-        <w:pStyle w:val="Bibliography"/>
-      </w:pPr>
-      <w:r>
-        <w:t xml:space="preserve">17. Government holds inter-departmental meeting on cluster of pneumonia cases in wuhan. [online]. 2020. Available from:</w:t>
-      </w:r>
-      <w:r>
-        <w:t xml:space="preserve"> </w:t>
-      </w:r>
-      <w:hyperlink r:id="rId50">
-        <w:r>
-          <w:rPr>
-            <w:rStyle w:val="Hyperlink"/>
-          </w:rPr>
-          <w:t xml:space="preserve">Retrieved 13 March 2020, from https://www.info.gov.hk/gia/general/202001/02/P2020010200831.htm</w:t>
-        </w:r>
-      </w:hyperlink>
-    </w:p>
-    <w:bookmarkEnd w:id="51"/>
-    <w:bookmarkStart w:id="53" w:name="ref-hokkaido"/>
-    <w:p>
-      <w:pPr>
-        <w:pStyle w:val="Bibliography"/>
-      </w:pPr>
-      <w:r>
-        <w:t xml:space="preserve">18. Hokkaido grapples with coronavirus emergency. [online]. 2020. Available from:</w:t>
-      </w:r>
-      <w:r>
-        <w:t xml:space="preserve"> </w:t>
-      </w:r>
-      <w:hyperlink r:id="rId52">
-        <w:r>
-          <w:rPr>
-            <w:rStyle w:val="Hyperlink"/>
-          </w:rPr>
-          <w:t xml:space="preserve">Retrieved 13 March 2020, from https://www3.nhk.or.jp/nhkworld/en/news/backstories/900/</w:t>
-        </w:r>
-      </w:hyperlink>
-    </w:p>
-    <w:bookmarkEnd w:id="53"/>
-    <w:bookmarkStart w:id="55" w:name="ref-italy"/>
-    <w:p>
-      <w:pPr>
-        <w:pStyle w:val="Bibliography"/>
-      </w:pPr>
-      <w:r>
-        <w:t xml:space="preserve">19. Coronavirus, in dieci comuni lombardi: 50 mila persone costrette a restare in casa. Quarantena all’ospedale milanese di baggio. [online]. 2020. Available from:</w:t>
-      </w:r>
-      <w:r>
-        <w:t xml:space="preserve"> </w:t>
-      </w:r>
-      <w:hyperlink r:id="rId54">
-        <w:r>
-          <w:rPr>
-            <w:rStyle w:val="Hyperlink"/>
-          </w:rPr>
-          <w:t xml:space="preserve">Retrieved 13 March 2020, from https://milano.repubblica.it/cronaca/2020/02/21/news/coronavirus_codogno_castiglione_d_adda_contagiati_misure_sicurezza-249154447/?refresh_ce</w:t>
-        </w:r>
-      </w:hyperlink>
-    </w:p>
-    <w:bookmarkEnd w:id="55"/>
-    <w:bookmarkStart w:id="57" w:name="ref-iran"/>
-    <w:p>
-      <w:pPr>
-        <w:pStyle w:val="Bibliography"/>
-      </w:pPr>
-      <w:r>
-        <w:t xml:space="preserve">20. Iran is closing schools, scrambling for hospital places, and spraying disinfectant in the subway as coronavirus deaths and cases spike. [online]. 2020. Available from:</w:t>
-      </w:r>
-      <w:r>
-        <w:t xml:space="preserve"> </w:t>
-      </w:r>
-      <w:hyperlink r:id="rId56">
-        <w:r>
-          <w:rPr>
-            <w:rStyle w:val="Hyperlink"/>
-          </w:rPr>
-          <w:t xml:space="preserve">Retrieved 13 March 2020, from https://www.businessinsider.com/coronavirus-iran-schools-hospitals-public-transport-2020-2?r=US&amp;IR=T</w:t>
-        </w:r>
-      </w:hyperlink>
-    </w:p>
-    <w:bookmarkEnd w:id="57"/>
-    <w:bookmarkStart w:id="58" w:name="ref-yougov"/>
-    <w:p>
-      <w:pPr>
-        <w:pStyle w:val="Bibliography"/>
-      </w:pPr>
-      <w:r>
-        <w:t xml:space="preserve">21. YOUGOV. Coronavirus: How do attitudes differ across the world?</w:t>
-      </w:r>
-      <w:r>
-        <w:t xml:space="preserve"> </w:t>
-      </w:r>
-      <w:r>
-        <w:rPr>
-          <w:i/>
-        </w:rPr>
-        <w:t xml:space="preserve">Yougov.co.uk</w:t>
-      </w:r>
-      <w:r>
-        <w:t xml:space="preserve">. 2020.</w:t>
-      </w:r>
-      <w:r>
-        <w:t xml:space="preserve"> </w:t>
-      </w:r>
-    </w:p>
-    <w:bookmarkEnd w:id="58"/>
-    <w:bookmarkStart w:id="59" w:name="ref-zhang2020impact"/>
-    <w:p>
-      <w:pPr>
-        <w:pStyle w:val="Bibliography"/>
-      </w:pPr>
-      <w:r>
-        <w:t xml:space="preserve">22. ZHANG, Yuzhen, JIANG, Bin, YUAN, Jiamin and TAO, Yanyun. The impact of social distancing and epicenter lockdown on the covid-19 epidemic in mainland china: A data-driven seiqr model study.</w:t>
-      </w:r>
-      <w:r>
-        <w:t xml:space="preserve"> </w:t>
-      </w:r>
-      <w:r>
-        <w:rPr>
-          <w:i/>
-        </w:rPr>
-        <w:t xml:space="preserve">medRxiv</w:t>
-      </w:r>
-      <w:r>
-        <w:t xml:space="preserve">. 2020.</w:t>
-      </w:r>
-      <w:r>
-        <w:t xml:space="preserve"> </w:t>
-      </w:r>
-    </w:p>
-    <w:bookmarkEnd w:id="59"/>
-    <w:bookmarkStart w:id="60" w:name="ref-abbott2020transmissibility"/>
-    <w:p>
-      <w:pPr>
-        <w:pStyle w:val="Bibliography"/>
-      </w:pPr>
-      <w:r>
-        <w:t xml:space="preserve">23. ABBOTT, Sam, HELLEWELL, Joel, MUNDAY, James, FUNK, Sebastian, GROUP, CMMID nCoV working and OTHERS. The transmissibility of novel coronavirus in the early stages of the 2019-20 outbreak in wuhan: Exploring initial point-source exposure sizes and durations using scenario analysis.</w:t>
-      </w:r>
-      <w:r>
-        <w:t xml:space="preserve"> </w:t>
-      </w:r>
-      <w:r>
-        <w:rPr>
-          <w:i/>
-        </w:rPr>
-        <w:t xml:space="preserve">Wellcome Open Research</w:t>
-      </w:r>
-      <w:r>
-        <w:t xml:space="preserve">. 2020. Vol. 5, no. 17, p. 17.</w:t>
-      </w:r>
-      <w:r>
-        <w:t xml:space="preserve"> </w:t>
-      </w:r>
-    </w:p>
-    <w:bookmarkEnd w:id="60"/>
-    <w:bookmarkStart w:id="61" w:name="ref-kucharski2020early"/>
-    <w:p>
-      <w:pPr>
-        <w:pStyle w:val="Bibliography"/>
-      </w:pPr>
-      <w:r>
-        <w:t xml:space="preserve">24. KUCHARSKI, Adam J, RUSSELL, Timothy W, DIAMOND, Charlie, LIU, Yang, EDMUNDS, John, FUNK, Sebastian, EGGO, Rosalind M, SUN, Fiona, JIT, Mark, MUNDAY, James D and OTHERS. Early dynamics of transmission and control of covid-19: A mathematical modelling study.</w:t>
-      </w:r>
-      <w:r>
-        <w:t xml:space="preserve"> </w:t>
-      </w:r>
-      <w:r>
-        <w:rPr>
-          <w:i/>
-        </w:rPr>
-        <w:t xml:space="preserve">The Lancet Infectious Diseases</w:t>
-      </w:r>
-      <w:r>
-        <w:t xml:space="preserve">. 2020.</w:t>
-      </w:r>
-      <w:r>
-        <w:t xml:space="preserve"> </w:t>
-      </w:r>
-    </w:p>
-    <w:bookmarkEnd w:id="61"/>
-    <w:bookmarkStart w:id="62" w:name="ref-riou2020pattern"/>
-    <w:p>
-      <w:pPr>
-        <w:pStyle w:val="Bibliography"/>
-      </w:pPr>
-      <w:r>
-        <w:t xml:space="preserve">25. RIOU, Julien and ALTHAUS, Christian L. Pattern of early human-to-human transmission of wuhan 2019 novel coronavirus (2019-nCoV), december 2019 to january 2020.</w:t>
-      </w:r>
-      <w:r>
-        <w:t xml:space="preserve"> </w:t>
-      </w:r>
-      <w:r>
-        <w:rPr>
-          <w:i/>
-        </w:rPr>
-        <w:t xml:space="preserve">Eurosurveillance</w:t>
-      </w:r>
-      <w:r>
-        <w:t xml:space="preserve">. 2020. Vol. 25, no. 4.</w:t>
-      </w:r>
-      <w:r>
-        <w:t xml:space="preserve"> </w:t>
-      </w:r>
-    </w:p>
-    <w:bookmarkEnd w:id="62"/>
-    <w:bookmarkStart w:id="63" w:name="ref-bootsma"/>
-    <w:p>
-      <w:pPr>
-        <w:pStyle w:val="Bibliography"/>
-      </w:pPr>
-      <w:r>
-        <w:t xml:space="preserve">26. BOOTSMA, Martin CJ and FERGUSON, Neil M. The effect of public health measures on the 1918 influenza pandemic in us cities.</w:t>
-      </w:r>
-      <w:r>
-        <w:t xml:space="preserve"> </w:t>
-      </w:r>
-      <w:r>
-        <w:rPr>
-          <w:i/>
-        </w:rPr>
-        <w:t xml:space="preserve">Proceedings of the National Academy of Sciences</w:t>
-      </w:r>
-      <w:r>
-        <w:t xml:space="preserve">. 2007. Vol. 104, no. 18, p. 7588–7593.</w:t>
-      </w:r>
-      <w:r>
-        <w:t xml:space="preserve"> </w:t>
-      </w:r>
-    </w:p>
-    <w:bookmarkEnd w:id="63"/>
-    <w:bookmarkEnd w:id="64"/>
-    <w:p>
-      <w:pPr>
-        <w:pStyle w:val="Heading1"/>
-      </w:pPr>
-      <w:bookmarkStart w:id="65" w:name="data-availability"/>
-      <w:r>
-        <w:t xml:space="preserve">Data availability</w:t>
-      </w:r>
-      <w:bookmarkEnd w:id="65"/>
+        <w:pStyle w:val="Heading2"/>
+      </w:pPr>
+      <w:bookmarkStart w:id="29" w:name="underlying-data-and-source-code"/>
+      <w:r>
+        <w:t xml:space="preserve">Underlying data and source code</w:t>
+      </w:r>
+      <w:bookmarkEnd w:id="29"/>
     </w:p>
     <w:p>
       <w:pPr>
-        <w:pStyle w:val="Heading2"/>
-      </w:pPr>
-      <w:bookmarkStart w:id="66" w:name="underlying-data-and-sourcecode"/>
-      <w:r>
-        <w:t xml:space="preserve">Underlying data and sourcecode</w:t>
-      </w:r>
-      <w:bookmarkEnd w:id="66"/>
-    </w:p>
-    <w:p>
-      <w:pPr>
         <w:pStyle w:val="FirstParagraph"/>
       </w:pPr>
       <w:r>
@@ -3877,7 +3260,7 @@
       <w:r>
         <w:t xml:space="preserve"> </w:t>
       </w:r>
-      <w:hyperlink r:id="rId67">
+      <w:hyperlink r:id="rId30">
         <w:r>
           <w:rPr>
             <w:rStyle w:val="Hyperlink"/>
@@ -3926,6 +3309,623 @@
         <w:t xml:space="preserve">output-data/summarised-social-distancing-ints.csv: Summary of social distancing measures.</w:t>
       </w:r>
     </w:p>
+    <w:p>
+      <w:pPr>
+        <w:pStyle w:val="Heading1"/>
+      </w:pPr>
+      <w:bookmarkStart w:id="31" w:name="references"/>
+      <w:r>
+        <w:t xml:space="preserve">References</w:t>
+      </w:r>
+      <w:bookmarkEnd w:id="31"/>
+    </w:p>
+    <w:bookmarkStart w:id="67" w:name="refs"/>
+    <w:bookmarkStart w:id="32" w:name="ref-ecdc"/>
+    <w:p>
+      <w:pPr>
+        <w:pStyle w:val="Bibliography"/>
+      </w:pPr>
+      <w:r>
+        <w:t xml:space="preserve">1. DISEASE CONTROL, European Centre for.</w:t>
+      </w:r>
+      <w:r>
+        <w:t xml:space="preserve"> </w:t>
+      </w:r>
+      <w:r>
+        <w:rPr>
+          <w:i/>
+        </w:rPr>
+        <w:t xml:space="preserve">Situation update worldwide</w:t>
+      </w:r>
+      <w:r>
+        <w:t xml:space="preserve">.</w:t>
+      </w:r>
+      <w:r>
+        <w:t xml:space="preserve"> </w:t>
+      </w:r>
+    </w:p>
+    <w:bookmarkEnd w:id="32"/>
+    <w:bookmarkStart w:id="33" w:name="ref-indig2018pathways"/>
+    <w:p>
+      <w:pPr>
+        <w:pStyle w:val="Bibliography"/>
+      </w:pPr>
+      <w:r>
+        <w:t xml:space="preserve">2. INDIG, Devon, LEE, Karen, GRUNSEIT, Anne, MILAT, Andrew and BAUMAN, Adrian. Pathways for scaling up public health interventions.</w:t>
+      </w:r>
+      <w:r>
+        <w:t xml:space="preserve"> </w:t>
+      </w:r>
+      <w:r>
+        <w:rPr>
+          <w:i/>
+        </w:rPr>
+        <w:t xml:space="preserve">BMC Public Health</w:t>
+      </w:r>
+      <w:r>
+        <w:t xml:space="preserve">. 2018. Vol. 18, no. 1, p. 68.</w:t>
+      </w:r>
+      <w:r>
+        <w:t xml:space="preserve"> </w:t>
+      </w:r>
+    </w:p>
+    <w:bookmarkEnd w:id="33"/>
+    <w:bookmarkStart w:id="34" w:name="ref-pand_flu"/>
+    <w:p>
+      <w:pPr>
+        <w:pStyle w:val="Bibliography"/>
+      </w:pPr>
+      <w:r>
+        <w:t xml:space="preserve">3. WORLD HEALTH ORGANISATION. Non-pharmaceutical public health measures for mitigating the risk and impact of epidemic and pandemic influenza.. 2019.</w:t>
+      </w:r>
+      <w:r>
+        <w:t xml:space="preserve"> </w:t>
+      </w:r>
+    </w:p>
+    <w:bookmarkEnd w:id="34"/>
+    <w:bookmarkStart w:id="35" w:name="ref-wilder"/>
+    <w:p>
+      <w:pPr>
+        <w:pStyle w:val="Bibliography"/>
+      </w:pPr>
+      <w:r>
+        <w:t xml:space="preserve">4. WILDER-SMITH, A and FREEDMAN, DO. Isolation, quarantine, social distancing and community containment: Pivotal role for old-style public health measures in the novel coronavirus (2019-nCoV) outbreak.</w:t>
+      </w:r>
+      <w:r>
+        <w:t xml:space="preserve"> </w:t>
+      </w:r>
+      <w:r>
+        <w:rPr>
+          <w:i/>
+        </w:rPr>
+        <w:t xml:space="preserve">Journal of travel medicine</w:t>
+      </w:r>
+      <w:r>
+        <w:t xml:space="preserve">. 2020.</w:t>
+      </w:r>
+      <w:r>
+        <w:t xml:space="preserve"> </w:t>
+      </w:r>
+    </w:p>
+    <w:bookmarkEnd w:id="35"/>
+    <w:bookmarkStart w:id="36" w:name="ref-anderson2020will"/>
+    <w:p>
+      <w:pPr>
+        <w:pStyle w:val="Bibliography"/>
+      </w:pPr>
+      <w:r>
+        <w:t xml:space="preserve">5. ANDERSON, Roy M, HEESTERBEEK, Hans, KLINKENBERG, Don and HOLLINGSWORTH, T Déirdre. How will country-based mitigation measures influence the course of the covid-19 epidemic?</w:t>
+      </w:r>
+      <w:r>
+        <w:t xml:space="preserve"> </w:t>
+      </w:r>
+      <w:r>
+        <w:rPr>
+          <w:i/>
+        </w:rPr>
+        <w:t xml:space="preserve">The Lancet</w:t>
+      </w:r>
+      <w:r>
+        <w:t xml:space="preserve">. 2020.</w:t>
+      </w:r>
+      <w:r>
+        <w:t xml:space="preserve"> </w:t>
+      </w:r>
+    </w:p>
+    <w:bookmarkEnd w:id="36"/>
+    <w:bookmarkStart w:id="37" w:name="ref-leung2020mass"/>
+    <w:p>
+      <w:pPr>
+        <w:pStyle w:val="Bibliography"/>
+      </w:pPr>
+      <w:r>
+        <w:t xml:space="preserve">6. LEUNG, Chi Chiu, LAM, Tai Hing and CHENG, Kar Keung. Mass masking in the covid-19 epidemic: People need guidance.</w:t>
+      </w:r>
+      <w:r>
+        <w:t xml:space="preserve"> </w:t>
+      </w:r>
+      <w:r>
+        <w:rPr>
+          <w:i/>
+        </w:rPr>
+        <w:t xml:space="preserve">The Lancet</w:t>
+      </w:r>
+      <w:r>
+        <w:t xml:space="preserve">. 2020.</w:t>
+      </w:r>
+      <w:r>
+        <w:t xml:space="preserve"> </w:t>
+      </w:r>
+    </w:p>
+    <w:bookmarkEnd w:id="37"/>
+    <w:bookmarkStart w:id="38" w:name="ref-glass2006targeted"/>
+    <w:p>
+      <w:pPr>
+        <w:pStyle w:val="Bibliography"/>
+      </w:pPr>
+      <w:r>
+        <w:t xml:space="preserve">7. GLASS, Robert J, GLASS, Laura M, BEYELER, Walter E and MIN, H Jason. Targeted social distancing designs for pandemic influenza.</w:t>
+      </w:r>
+      <w:r>
+        <w:t xml:space="preserve"> </w:t>
+      </w:r>
+      <w:r>
+        <w:rPr>
+          <w:i/>
+        </w:rPr>
+        <w:t xml:space="preserve">Emerging infectious diseases</w:t>
+      </w:r>
+      <w:r>
+        <w:t xml:space="preserve">. 2006. Vol. 12, no. 11, p. 1671.</w:t>
+      </w:r>
+      <w:r>
+        <w:t xml:space="preserve"> </w:t>
+      </w:r>
+    </w:p>
+    <w:bookmarkEnd w:id="38"/>
+    <w:bookmarkStart w:id="39" w:name="ref-ferguson2006strategies"/>
+    <w:p>
+      <w:pPr>
+        <w:pStyle w:val="Bibliography"/>
+      </w:pPr>
+      <w:r>
+        <w:t xml:space="preserve">8. FERGUSON, Neil M, CUMMINGS, Derek AT, FRASER, Christophe, CAJKA, James C, COOLEY, Philip C and BURKE, Donald S. Strategies for mitigating an influenza pandemic.</w:t>
+      </w:r>
+      <w:r>
+        <w:t xml:space="preserve"> </w:t>
+      </w:r>
+      <w:r>
+        <w:rPr>
+          <w:i/>
+        </w:rPr>
+        <w:t xml:space="preserve">Nature</w:t>
+      </w:r>
+      <w:r>
+        <w:t xml:space="preserve">. 2006. Vol. 442, no. 7101, p. 448–452.</w:t>
+      </w:r>
+      <w:r>
+        <w:t xml:space="preserve"> </w:t>
+      </w:r>
+    </w:p>
+    <w:bookmarkEnd w:id="39"/>
+    <w:bookmarkStart w:id="41" w:name="ref-WorldHealthOrganization:sitrep"/>
+    <w:p>
+      <w:pPr>
+        <w:pStyle w:val="Bibliography"/>
+      </w:pPr>
+      <w:r>
+        <w:t xml:space="preserve">9. WORLD HEALTH ORGANIZATION.</w:t>
+      </w:r>
+      <w:r>
+        <w:t xml:space="preserve"> </w:t>
+      </w:r>
+      <w:r>
+        <w:rPr>
+          <w:i/>
+        </w:rPr>
+        <w:t xml:space="preserve">Coronavirus disease (covid-2019) situation reports</w:t>
+      </w:r>
+      <w:r>
+        <w:t xml:space="preserve"> </w:t>
+      </w:r>
+      <w:r>
+        <w:t xml:space="preserve">[online]. Available from:</w:t>
+      </w:r>
+      <w:r>
+        <w:t xml:space="preserve"> </w:t>
+      </w:r>
+      <w:hyperlink r:id="rId40">
+        <w:r>
+          <w:rPr>
+            <w:rStyle w:val="Hyperlink"/>
+          </w:rPr>
+          <w:t xml:space="preserve">https://www.who.int/emergencies/diseases/novel-coronavirus-2019/situation-reports</w:t>
+        </w:r>
+      </w:hyperlink>
+    </w:p>
+    <w:bookmarkEnd w:id="41"/>
+    <w:bookmarkStart w:id="43" w:name="ref-unesco"/>
+    <w:p>
+      <w:pPr>
+        <w:pStyle w:val="Bibliography"/>
+      </w:pPr>
+      <w:r>
+        <w:t xml:space="preserve">10. UNESCO. COVID-19 educational disruption and response. [online]. 2020. Available from:</w:t>
+      </w:r>
+      <w:r>
+        <w:t xml:space="preserve"> </w:t>
+      </w:r>
+      <w:hyperlink r:id="rId42">
+        <w:r>
+          <w:rPr>
+            <w:rStyle w:val="Hyperlink"/>
+          </w:rPr>
+          <w:t xml:space="preserve">Retrieved 13 March 2020, from https://en.unesco.org/themes/education-emergencies/coronavirus-school-closures</w:t>
+        </w:r>
+      </w:hyperlink>
+    </w:p>
+    <w:bookmarkEnd w:id="43"/>
+    <w:bookmarkStart w:id="45" w:name="ref-reynolds"/>
+    <w:p>
+      <w:pPr>
+        <w:pStyle w:val="Bibliography"/>
+      </w:pPr>
+      <w:r>
+        <w:t xml:space="preserve">11. REYNOLDS, I. Japan plays covid-19 catch-up with rushed state-of-emergency bill. [online]. 2020. Available from:</w:t>
+      </w:r>
+      <w:r>
+        <w:t xml:space="preserve"> </w:t>
+      </w:r>
+      <w:hyperlink r:id="rId44">
+        <w:r>
+          <w:rPr>
+            <w:rStyle w:val="Hyperlink"/>
+          </w:rPr>
+          <w:t xml:space="preserve">Retrieved 13 March 2020, from https://www.japantimes.co.jp/news/2020/03/11/national/politics-diplomacy/japan-shinzo-abe-coronavirus-emergency-bill/#.XmuWlaj7Ryw</w:t>
+        </w:r>
+      </w:hyperlink>
+    </w:p>
+    <w:bookmarkEnd w:id="45"/>
+    <w:bookmarkStart w:id="47" w:name="ref-japantimes"/>
+    <w:p>
+      <w:pPr>
+        <w:pStyle w:val="Bibliography"/>
+      </w:pPr>
+      <w:r>
+        <w:t xml:space="preserve">12. Some schools in japan planning to reopen despite coronavirus outbreak. [online]. 2020. Available from:</w:t>
+      </w:r>
+      <w:r>
+        <w:t xml:space="preserve"> </w:t>
+      </w:r>
+      <w:hyperlink r:id="rId46">
+        <w:r>
+          <w:rPr>
+            <w:rStyle w:val="Hyperlink"/>
+          </w:rPr>
+          <w:t xml:space="preserve">Retrieved 13 March 2020, from https://www.japantimes.co.jp/news/2020/03/10/national/japan-schools-reopen-coronavirus/#.XmuX2aj7Ryw</w:t>
+        </w:r>
+      </w:hyperlink>
+    </w:p>
+    <w:bookmarkEnd w:id="47"/>
+    <w:bookmarkStart w:id="48" w:name="ref-wu2020characteristics"/>
+    <w:p>
+      <w:pPr>
+        <w:pStyle w:val="Bibliography"/>
+      </w:pPr>
+      <w:r>
+        <w:t xml:space="preserve">13. WU, Zunyou and MCGOOGAN, Jennifer M. Characteristics of and important lessons from the coronavirus disease 2019 (covid-19) outbreak in china: Summary of a report of 72 314 cases from the chinese center for disease control and prevention.</w:t>
+      </w:r>
+      <w:r>
+        <w:t xml:space="preserve"> </w:t>
+      </w:r>
+      <w:r>
+        <w:rPr>
+          <w:i/>
+        </w:rPr>
+        <w:t xml:space="preserve">Jama</w:t>
+      </w:r>
+      <w:r>
+        <w:t xml:space="preserve">. 2020.</w:t>
+      </w:r>
+      <w:r>
+        <w:t xml:space="preserve"> </w:t>
+      </w:r>
+    </w:p>
+    <w:bookmarkEnd w:id="48"/>
+    <w:bookmarkStart w:id="49" w:name="ref-WHO"/>
+    <w:p>
+      <w:pPr>
+        <w:pStyle w:val="Bibliography"/>
+      </w:pPr>
+      <w:r>
+        <w:t xml:space="preserve">14. WORLD HEALTH ORGANISATION. Report of the who-china joint mission on coronavirus disease 2019 (covid-19).. 2020.</w:t>
+      </w:r>
+      <w:r>
+        <w:t xml:space="preserve"> </w:t>
+      </w:r>
+    </w:p>
+    <w:bookmarkEnd w:id="49"/>
+    <w:bookmarkStart w:id="50" w:name="ref-lai2020effect"/>
+    <w:p>
+      <w:pPr>
+        <w:pStyle w:val="Bibliography"/>
+      </w:pPr>
+      <w:r>
+        <w:t xml:space="preserve">15. LAI, Shengjie, RUKTANONCHAI, Nick W, ZHOU, Liangcai, PROSPER, Olivia, LUO, Wei, FLOYD, Jessica R, WESOLOWSKI, Amy, ZHANG, Chi, DU, Xiangjun, YU, Hongjie and OTHERS. Effect of non-pharmaceutical interventions for containing the covid-19 outbreak: An observational and modelling study.</w:t>
+      </w:r>
+      <w:r>
+        <w:t xml:space="preserve"> </w:t>
+      </w:r>
+      <w:r>
+        <w:rPr>
+          <w:i/>
+        </w:rPr>
+        <w:t xml:space="preserve">medRxiv</w:t>
+      </w:r>
+      <w:r>
+        <w:t xml:space="preserve">. 2020.</w:t>
+      </w:r>
+      <w:r>
+        <w:t xml:space="preserve"> </w:t>
+      </w:r>
+    </w:p>
+    <w:bookmarkEnd w:id="50"/>
+    <w:bookmarkStart w:id="52" w:name="ref-guardian"/>
+    <w:p>
+      <w:pPr>
+        <w:pStyle w:val="Bibliography"/>
+      </w:pPr>
+      <w:r>
+        <w:t xml:space="preserve">16. GIUFFRIDA, Beaumont, A. Italy orders closure of all schools and universities due to coronavirus. [online]. 2020. Available from:</w:t>
+      </w:r>
+      <w:r>
+        <w:t xml:space="preserve"> </w:t>
+      </w:r>
+      <w:hyperlink r:id="rId51">
+        <w:r>
+          <w:rPr>
+            <w:rStyle w:val="Hyperlink"/>
+          </w:rPr>
+          <w:t xml:space="preserve">Retrieved 13 March 2020, from https://www.theguardian.com/world/2020/mar/04/italy-orders-closure-of-schools-and-universities-due-to-coronavirus</w:t>
+        </w:r>
+      </w:hyperlink>
+    </w:p>
+    <w:bookmarkEnd w:id="52"/>
+    <w:bookmarkStart w:id="54" w:name="ref-hongkong"/>
+    <w:p>
+      <w:pPr>
+        <w:pStyle w:val="Bibliography"/>
+      </w:pPr>
+      <w:r>
+        <w:t xml:space="preserve">17. Government holds inter-departmental meeting on cluster of pneumonia cases in wuhan. [online]. 2020. Available from:</w:t>
+      </w:r>
+      <w:r>
+        <w:t xml:space="preserve"> </w:t>
+      </w:r>
+      <w:hyperlink r:id="rId53">
+        <w:r>
+          <w:rPr>
+            <w:rStyle w:val="Hyperlink"/>
+          </w:rPr>
+          <w:t xml:space="preserve">Retrieved 13 March 2020, from https://www.info.gov.hk/gia/general/202001/02/P2020010200831.htm</w:t>
+        </w:r>
+      </w:hyperlink>
+    </w:p>
+    <w:bookmarkEnd w:id="54"/>
+    <w:bookmarkStart w:id="56" w:name="ref-hokkaido"/>
+    <w:p>
+      <w:pPr>
+        <w:pStyle w:val="Bibliography"/>
+      </w:pPr>
+      <w:r>
+        <w:t xml:space="preserve">18. Hokkaido grapples with coronavirus emergency. [online]. 2020. Available from:</w:t>
+      </w:r>
+      <w:r>
+        <w:t xml:space="preserve"> </w:t>
+      </w:r>
+      <w:hyperlink r:id="rId55">
+        <w:r>
+          <w:rPr>
+            <w:rStyle w:val="Hyperlink"/>
+          </w:rPr>
+          <w:t xml:space="preserve">Retrieved 13 March 2020, from https://www3.nhk.or.jp/nhkworld/en/news/backstories/900/</w:t>
+        </w:r>
+      </w:hyperlink>
+    </w:p>
+    <w:bookmarkEnd w:id="56"/>
+    <w:bookmarkStart w:id="58" w:name="ref-italy"/>
+    <w:p>
+      <w:pPr>
+        <w:pStyle w:val="Bibliography"/>
+      </w:pPr>
+      <w:r>
+        <w:t xml:space="preserve">19. Coronavirus, in dieci comuni lombardi: 50 mila persone costrette a restare in casa. Quarantena all’ospedale milanese di baggio. [online]. 2020. Available from:</w:t>
+      </w:r>
+      <w:r>
+        <w:t xml:space="preserve"> </w:t>
+      </w:r>
+      <w:hyperlink r:id="rId57">
+        <w:r>
+          <w:rPr>
+            <w:rStyle w:val="Hyperlink"/>
+          </w:rPr>
+          <w:t xml:space="preserve">Retrieved 13 March 2020, from https://milano.repubblica.it/cronaca/2020/02/21/news/coronavirus_codogno_castiglione_d_adda_contagiati_misure_sicurezza-249154447/?refresh_ce</w:t>
+        </w:r>
+      </w:hyperlink>
+    </w:p>
+    <w:bookmarkEnd w:id="58"/>
+    <w:bookmarkStart w:id="60" w:name="ref-iran"/>
+    <w:p>
+      <w:pPr>
+        <w:pStyle w:val="Bibliography"/>
+      </w:pPr>
+      <w:r>
+        <w:t xml:space="preserve">20. Iran is closing schools, scrambling for hospital places, and spraying disinfectant in the subway as coronavirus deaths and cases spike. [online]. 2020. Available from:</w:t>
+      </w:r>
+      <w:r>
+        <w:t xml:space="preserve"> </w:t>
+      </w:r>
+      <w:hyperlink r:id="rId59">
+        <w:r>
+          <w:rPr>
+            <w:rStyle w:val="Hyperlink"/>
+          </w:rPr>
+          <w:t xml:space="preserve">Retrieved 13 March 2020, from https://www.businessinsider.com/coronavirus-iran-schools-hospitals-public-transport-2020-2?r=US&amp;IR=T</w:t>
+        </w:r>
+      </w:hyperlink>
+    </w:p>
+    <w:bookmarkEnd w:id="60"/>
+    <w:bookmarkStart w:id="61" w:name="ref-yougov"/>
+    <w:p>
+      <w:pPr>
+        <w:pStyle w:val="Bibliography"/>
+      </w:pPr>
+      <w:r>
+        <w:t xml:space="preserve">21. YOUGOV. Coronavirus: How do attitudes differ across the world?</w:t>
+      </w:r>
+      <w:r>
+        <w:t xml:space="preserve"> </w:t>
+      </w:r>
+      <w:r>
+        <w:rPr>
+          <w:i/>
+        </w:rPr>
+        <w:t xml:space="preserve">Yougov.co.uk</w:t>
+      </w:r>
+      <w:r>
+        <w:t xml:space="preserve">. 2020.</w:t>
+      </w:r>
+      <w:r>
+        <w:t xml:space="preserve"> </w:t>
+      </w:r>
+    </w:p>
+    <w:bookmarkEnd w:id="61"/>
+    <w:bookmarkStart w:id="62" w:name="ref-zhang2020impact"/>
+    <w:p>
+      <w:pPr>
+        <w:pStyle w:val="Bibliography"/>
+      </w:pPr>
+      <w:r>
+        <w:t xml:space="preserve">22. ZHANG, Yuzhen, JIANG, Bin, YUAN, Jiamin and TAO, Yanyun. The impact of social distancing and epicenter lockdown on the covid-19 epidemic in mainland china: A data-driven seiqr model study.</w:t>
+      </w:r>
+      <w:r>
+        <w:t xml:space="preserve"> </w:t>
+      </w:r>
+      <w:r>
+        <w:rPr>
+          <w:i/>
+        </w:rPr>
+        <w:t xml:space="preserve">medRxiv</w:t>
+      </w:r>
+      <w:r>
+        <w:t xml:space="preserve">. 2020.</w:t>
+      </w:r>
+      <w:r>
+        <w:t xml:space="preserve"> </w:t>
+      </w:r>
+    </w:p>
+    <w:bookmarkEnd w:id="62"/>
+    <w:bookmarkStart w:id="63" w:name="ref-abbott2020transmissibility"/>
+    <w:p>
+      <w:pPr>
+        <w:pStyle w:val="Bibliography"/>
+      </w:pPr>
+      <w:r>
+        <w:t xml:space="preserve">23. ABBOTT, Sam, HELLEWELL, Joel, MUNDAY, James, FUNK, Sebastian, GROUP, CMMID nCoV working and OTHERS. The transmissibility of novel coronavirus in the early stages of the 2019-20 outbreak in wuhan: Exploring initial point-source exposure sizes and durations using scenario analysis.</w:t>
+      </w:r>
+      <w:r>
+        <w:t xml:space="preserve"> </w:t>
+      </w:r>
+      <w:r>
+        <w:rPr>
+          <w:i/>
+        </w:rPr>
+        <w:t xml:space="preserve">Wellcome Open Research</w:t>
+      </w:r>
+      <w:r>
+        <w:t xml:space="preserve">. 2020. Vol. 5, no. 17, p. 17.</w:t>
+      </w:r>
+      <w:r>
+        <w:t xml:space="preserve"> </w:t>
+      </w:r>
+    </w:p>
+    <w:bookmarkEnd w:id="63"/>
+    <w:bookmarkStart w:id="64" w:name="ref-kucharski2020early"/>
+    <w:p>
+      <w:pPr>
+        <w:pStyle w:val="Bibliography"/>
+      </w:pPr>
+      <w:r>
+        <w:t xml:space="preserve">24. KUCHARSKI, Adam J, RUSSELL, Timothy W, DIAMOND, Charlie, LIU, Yang, EDMUNDS, John, FUNK, Sebastian, EGGO, Rosalind M, SUN, Fiona, JIT, Mark, MUNDAY, James D and OTHERS. Early dynamics of transmission and control of covid-19: A mathematical modelling study.</w:t>
+      </w:r>
+      <w:r>
+        <w:t xml:space="preserve"> </w:t>
+      </w:r>
+      <w:r>
+        <w:rPr>
+          <w:i/>
+        </w:rPr>
+        <w:t xml:space="preserve">The Lancet Infectious Diseases</w:t>
+      </w:r>
+      <w:r>
+        <w:t xml:space="preserve">. 2020.</w:t>
+      </w:r>
+      <w:r>
+        <w:t xml:space="preserve"> </w:t>
+      </w:r>
+    </w:p>
+    <w:bookmarkEnd w:id="64"/>
+    <w:bookmarkStart w:id="65" w:name="ref-riou2020pattern"/>
+    <w:p>
+      <w:pPr>
+        <w:pStyle w:val="Bibliography"/>
+      </w:pPr>
+      <w:r>
+        <w:t xml:space="preserve">25. RIOU, Julien and ALTHAUS, Christian L. Pattern of early human-to-human transmission of wuhan 2019 novel coronavirus (2019-nCoV), december 2019 to january 2020.</w:t>
+      </w:r>
+      <w:r>
+        <w:t xml:space="preserve"> </w:t>
+      </w:r>
+      <w:r>
+        <w:rPr>
+          <w:i/>
+        </w:rPr>
+        <w:t xml:space="preserve">Eurosurveillance</w:t>
+      </w:r>
+      <w:r>
+        <w:t xml:space="preserve">. 2020. Vol. 25, no. 4.</w:t>
+      </w:r>
+      <w:r>
+        <w:t xml:space="preserve"> </w:t>
+      </w:r>
+    </w:p>
+    <w:bookmarkEnd w:id="65"/>
+    <w:bookmarkStart w:id="66" w:name="ref-bootsma"/>
+    <w:p>
+      <w:pPr>
+        <w:pStyle w:val="Bibliography"/>
+      </w:pPr>
+      <w:r>
+        <w:t xml:space="preserve">26. BOOTSMA, Martin CJ and FERGUSON, Neil M. The effect of public health measures on the 1918 influenza pandemic in us cities.</w:t>
+      </w:r>
+      <w:r>
+        <w:t xml:space="preserve"> </w:t>
+      </w:r>
+      <w:r>
+        <w:rPr>
+          <w:i/>
+        </w:rPr>
+        <w:t xml:space="preserve">Proceedings of the National Academy of Sciences</w:t>
+      </w:r>
+      <w:r>
+        <w:t xml:space="preserve">. 2007. Vol. 104, no. 18, p. 7588–7593.</w:t>
+      </w:r>
+      <w:r>
+        <w:t xml:space="preserve"> </w:t>
+      </w:r>
+    </w:p>
+    <w:bookmarkEnd w:id="66"/>
+    <w:bookmarkEnd w:id="67"/>
     <w:p>
       <w:pPr>
         <w:pStyle w:val="Heading1"/>

</xml_diff>